<commit_message>
Añado punto 2 a la Actividad1
</commit_message>
<xml_diff>
--- a/Despliegue_Actividad1_v1.docx
+++ b/Despliegue_Actividad1_v1.docx
@@ -5972,6 +5972,1335 @@
         <w:t xml:space="preserve"> dicha explicación al no formar parte de este trabajo.</w:t>
       </w:r>
     </w:p>
+    <w:p>
+      <w:pPr>
+        <w:jc w:val="both"/>
+        <w:rPr>
+          <w:rFonts w:ascii="Times New Roman" w:hAnsi="Times New Roman" w:cs="Times New Roman"/>
+          <w:sz w:val="24"/>
+          <w:szCs w:val="24"/>
+          <w:lang w:val="es-ES" w:eastAsia="es-ES"/>
+        </w:rPr>
+      </w:pPr>
+    </w:p>
+    <w:p>
+      <w:pPr>
+        <w:pStyle w:val="Ttulo1"/>
+        <w:numPr>
+          <w:ilvl w:val="0"/>
+          <w:numId w:val="17"/>
+        </w:numPr>
+        <w:rPr>
+          <w:rFonts w:eastAsia="Times New Roman"/>
+          <w:lang w:val="es-ES" w:eastAsia="es-ES"/>
+        </w:rPr>
+      </w:pPr>
+      <w:bookmarkStart w:id="2" w:name="_Toc62328799"/>
+      <w:r>
+        <w:rPr>
+          <w:rFonts w:eastAsia="Times New Roman"/>
+          <w:lang w:val="es-ES" w:eastAsia="es-ES"/>
+        </w:rPr>
+        <w:t>¿Cómo sabemos si nuestro servidor es accesible desde Internet?</w:t>
+      </w:r>
+      <w:bookmarkEnd w:id="2"/>
+      <w:r>
+        <w:rPr>
+          <w:rFonts w:eastAsia="Times New Roman"/>
+          <w:lang w:val="es-ES" w:eastAsia="es-ES"/>
+        </w:rPr>
+        <w:t xml:space="preserve"> </w:t>
+      </w:r>
+    </w:p>
+    <w:p>
+      <w:pPr>
+        <w:jc w:val="both"/>
+        <w:rPr>
+          <w:rFonts w:ascii="Times New Roman" w:hAnsi="Times New Roman" w:cs="Times New Roman"/>
+          <w:sz w:val="24"/>
+          <w:szCs w:val="24"/>
+          <w:lang w:val="es-ES" w:eastAsia="es-ES"/>
+        </w:rPr>
+      </w:pPr>
+      <w:r>
+        <w:rPr>
+          <w:rFonts w:ascii="Times New Roman" w:hAnsi="Times New Roman" w:cs="Times New Roman"/>
+          <w:sz w:val="24"/>
+          <w:szCs w:val="24"/>
+          <w:lang w:val="es-ES" w:eastAsia="es-ES"/>
+        </w:rPr>
+        <w:t>Ahora que ya tenemos</w:t>
+      </w:r>
+      <w:r>
+        <w:rPr>
+          <w:rFonts w:ascii="Times New Roman" w:hAnsi="Times New Roman" w:cs="Times New Roman"/>
+          <w:sz w:val="24"/>
+          <w:szCs w:val="24"/>
+          <w:lang w:val="es-ES" w:eastAsia="es-ES"/>
+        </w:rPr>
+        <w:t xml:space="preserve"> claro que nuestro servidor se puede conectar a internet, toca preguntarse si internet se puede conectar a nuestro servidor. Para ello podemos recurrir a otros dos comandos.</w:t>
+      </w:r>
+    </w:p>
+    <w:p>
+      <w:pPr>
+        <w:jc w:val="both"/>
+        <w:rPr>
+          <w:rFonts w:ascii="Times New Roman" w:hAnsi="Times New Roman" w:cs="Times New Roman"/>
+          <w:sz w:val="24"/>
+          <w:szCs w:val="24"/>
+          <w:lang w:val="es-ES" w:eastAsia="es-ES"/>
+        </w:rPr>
+      </w:pPr>
+      <w:r>
+        <w:rPr>
+          <w:rFonts w:ascii="Times New Roman" w:hAnsi="Times New Roman" w:cs="Times New Roman"/>
+          <w:b/>
+          <w:bCs/>
+          <w:sz w:val="24"/>
+          <w:szCs w:val="24"/>
+          <w:u w:val="single"/>
+          <w:lang w:val="es-ES" w:eastAsia="es-ES"/>
+        </w:rPr>
+        <w:lastRenderedPageBreak/>
+        <w:t>UFW</w:t>
+      </w:r>
+      <w:r>
+        <w:rPr>
+          <w:rFonts w:ascii="Times New Roman" w:hAnsi="Times New Roman" w:cs="Times New Roman"/>
+          <w:sz w:val="24"/>
+          <w:szCs w:val="24"/>
+          <w:lang w:val="es-ES" w:eastAsia="es-ES"/>
+        </w:rPr>
+        <w:t>:</w:t>
+      </w:r>
+      <w:r>
+        <w:rPr>
+          <w:rFonts w:ascii="Times New Roman" w:hAnsi="Times New Roman" w:cs="Times New Roman"/>
+          <w:sz w:val="24"/>
+          <w:szCs w:val="24"/>
+          <w:lang w:val="es-ES" w:eastAsia="es-ES"/>
+        </w:rPr>
+        <w:t xml:space="preserve"> Para conectarme a un servidor necesito que dicho servidor tenga una IP y un puerto público al que poder conectarme. Sin </w:t>
+      </w:r>
+      <w:proofErr w:type="gramStart"/>
+      <w:r>
+        <w:rPr>
+          <w:rFonts w:ascii="Times New Roman" w:hAnsi="Times New Roman" w:cs="Times New Roman"/>
+          <w:sz w:val="24"/>
+          <w:szCs w:val="24"/>
+          <w:lang w:val="es-ES" w:eastAsia="es-ES"/>
+        </w:rPr>
+        <w:t>embargo</w:t>
+      </w:r>
+      <w:proofErr w:type="gramEnd"/>
+      <w:r>
+        <w:rPr>
+          <w:rFonts w:ascii="Times New Roman" w:hAnsi="Times New Roman" w:cs="Times New Roman"/>
+          <w:sz w:val="24"/>
+          <w:szCs w:val="24"/>
+          <w:lang w:val="es-ES" w:eastAsia="es-ES"/>
+        </w:rPr>
+        <w:t xml:space="preserve"> los servidores suelen tener firewalls para evitar que cualquiera con intenciones maliciosas pueda acceder al mismo, por lo que también necesitamos que dicho firewall tenga cierta configuración que permita cierto acceso a la </w:t>
+      </w:r>
+      <w:proofErr w:type="spellStart"/>
+      <w:r>
+        <w:rPr>
+          <w:rFonts w:ascii="Times New Roman" w:hAnsi="Times New Roman" w:cs="Times New Roman"/>
+          <w:sz w:val="24"/>
+          <w:szCs w:val="24"/>
+          <w:lang w:val="es-ES" w:eastAsia="es-ES"/>
+        </w:rPr>
+        <w:t>ip</w:t>
+      </w:r>
+      <w:proofErr w:type="spellEnd"/>
+      <w:r>
+        <w:rPr>
+          <w:rFonts w:ascii="Times New Roman" w:hAnsi="Times New Roman" w:cs="Times New Roman"/>
+          <w:sz w:val="24"/>
+          <w:szCs w:val="24"/>
+          <w:lang w:val="es-ES" w:eastAsia="es-ES"/>
+        </w:rPr>
+        <w:t xml:space="preserve"> y puerto público.</w:t>
+      </w:r>
+    </w:p>
+    <w:p>
+      <w:pPr>
+        <w:jc w:val="both"/>
+        <w:rPr>
+          <w:rFonts w:ascii="Times New Roman" w:hAnsi="Times New Roman" w:cs="Times New Roman"/>
+          <w:sz w:val="24"/>
+          <w:szCs w:val="24"/>
+          <w:lang w:val="es-ES" w:eastAsia="es-ES"/>
+        </w:rPr>
+      </w:pPr>
+      <w:r>
+        <w:rPr>
+          <w:rFonts w:ascii="Times New Roman" w:hAnsi="Times New Roman" w:cs="Times New Roman"/>
+          <w:sz w:val="24"/>
+          <w:szCs w:val="24"/>
+          <w:lang w:val="es-ES" w:eastAsia="es-ES"/>
+        </w:rPr>
+        <w:t xml:space="preserve">UWF es un script que permite configurar el cortafuegos del </w:t>
+      </w:r>
+      <w:proofErr w:type="spellStart"/>
+      <w:r>
+        <w:rPr>
+          <w:rFonts w:ascii="Times New Roman" w:hAnsi="Times New Roman" w:cs="Times New Roman"/>
+          <w:sz w:val="24"/>
+          <w:szCs w:val="24"/>
+          <w:lang w:val="es-ES" w:eastAsia="es-ES"/>
+        </w:rPr>
+        <w:t>kernel</w:t>
+      </w:r>
+      <w:proofErr w:type="spellEnd"/>
+      <w:r>
+        <w:rPr>
+          <w:rFonts w:ascii="Times New Roman" w:hAnsi="Times New Roman" w:cs="Times New Roman"/>
+          <w:sz w:val="24"/>
+          <w:szCs w:val="24"/>
+          <w:lang w:val="es-ES" w:eastAsia="es-ES"/>
+        </w:rPr>
+        <w:t xml:space="preserve"> de Linux (Ubuntu en nuestro caso). Lo primero que hacemos es comprobar si </w:t>
+      </w:r>
+      <w:proofErr w:type="spellStart"/>
+      <w:r>
+        <w:rPr>
+          <w:rFonts w:ascii="Times New Roman" w:hAnsi="Times New Roman" w:cs="Times New Roman"/>
+          <w:sz w:val="24"/>
+          <w:szCs w:val="24"/>
+          <w:lang w:val="es-ES" w:eastAsia="es-ES"/>
+        </w:rPr>
+        <w:t>uwf</w:t>
+      </w:r>
+      <w:proofErr w:type="spellEnd"/>
+      <w:r>
+        <w:rPr>
+          <w:rFonts w:ascii="Times New Roman" w:hAnsi="Times New Roman" w:cs="Times New Roman"/>
+          <w:sz w:val="24"/>
+          <w:szCs w:val="24"/>
+          <w:lang w:val="es-ES" w:eastAsia="es-ES"/>
+        </w:rPr>
+        <w:t xml:space="preserve"> está habilitado, ya que, en algunos Linux viene deshabilitado por defecto:</w:t>
+      </w:r>
+    </w:p>
+    <w:p>
+      <w:pPr>
+        <w:jc w:val="center"/>
+        <w:rPr>
+          <w:rFonts w:ascii="Times New Roman" w:hAnsi="Times New Roman" w:cs="Times New Roman"/>
+          <w:sz w:val="24"/>
+          <w:szCs w:val="24"/>
+          <w:lang w:val="es-ES" w:eastAsia="es-ES"/>
+        </w:rPr>
+      </w:pPr>
+      <w:r>
+        <w:rPr>
+          <w:noProof/>
+        </w:rPr>
+        <w:drawing>
+          <wp:inline distT="0" distB="0" distL="0" distR="0" wp14:anchorId="3570FB00" wp14:editId="4A59F98E">
+            <wp:extent cx="4689763" cy="521146"/>
+            <wp:effectExtent l="0" t="0" r="0" b="0"/>
+            <wp:docPr id="79" name="Imagen 79"/>
+            <wp:cNvGraphicFramePr>
+              <a:graphicFrameLocks xmlns:a="http://schemas.openxmlformats.org/drawingml/2006/main" noChangeAspect="1"/>
+            </wp:cNvGraphicFramePr>
+            <a:graphic xmlns:a="http://schemas.openxmlformats.org/drawingml/2006/main">
+              <a:graphicData uri="http://schemas.openxmlformats.org/drawingml/2006/picture">
+                <pic:pic xmlns:pic="http://schemas.openxmlformats.org/drawingml/2006/picture">
+                  <pic:nvPicPr>
+                    <pic:cNvPr id="1" name=""/>
+                    <pic:cNvPicPr/>
+                  </pic:nvPicPr>
+                  <pic:blipFill>
+                    <a:blip r:embed="rId14"/>
+                    <a:stretch>
+                      <a:fillRect/>
+                    </a:stretch>
+                  </pic:blipFill>
+                  <pic:spPr>
+                    <a:xfrm>
+                      <a:off x="0" y="0"/>
+                      <a:ext cx="4826187" cy="536306"/>
+                    </a:xfrm>
+                    <a:prstGeom prst="rect">
+                      <a:avLst/>
+                    </a:prstGeom>
+                  </pic:spPr>
+                </pic:pic>
+              </a:graphicData>
+            </a:graphic>
+          </wp:inline>
+        </w:drawing>
+      </w:r>
+    </w:p>
+    <w:p>
+      <w:pPr>
+        <w:jc w:val="both"/>
+        <w:rPr>
+          <w:rFonts w:ascii="Times New Roman" w:hAnsi="Times New Roman" w:cs="Times New Roman"/>
+          <w:sz w:val="24"/>
+          <w:szCs w:val="24"/>
+          <w:lang w:val="es-ES" w:eastAsia="es-ES"/>
+        </w:rPr>
+      </w:pPr>
+      <w:r>
+        <w:rPr>
+          <w:rFonts w:ascii="Times New Roman" w:hAnsi="Times New Roman" w:cs="Times New Roman"/>
+          <w:sz w:val="24"/>
+          <w:szCs w:val="24"/>
+          <w:lang w:val="es-ES" w:eastAsia="es-ES"/>
+        </w:rPr>
+        <w:t>A continuación, lo vamos a activar, habilitándolo:</w:t>
+      </w:r>
+    </w:p>
+    <w:p>
+      <w:pPr>
+        <w:jc w:val="center"/>
+        <w:rPr>
+          <w:rFonts w:ascii="Times New Roman" w:hAnsi="Times New Roman" w:cs="Times New Roman"/>
+          <w:sz w:val="24"/>
+          <w:szCs w:val="24"/>
+          <w:lang w:val="es-ES" w:eastAsia="es-ES"/>
+        </w:rPr>
+      </w:pPr>
+      <w:r>
+        <w:rPr>
+          <w:noProof/>
+        </w:rPr>
+        <w:drawing>
+          <wp:inline distT="0" distB="0" distL="0" distR="0" wp14:anchorId="78C78C28" wp14:editId="1A58D6FD">
+            <wp:extent cx="4572000" cy="844616"/>
+            <wp:effectExtent l="0" t="0" r="0" b="0"/>
+            <wp:docPr id="80" name="Imagen 80"/>
+            <wp:cNvGraphicFramePr>
+              <a:graphicFrameLocks xmlns:a="http://schemas.openxmlformats.org/drawingml/2006/main" noChangeAspect="1"/>
+            </wp:cNvGraphicFramePr>
+            <a:graphic xmlns:a="http://schemas.openxmlformats.org/drawingml/2006/main">
+              <a:graphicData uri="http://schemas.openxmlformats.org/drawingml/2006/picture">
+                <pic:pic xmlns:pic="http://schemas.openxmlformats.org/drawingml/2006/picture">
+                  <pic:nvPicPr>
+                    <pic:cNvPr id="1" name=""/>
+                    <pic:cNvPicPr/>
+                  </pic:nvPicPr>
+                  <pic:blipFill>
+                    <a:blip r:embed="rId15"/>
+                    <a:stretch>
+                      <a:fillRect/>
+                    </a:stretch>
+                  </pic:blipFill>
+                  <pic:spPr>
+                    <a:xfrm>
+                      <a:off x="0" y="0"/>
+                      <a:ext cx="4662514" cy="861337"/>
+                    </a:xfrm>
+                    <a:prstGeom prst="rect">
+                      <a:avLst/>
+                    </a:prstGeom>
+                  </pic:spPr>
+                </pic:pic>
+              </a:graphicData>
+            </a:graphic>
+          </wp:inline>
+        </w:drawing>
+      </w:r>
+    </w:p>
+    <w:p>
+      <w:pPr>
+        <w:jc w:val="both"/>
+        <w:rPr>
+          <w:rFonts w:ascii="Times New Roman" w:hAnsi="Times New Roman" w:cs="Times New Roman"/>
+          <w:sz w:val="24"/>
+          <w:szCs w:val="24"/>
+          <w:lang w:val="es-ES" w:eastAsia="es-ES"/>
+        </w:rPr>
+      </w:pPr>
+      <w:r>
+        <w:rPr>
+          <w:rFonts w:ascii="Times New Roman" w:hAnsi="Times New Roman" w:cs="Times New Roman"/>
+          <w:sz w:val="24"/>
+          <w:szCs w:val="24"/>
+          <w:lang w:val="es-ES" w:eastAsia="es-ES"/>
+        </w:rPr>
+        <w:t xml:space="preserve">Lo siguiente sería asegurarnos de que el cortafuegos, por defecto, deniegue todas las posibles conexiones al servidor para que, más adelante, configuremos las excepciones. Así lo tendremos protegido y daremos acceso solo a aquello que deba ser público. Para eso desactivamos todas las conexiones y reiniciamos el </w:t>
+      </w:r>
+      <w:proofErr w:type="spellStart"/>
+      <w:r>
+        <w:rPr>
+          <w:rFonts w:ascii="Times New Roman" w:hAnsi="Times New Roman" w:cs="Times New Roman"/>
+          <w:sz w:val="24"/>
+          <w:szCs w:val="24"/>
+          <w:lang w:val="es-ES" w:eastAsia="es-ES"/>
+        </w:rPr>
+        <w:t>ufw</w:t>
+      </w:r>
+      <w:proofErr w:type="spellEnd"/>
+      <w:r>
+        <w:rPr>
+          <w:rFonts w:ascii="Times New Roman" w:hAnsi="Times New Roman" w:cs="Times New Roman"/>
+          <w:sz w:val="24"/>
+          <w:szCs w:val="24"/>
+          <w:lang w:val="es-ES" w:eastAsia="es-ES"/>
+        </w:rPr>
+        <w:t xml:space="preserve"> para que coja el cambio:</w:t>
+      </w:r>
+    </w:p>
+    <w:p>
+      <w:pPr>
+        <w:jc w:val="center"/>
+        <w:rPr>
+          <w:rFonts w:ascii="Times New Roman" w:hAnsi="Times New Roman" w:cs="Times New Roman"/>
+          <w:sz w:val="24"/>
+          <w:szCs w:val="24"/>
+          <w:lang w:val="es-ES" w:eastAsia="es-ES"/>
+        </w:rPr>
+      </w:pPr>
+      <w:r>
+        <w:rPr>
+          <w:noProof/>
+        </w:rPr>
+        <w:drawing>
+          <wp:inline distT="0" distB="0" distL="0" distR="0" wp14:anchorId="5D3C7682" wp14:editId="739B47D1">
+            <wp:extent cx="4682836" cy="1729081"/>
+            <wp:effectExtent l="0" t="0" r="3810" b="5080"/>
+            <wp:docPr id="81" name="Imagen 81"/>
+            <wp:cNvGraphicFramePr>
+              <a:graphicFrameLocks xmlns:a="http://schemas.openxmlformats.org/drawingml/2006/main" noChangeAspect="1"/>
+            </wp:cNvGraphicFramePr>
+            <a:graphic xmlns:a="http://schemas.openxmlformats.org/drawingml/2006/main">
+              <a:graphicData uri="http://schemas.openxmlformats.org/drawingml/2006/picture">
+                <pic:pic xmlns:pic="http://schemas.openxmlformats.org/drawingml/2006/picture">
+                  <pic:nvPicPr>
+                    <pic:cNvPr id="1" name=""/>
+                    <pic:cNvPicPr/>
+                  </pic:nvPicPr>
+                  <pic:blipFill>
+                    <a:blip r:embed="rId16"/>
+                    <a:stretch>
+                      <a:fillRect/>
+                    </a:stretch>
+                  </pic:blipFill>
+                  <pic:spPr>
+                    <a:xfrm>
+                      <a:off x="0" y="0"/>
+                      <a:ext cx="4706588" cy="1737851"/>
+                    </a:xfrm>
+                    <a:prstGeom prst="rect">
+                      <a:avLst/>
+                    </a:prstGeom>
+                  </pic:spPr>
+                </pic:pic>
+              </a:graphicData>
+            </a:graphic>
+          </wp:inline>
+        </w:drawing>
+      </w:r>
+    </w:p>
+    <w:p>
+      <w:pPr>
+        <w:jc w:val="both"/>
+        <w:rPr>
+          <w:rFonts w:ascii="Times New Roman" w:hAnsi="Times New Roman" w:cs="Times New Roman"/>
+          <w:sz w:val="24"/>
+          <w:szCs w:val="24"/>
+          <w:lang w:val="es-ES" w:eastAsia="es-ES"/>
+        </w:rPr>
+      </w:pPr>
+      <w:r>
+        <w:rPr>
+          <w:rFonts w:ascii="Times New Roman" w:hAnsi="Times New Roman" w:cs="Times New Roman"/>
+          <w:sz w:val="24"/>
+          <w:szCs w:val="24"/>
+          <w:lang w:val="es-ES" w:eastAsia="es-ES"/>
+        </w:rPr>
+        <w:t>Ahora nadie podría acceder a nuestro servidor desde Internet. Para asegurarnos que podamos mantener una conexión desde el exterior a nuestro servidor, necesitamos abrir los puertos necesarios para dicha conexión. En función de si vamos a establecer una web, un sistema de compartición de archivos …</w:t>
+      </w:r>
+      <w:proofErr w:type="spellStart"/>
+      <w:r>
+        <w:rPr>
+          <w:rFonts w:ascii="Times New Roman" w:hAnsi="Times New Roman" w:cs="Times New Roman"/>
+          <w:sz w:val="24"/>
+          <w:szCs w:val="24"/>
+          <w:lang w:val="es-ES" w:eastAsia="es-ES"/>
+        </w:rPr>
+        <w:t>etc</w:t>
+      </w:r>
+      <w:proofErr w:type="spellEnd"/>
+      <w:r>
+        <w:rPr>
+          <w:rFonts w:ascii="Times New Roman" w:hAnsi="Times New Roman" w:cs="Times New Roman"/>
+          <w:sz w:val="24"/>
+          <w:szCs w:val="24"/>
+          <w:lang w:val="es-ES" w:eastAsia="es-ES"/>
+        </w:rPr>
+        <w:t>, necesitaremos unos puertos u otros. Por ejemplo, para abrir el puerto 22:</w:t>
+      </w:r>
+    </w:p>
+    <w:p>
+      <w:pPr>
+        <w:jc w:val="center"/>
+        <w:rPr>
+          <w:rFonts w:ascii="Times New Roman" w:hAnsi="Times New Roman" w:cs="Times New Roman"/>
+          <w:sz w:val="24"/>
+          <w:szCs w:val="24"/>
+          <w:lang w:val="es-ES" w:eastAsia="es-ES"/>
+        </w:rPr>
+      </w:pPr>
+      <w:r>
+        <w:rPr>
+          <w:noProof/>
+        </w:rPr>
+        <w:drawing>
+          <wp:inline distT="0" distB="0" distL="0" distR="0" wp14:anchorId="271F2107" wp14:editId="7042C602">
+            <wp:extent cx="4682836" cy="503306"/>
+            <wp:effectExtent l="0" t="0" r="3810" b="0"/>
+            <wp:docPr id="82" name="Imagen 82"/>
+            <wp:cNvGraphicFramePr>
+              <a:graphicFrameLocks xmlns:a="http://schemas.openxmlformats.org/drawingml/2006/main" noChangeAspect="1"/>
+            </wp:cNvGraphicFramePr>
+            <a:graphic xmlns:a="http://schemas.openxmlformats.org/drawingml/2006/main">
+              <a:graphicData uri="http://schemas.openxmlformats.org/drawingml/2006/picture">
+                <pic:pic xmlns:pic="http://schemas.openxmlformats.org/drawingml/2006/picture">
+                  <pic:nvPicPr>
+                    <pic:cNvPr id="1" name=""/>
+                    <pic:cNvPicPr/>
+                  </pic:nvPicPr>
+                  <pic:blipFill>
+                    <a:blip r:embed="rId17"/>
+                    <a:stretch>
+                      <a:fillRect/>
+                    </a:stretch>
+                  </pic:blipFill>
+                  <pic:spPr>
+                    <a:xfrm>
+                      <a:off x="0" y="0"/>
+                      <a:ext cx="4852190" cy="521508"/>
+                    </a:xfrm>
+                    <a:prstGeom prst="rect">
+                      <a:avLst/>
+                    </a:prstGeom>
+                  </pic:spPr>
+                </pic:pic>
+              </a:graphicData>
+            </a:graphic>
+          </wp:inline>
+        </w:drawing>
+      </w:r>
+    </w:p>
+    <w:p>
+      <w:pPr>
+        <w:jc w:val="both"/>
+        <w:rPr>
+          <w:rFonts w:ascii="Times New Roman" w:hAnsi="Times New Roman" w:cs="Times New Roman"/>
+          <w:sz w:val="24"/>
+          <w:szCs w:val="24"/>
+          <w:lang w:val="es-ES" w:eastAsia="es-ES"/>
+        </w:rPr>
+      </w:pPr>
+      <w:r>
+        <w:rPr>
+          <w:rFonts w:ascii="Times New Roman" w:hAnsi="Times New Roman" w:cs="Times New Roman"/>
+          <w:sz w:val="24"/>
+          <w:szCs w:val="24"/>
+          <w:lang w:val="es-ES" w:eastAsia="es-ES"/>
+        </w:rPr>
+        <w:t>Y volver a denegarlo, cosa que podamos hacer en cualquier momento:</w:t>
+      </w:r>
+    </w:p>
+    <w:p>
+      <w:pPr>
+        <w:jc w:val="center"/>
+        <w:rPr>
+          <w:rFonts w:ascii="Times New Roman" w:hAnsi="Times New Roman" w:cs="Times New Roman"/>
+          <w:sz w:val="24"/>
+          <w:szCs w:val="24"/>
+          <w:lang w:val="es-ES" w:eastAsia="es-ES"/>
+        </w:rPr>
+      </w:pPr>
+      <w:r>
+        <w:rPr>
+          <w:noProof/>
+        </w:rPr>
+        <w:lastRenderedPageBreak/>
+        <w:drawing>
+          <wp:inline distT="0" distB="0" distL="0" distR="0" wp14:anchorId="4CB32AF8" wp14:editId="108449D5">
+            <wp:extent cx="4419600" cy="648596"/>
+            <wp:effectExtent l="0" t="0" r="0" b="0"/>
+            <wp:docPr id="83" name="Imagen 83"/>
+            <wp:cNvGraphicFramePr>
+              <a:graphicFrameLocks xmlns:a="http://schemas.openxmlformats.org/drawingml/2006/main" noChangeAspect="1"/>
+            </wp:cNvGraphicFramePr>
+            <a:graphic xmlns:a="http://schemas.openxmlformats.org/drawingml/2006/main">
+              <a:graphicData uri="http://schemas.openxmlformats.org/drawingml/2006/picture">
+                <pic:pic xmlns:pic="http://schemas.openxmlformats.org/drawingml/2006/picture">
+                  <pic:nvPicPr>
+                    <pic:cNvPr id="1" name=""/>
+                    <pic:cNvPicPr/>
+                  </pic:nvPicPr>
+                  <pic:blipFill>
+                    <a:blip r:embed="rId18"/>
+                    <a:stretch>
+                      <a:fillRect/>
+                    </a:stretch>
+                  </pic:blipFill>
+                  <pic:spPr>
+                    <a:xfrm>
+                      <a:off x="0" y="0"/>
+                      <a:ext cx="4571991" cy="670960"/>
+                    </a:xfrm>
+                    <a:prstGeom prst="rect">
+                      <a:avLst/>
+                    </a:prstGeom>
+                  </pic:spPr>
+                </pic:pic>
+              </a:graphicData>
+            </a:graphic>
+          </wp:inline>
+        </w:drawing>
+      </w:r>
+    </w:p>
+    <w:p>
+      <w:pPr>
+        <w:jc w:val="both"/>
+        <w:rPr>
+          <w:rFonts w:ascii="Times New Roman" w:hAnsi="Times New Roman" w:cs="Times New Roman"/>
+          <w:sz w:val="24"/>
+          <w:szCs w:val="24"/>
+          <w:lang w:val="es-ES" w:eastAsia="es-ES"/>
+        </w:rPr>
+      </w:pPr>
+      <w:r>
+        <w:rPr>
+          <w:rFonts w:ascii="Times New Roman" w:hAnsi="Times New Roman" w:cs="Times New Roman"/>
+          <w:sz w:val="24"/>
+          <w:szCs w:val="24"/>
+          <w:lang w:val="es-ES" w:eastAsia="es-ES"/>
+        </w:rPr>
+        <w:t>Ahora nuestro servidor será accesible desde los puertos que nosotros queramos que lo sea en función del servicio que vayamos a dar desde él.</w:t>
+      </w:r>
+    </w:p>
+    <w:p>
+      <w:pPr>
+        <w:jc w:val="both"/>
+        <w:rPr>
+          <w:rFonts w:ascii="Times New Roman" w:hAnsi="Times New Roman" w:cs="Times New Roman"/>
+          <w:sz w:val="24"/>
+          <w:szCs w:val="24"/>
+          <w:lang w:val="es-ES" w:eastAsia="es-ES"/>
+        </w:rPr>
+      </w:pPr>
+      <w:r>
+        <w:rPr>
+          <w:rFonts w:ascii="Times New Roman" w:hAnsi="Times New Roman" w:cs="Times New Roman"/>
+          <w:sz w:val="24"/>
+          <w:szCs w:val="24"/>
+          <w:lang w:val="es-ES" w:eastAsia="es-ES"/>
+        </w:rPr>
+        <w:t xml:space="preserve">En lugar de habilitar puertos, el comando también nos permite habilitar servicios, y para ver cuáles tenemos disponibles podemos utilizar: </w:t>
+      </w:r>
+      <w:r>
+        <w:rPr>
+          <w:rFonts w:ascii="Times New Roman" w:hAnsi="Times New Roman" w:cs="Times New Roman"/>
+          <w:b/>
+          <w:bCs/>
+          <w:sz w:val="24"/>
+          <w:szCs w:val="24"/>
+          <w:lang w:val="es-ES" w:eastAsia="es-ES"/>
+        </w:rPr>
+        <w:t xml:space="preserve">sudo </w:t>
+      </w:r>
+      <w:proofErr w:type="spellStart"/>
+      <w:r>
+        <w:rPr>
+          <w:rFonts w:ascii="Times New Roman" w:hAnsi="Times New Roman" w:cs="Times New Roman"/>
+          <w:b/>
+          <w:bCs/>
+          <w:sz w:val="24"/>
+          <w:szCs w:val="24"/>
+          <w:lang w:val="es-ES" w:eastAsia="es-ES"/>
+        </w:rPr>
+        <w:t>systemctl</w:t>
+      </w:r>
+      <w:proofErr w:type="spellEnd"/>
+      <w:r>
+        <w:rPr>
+          <w:rFonts w:ascii="Times New Roman" w:hAnsi="Times New Roman" w:cs="Times New Roman"/>
+          <w:b/>
+          <w:bCs/>
+          <w:sz w:val="24"/>
+          <w:szCs w:val="24"/>
+          <w:lang w:val="es-ES" w:eastAsia="es-ES"/>
+        </w:rPr>
+        <w:t xml:space="preserve"> -r –</w:t>
+      </w:r>
+      <w:proofErr w:type="spellStart"/>
+      <w:r>
+        <w:rPr>
+          <w:rFonts w:ascii="Times New Roman" w:hAnsi="Times New Roman" w:cs="Times New Roman"/>
+          <w:b/>
+          <w:bCs/>
+          <w:sz w:val="24"/>
+          <w:szCs w:val="24"/>
+          <w:lang w:val="es-ES" w:eastAsia="es-ES"/>
+        </w:rPr>
+        <w:t>type</w:t>
+      </w:r>
+      <w:proofErr w:type="spellEnd"/>
+      <w:r>
+        <w:rPr>
+          <w:rFonts w:ascii="Times New Roman" w:hAnsi="Times New Roman" w:cs="Times New Roman"/>
+          <w:b/>
+          <w:bCs/>
+          <w:sz w:val="24"/>
+          <w:szCs w:val="24"/>
+          <w:lang w:val="es-ES" w:eastAsia="es-ES"/>
+        </w:rPr>
+        <w:t xml:space="preserve"> </w:t>
+      </w:r>
+      <w:proofErr w:type="spellStart"/>
+      <w:r>
+        <w:rPr>
+          <w:rFonts w:ascii="Times New Roman" w:hAnsi="Times New Roman" w:cs="Times New Roman"/>
+          <w:b/>
+          <w:bCs/>
+          <w:sz w:val="24"/>
+          <w:szCs w:val="24"/>
+          <w:lang w:val="es-ES" w:eastAsia="es-ES"/>
+        </w:rPr>
+        <w:t>service</w:t>
+      </w:r>
+      <w:proofErr w:type="spellEnd"/>
+      <w:r>
+        <w:rPr>
+          <w:rFonts w:ascii="Times New Roman" w:hAnsi="Times New Roman" w:cs="Times New Roman"/>
+          <w:b/>
+          <w:bCs/>
+          <w:sz w:val="24"/>
+          <w:szCs w:val="24"/>
+          <w:lang w:val="es-ES" w:eastAsia="es-ES"/>
+        </w:rPr>
+        <w:t xml:space="preserve"> –</w:t>
+      </w:r>
+      <w:proofErr w:type="spellStart"/>
+      <w:r>
+        <w:rPr>
+          <w:rFonts w:ascii="Times New Roman" w:hAnsi="Times New Roman" w:cs="Times New Roman"/>
+          <w:b/>
+          <w:bCs/>
+          <w:sz w:val="24"/>
+          <w:szCs w:val="24"/>
+          <w:lang w:val="es-ES" w:eastAsia="es-ES"/>
+        </w:rPr>
+        <w:t>all</w:t>
+      </w:r>
+      <w:proofErr w:type="spellEnd"/>
+      <w:r>
+        <w:rPr>
+          <w:rFonts w:ascii="Times New Roman" w:hAnsi="Times New Roman" w:cs="Times New Roman"/>
+          <w:sz w:val="24"/>
+          <w:szCs w:val="24"/>
+          <w:lang w:val="es-ES" w:eastAsia="es-ES"/>
+        </w:rPr>
+        <w:t xml:space="preserve"> y veremos todos los que tenemos:</w:t>
+      </w:r>
+    </w:p>
+    <w:p>
+      <w:pPr>
+        <w:jc w:val="center"/>
+        <w:rPr>
+          <w:rFonts w:ascii="Times New Roman" w:hAnsi="Times New Roman" w:cs="Times New Roman"/>
+          <w:sz w:val="24"/>
+          <w:szCs w:val="24"/>
+          <w:lang w:val="es-ES" w:eastAsia="es-ES"/>
+        </w:rPr>
+      </w:pPr>
+      <w:r>
+        <w:rPr>
+          <w:noProof/>
+        </w:rPr>
+        <w:drawing>
+          <wp:inline distT="0" distB="0" distL="0" distR="0" wp14:anchorId="3E112CC6" wp14:editId="33EF6AD7">
+            <wp:extent cx="4412672" cy="3394603"/>
+            <wp:effectExtent l="0" t="0" r="6985" b="0"/>
+            <wp:docPr id="84" name="Imagen 84"/>
+            <wp:cNvGraphicFramePr>
+              <a:graphicFrameLocks xmlns:a="http://schemas.openxmlformats.org/drawingml/2006/main" noChangeAspect="1"/>
+            </wp:cNvGraphicFramePr>
+            <a:graphic xmlns:a="http://schemas.openxmlformats.org/drawingml/2006/main">
+              <a:graphicData uri="http://schemas.openxmlformats.org/drawingml/2006/picture">
+                <pic:pic xmlns:pic="http://schemas.openxmlformats.org/drawingml/2006/picture">
+                  <pic:nvPicPr>
+                    <pic:cNvPr id="1" name=""/>
+                    <pic:cNvPicPr/>
+                  </pic:nvPicPr>
+                  <pic:blipFill>
+                    <a:blip r:embed="rId19"/>
+                    <a:stretch>
+                      <a:fillRect/>
+                    </a:stretch>
+                  </pic:blipFill>
+                  <pic:spPr>
+                    <a:xfrm>
+                      <a:off x="0" y="0"/>
+                      <a:ext cx="4417260" cy="3398133"/>
+                    </a:xfrm>
+                    <a:prstGeom prst="rect">
+                      <a:avLst/>
+                    </a:prstGeom>
+                  </pic:spPr>
+                </pic:pic>
+              </a:graphicData>
+            </a:graphic>
+          </wp:inline>
+        </w:drawing>
+      </w:r>
+    </w:p>
+    <w:p>
+      <w:pPr>
+        <w:jc w:val="both"/>
+        <w:rPr>
+          <w:rFonts w:ascii="Times New Roman" w:hAnsi="Times New Roman" w:cs="Times New Roman"/>
+          <w:sz w:val="24"/>
+          <w:szCs w:val="24"/>
+          <w:lang w:val="es-ES" w:eastAsia="es-ES"/>
+        </w:rPr>
+      </w:pPr>
+      <w:r>
+        <w:rPr>
+          <w:rFonts w:ascii="Times New Roman" w:hAnsi="Times New Roman" w:cs="Times New Roman"/>
+          <w:sz w:val="24"/>
+          <w:szCs w:val="24"/>
+          <w:lang w:val="es-ES" w:eastAsia="es-ES"/>
+        </w:rPr>
+        <w:t xml:space="preserve">Por ejemplo, podemos activar el servicio </w:t>
+      </w:r>
+      <w:proofErr w:type="spellStart"/>
+      <w:r>
+        <w:rPr>
+          <w:rFonts w:ascii="Times New Roman" w:hAnsi="Times New Roman" w:cs="Times New Roman"/>
+          <w:sz w:val="24"/>
+          <w:szCs w:val="24"/>
+          <w:lang w:val="es-ES" w:eastAsia="es-ES"/>
+        </w:rPr>
+        <w:t>ssh</w:t>
+      </w:r>
+      <w:proofErr w:type="spellEnd"/>
+      <w:r>
+        <w:rPr>
+          <w:rFonts w:ascii="Times New Roman" w:hAnsi="Times New Roman" w:cs="Times New Roman"/>
+          <w:sz w:val="24"/>
+          <w:szCs w:val="24"/>
+          <w:lang w:val="es-ES" w:eastAsia="es-ES"/>
+        </w:rPr>
+        <w:t>:</w:t>
+      </w:r>
+    </w:p>
+    <w:p>
+      <w:pPr>
+        <w:jc w:val="center"/>
+        <w:rPr>
+          <w:rFonts w:ascii="Times New Roman" w:hAnsi="Times New Roman" w:cs="Times New Roman"/>
+          <w:sz w:val="24"/>
+          <w:szCs w:val="24"/>
+          <w:lang w:val="es-ES" w:eastAsia="es-ES"/>
+        </w:rPr>
+      </w:pPr>
+      <w:r>
+        <w:rPr>
+          <w:noProof/>
+        </w:rPr>
+        <w:drawing>
+          <wp:inline distT="0" distB="0" distL="0" distR="0" wp14:anchorId="02E29BD1" wp14:editId="4A804F02">
+            <wp:extent cx="4613563" cy="624979"/>
+            <wp:effectExtent l="0" t="0" r="0" b="3810"/>
+            <wp:docPr id="85" name="Imagen 85"/>
+            <wp:cNvGraphicFramePr>
+              <a:graphicFrameLocks xmlns:a="http://schemas.openxmlformats.org/drawingml/2006/main" noChangeAspect="1"/>
+            </wp:cNvGraphicFramePr>
+            <a:graphic xmlns:a="http://schemas.openxmlformats.org/drawingml/2006/main">
+              <a:graphicData uri="http://schemas.openxmlformats.org/drawingml/2006/picture">
+                <pic:pic xmlns:pic="http://schemas.openxmlformats.org/drawingml/2006/picture">
+                  <pic:nvPicPr>
+                    <pic:cNvPr id="1" name=""/>
+                    <pic:cNvPicPr/>
+                  </pic:nvPicPr>
+                  <pic:blipFill>
+                    <a:blip r:embed="rId20"/>
+                    <a:stretch>
+                      <a:fillRect/>
+                    </a:stretch>
+                  </pic:blipFill>
+                  <pic:spPr>
+                    <a:xfrm>
+                      <a:off x="0" y="0"/>
+                      <a:ext cx="4746593" cy="643000"/>
+                    </a:xfrm>
+                    <a:prstGeom prst="rect">
+                      <a:avLst/>
+                    </a:prstGeom>
+                  </pic:spPr>
+                </pic:pic>
+              </a:graphicData>
+            </a:graphic>
+          </wp:inline>
+        </w:drawing>
+      </w:r>
+    </w:p>
+    <w:p>
+      <w:pPr>
+        <w:jc w:val="center"/>
+        <w:rPr>
+          <w:rFonts w:ascii="Times New Roman" w:hAnsi="Times New Roman" w:cs="Times New Roman"/>
+          <w:sz w:val="24"/>
+          <w:szCs w:val="24"/>
+          <w:lang w:val="es-ES" w:eastAsia="es-ES"/>
+        </w:rPr>
+      </w:pPr>
+      <w:r>
+        <w:rPr>
+          <w:noProof/>
+        </w:rPr>
+        <w:drawing>
+          <wp:inline distT="0" distB="0" distL="0" distR="0" wp14:anchorId="3763CE68" wp14:editId="0AF22BA0">
+            <wp:extent cx="4682836" cy="500002"/>
+            <wp:effectExtent l="0" t="0" r="3810" b="0"/>
+            <wp:docPr id="86" name="Imagen 86"/>
+            <wp:cNvGraphicFramePr>
+              <a:graphicFrameLocks xmlns:a="http://schemas.openxmlformats.org/drawingml/2006/main" noChangeAspect="1"/>
+            </wp:cNvGraphicFramePr>
+            <a:graphic xmlns:a="http://schemas.openxmlformats.org/drawingml/2006/main">
+              <a:graphicData uri="http://schemas.openxmlformats.org/drawingml/2006/picture">
+                <pic:pic xmlns:pic="http://schemas.openxmlformats.org/drawingml/2006/picture">
+                  <pic:nvPicPr>
+                    <pic:cNvPr id="1" name=""/>
+                    <pic:cNvPicPr/>
+                  </pic:nvPicPr>
+                  <pic:blipFill>
+                    <a:blip r:embed="rId21"/>
+                    <a:stretch>
+                      <a:fillRect/>
+                    </a:stretch>
+                  </pic:blipFill>
+                  <pic:spPr>
+                    <a:xfrm>
+                      <a:off x="0" y="0"/>
+                      <a:ext cx="4802628" cy="512793"/>
+                    </a:xfrm>
+                    <a:prstGeom prst="rect">
+                      <a:avLst/>
+                    </a:prstGeom>
+                  </pic:spPr>
+                </pic:pic>
+              </a:graphicData>
+            </a:graphic>
+          </wp:inline>
+        </w:drawing>
+      </w:r>
+    </w:p>
+    <w:p>
+      <w:pPr>
+        <w:jc w:val="both"/>
+        <w:rPr>
+          <w:rFonts w:ascii="Times New Roman" w:hAnsi="Times New Roman" w:cs="Times New Roman"/>
+          <w:sz w:val="24"/>
+          <w:szCs w:val="24"/>
+          <w:lang w:val="es-ES" w:eastAsia="es-ES"/>
+        </w:rPr>
+      </w:pPr>
+      <w:r>
+        <w:rPr>
+          <w:rFonts w:ascii="Times New Roman" w:hAnsi="Times New Roman" w:cs="Times New Roman"/>
+          <w:sz w:val="24"/>
+          <w:szCs w:val="24"/>
+          <w:lang w:val="es-ES" w:eastAsia="es-ES"/>
+        </w:rPr>
+        <w:t xml:space="preserve">Pero, y sí el servidor no lo hemos instalado nosotros, ¿cómo sabemos el estado de </w:t>
+      </w:r>
+      <w:proofErr w:type="spellStart"/>
+      <w:r>
+        <w:rPr>
+          <w:rFonts w:ascii="Times New Roman" w:hAnsi="Times New Roman" w:cs="Times New Roman"/>
+          <w:sz w:val="24"/>
+          <w:szCs w:val="24"/>
+          <w:lang w:val="es-ES" w:eastAsia="es-ES"/>
+        </w:rPr>
+        <w:t>ufw</w:t>
+      </w:r>
+      <w:proofErr w:type="spellEnd"/>
+      <w:r>
+        <w:rPr>
+          <w:rFonts w:ascii="Times New Roman" w:hAnsi="Times New Roman" w:cs="Times New Roman"/>
+          <w:sz w:val="24"/>
+          <w:szCs w:val="24"/>
+          <w:lang w:val="es-ES" w:eastAsia="es-ES"/>
+        </w:rPr>
+        <w:t xml:space="preserve"> y si tiene puertos activos o no?</w:t>
+      </w:r>
+    </w:p>
+    <w:p>
+      <w:pPr>
+        <w:jc w:val="both"/>
+        <w:rPr>
+          <w:rFonts w:ascii="Times New Roman" w:hAnsi="Times New Roman" w:cs="Times New Roman"/>
+          <w:sz w:val="24"/>
+          <w:szCs w:val="24"/>
+          <w:lang w:val="es-ES" w:eastAsia="es-ES"/>
+        </w:rPr>
+      </w:pPr>
+      <w:r>
+        <w:rPr>
+          <w:rFonts w:ascii="Times New Roman" w:hAnsi="Times New Roman" w:cs="Times New Roman"/>
+          <w:sz w:val="24"/>
+          <w:szCs w:val="24"/>
+          <w:lang w:val="es-ES" w:eastAsia="es-ES"/>
+        </w:rPr>
+        <w:t>Para ver el estado y la política por defecto:</w:t>
+      </w:r>
+    </w:p>
+    <w:p>
+      <w:pPr>
+        <w:jc w:val="center"/>
+        <w:rPr>
+          <w:rFonts w:ascii="Times New Roman" w:hAnsi="Times New Roman" w:cs="Times New Roman"/>
+          <w:sz w:val="24"/>
+          <w:szCs w:val="24"/>
+          <w:lang w:val="es-ES" w:eastAsia="es-ES"/>
+        </w:rPr>
+      </w:pPr>
+      <w:r>
+        <w:rPr>
+          <w:noProof/>
+        </w:rPr>
+        <w:lastRenderedPageBreak/>
+        <w:drawing>
+          <wp:inline distT="0" distB="0" distL="0" distR="0" wp14:anchorId="07804350" wp14:editId="5EA311A7">
+            <wp:extent cx="4080163" cy="1715261"/>
+            <wp:effectExtent l="0" t="0" r="0" b="0"/>
+            <wp:docPr id="87" name="Imagen 87"/>
+            <wp:cNvGraphicFramePr>
+              <a:graphicFrameLocks xmlns:a="http://schemas.openxmlformats.org/drawingml/2006/main" noChangeAspect="1"/>
+            </wp:cNvGraphicFramePr>
+            <a:graphic xmlns:a="http://schemas.openxmlformats.org/drawingml/2006/main">
+              <a:graphicData uri="http://schemas.openxmlformats.org/drawingml/2006/picture">
+                <pic:pic xmlns:pic="http://schemas.openxmlformats.org/drawingml/2006/picture">
+                  <pic:nvPicPr>
+                    <pic:cNvPr id="1" name=""/>
+                    <pic:cNvPicPr/>
+                  </pic:nvPicPr>
+                  <pic:blipFill>
+                    <a:blip r:embed="rId22"/>
+                    <a:stretch>
+                      <a:fillRect/>
+                    </a:stretch>
+                  </pic:blipFill>
+                  <pic:spPr>
+                    <a:xfrm>
+                      <a:off x="0" y="0"/>
+                      <a:ext cx="4118494" cy="1731375"/>
+                    </a:xfrm>
+                    <a:prstGeom prst="rect">
+                      <a:avLst/>
+                    </a:prstGeom>
+                  </pic:spPr>
+                </pic:pic>
+              </a:graphicData>
+            </a:graphic>
+          </wp:inline>
+        </w:drawing>
+      </w:r>
+    </w:p>
+    <w:p>
+      <w:pPr>
+        <w:jc w:val="both"/>
+        <w:rPr>
+          <w:rFonts w:ascii="Times New Roman" w:hAnsi="Times New Roman" w:cs="Times New Roman"/>
+          <w:sz w:val="24"/>
+          <w:szCs w:val="24"/>
+          <w:lang w:val="es-ES" w:eastAsia="es-ES"/>
+        </w:rPr>
+      </w:pPr>
+      <w:r>
+        <w:rPr>
+          <w:rFonts w:ascii="Times New Roman" w:hAnsi="Times New Roman" w:cs="Times New Roman"/>
+          <w:sz w:val="24"/>
+          <w:szCs w:val="24"/>
+          <w:lang w:val="es-ES" w:eastAsia="es-ES"/>
+        </w:rPr>
+        <w:t>Nos muestra el Status, que para nuestro ejemplo está activo. Para saber qué política aplica nos fijamos dónde pone “Default” en nuestro caso se impiden las conexiones de entrada, están permitidas las de salida y el enrutador está desactivado. Además, podemos ver que desde el puerto 22/</w:t>
+      </w:r>
+      <w:proofErr w:type="spellStart"/>
+      <w:r>
+        <w:rPr>
+          <w:rFonts w:ascii="Times New Roman" w:hAnsi="Times New Roman" w:cs="Times New Roman"/>
+          <w:sz w:val="24"/>
+          <w:szCs w:val="24"/>
+          <w:lang w:val="es-ES" w:eastAsia="es-ES"/>
+        </w:rPr>
+        <w:t>tcp</w:t>
+      </w:r>
+      <w:proofErr w:type="spellEnd"/>
+      <w:r>
+        <w:rPr>
+          <w:rFonts w:ascii="Times New Roman" w:hAnsi="Times New Roman" w:cs="Times New Roman"/>
+          <w:sz w:val="24"/>
+          <w:szCs w:val="24"/>
+          <w:lang w:val="es-ES" w:eastAsia="es-ES"/>
+        </w:rPr>
+        <w:t xml:space="preserve"> y 22/</w:t>
+      </w:r>
+      <w:proofErr w:type="spellStart"/>
+      <w:r>
+        <w:rPr>
+          <w:rFonts w:ascii="Times New Roman" w:hAnsi="Times New Roman" w:cs="Times New Roman"/>
+          <w:sz w:val="24"/>
+          <w:szCs w:val="24"/>
+          <w:lang w:val="es-ES" w:eastAsia="es-ES"/>
+        </w:rPr>
+        <w:t>tcp</w:t>
+      </w:r>
+      <w:proofErr w:type="spellEnd"/>
+      <w:r>
+        <w:rPr>
+          <w:rFonts w:ascii="Times New Roman" w:hAnsi="Times New Roman" w:cs="Times New Roman"/>
+          <w:sz w:val="24"/>
+          <w:szCs w:val="24"/>
+          <w:lang w:val="es-ES" w:eastAsia="es-ES"/>
+        </w:rPr>
+        <w:t xml:space="preserve"> (v6) se permite la entrada al servidor.</w:t>
+      </w:r>
+    </w:p>
+    <w:p>
+      <w:pPr>
+        <w:jc w:val="both"/>
+        <w:rPr>
+          <w:rFonts w:ascii="Times New Roman" w:hAnsi="Times New Roman" w:cs="Times New Roman"/>
+          <w:color w:val="262524"/>
+          <w:sz w:val="24"/>
+          <w:szCs w:val="24"/>
+        </w:rPr>
+      </w:pPr>
+      <w:r>
+        <w:rPr>
+          <w:rFonts w:ascii="Times New Roman" w:hAnsi="Times New Roman" w:cs="Times New Roman"/>
+          <w:b/>
+          <w:bCs/>
+          <w:sz w:val="24"/>
+          <w:szCs w:val="24"/>
+          <w:u w:val="single"/>
+          <w:lang w:val="es-ES" w:eastAsia="es-ES"/>
+        </w:rPr>
+        <w:t>NETSTAT</w:t>
+      </w:r>
+      <w:r>
+        <w:rPr>
+          <w:rFonts w:ascii="Times New Roman" w:hAnsi="Times New Roman" w:cs="Times New Roman"/>
+          <w:sz w:val="24"/>
+          <w:szCs w:val="24"/>
+          <w:lang w:val="es-ES" w:eastAsia="es-ES"/>
+        </w:rPr>
+        <w:t>:</w:t>
+      </w:r>
+      <w:r>
+        <w:rPr>
+          <w:rFonts w:ascii="Times New Roman" w:hAnsi="Times New Roman" w:cs="Times New Roman"/>
+          <w:sz w:val="24"/>
+          <w:szCs w:val="24"/>
+          <w:lang w:val="es-ES" w:eastAsia="es-ES"/>
+        </w:rPr>
+        <w:t xml:space="preserve"> </w:t>
+      </w:r>
+      <w:r>
+        <w:rPr>
+          <w:rFonts w:ascii="Times New Roman" w:hAnsi="Times New Roman" w:cs="Times New Roman"/>
+          <w:color w:val="262524"/>
+          <w:sz w:val="24"/>
+          <w:szCs w:val="24"/>
+        </w:rPr>
+        <w:t>es una herramienta de línea de comandos que muestra las conexiones de red (entrantes y salientes), tablas de enrutamiento y una serie de estadísticas de interfaz de red.</w:t>
+      </w:r>
+      <w:r>
+        <w:rPr>
+          <w:rFonts w:ascii="Times New Roman" w:hAnsi="Times New Roman" w:cs="Times New Roman"/>
+          <w:color w:val="262524"/>
+          <w:sz w:val="24"/>
+          <w:szCs w:val="24"/>
+        </w:rPr>
+        <w:t xml:space="preserve"> Para ver todos los conectores usaríamos </w:t>
+      </w:r>
+      <w:proofErr w:type="spellStart"/>
+      <w:r>
+        <w:rPr>
+          <w:rFonts w:ascii="Times New Roman" w:hAnsi="Times New Roman" w:cs="Times New Roman"/>
+          <w:color w:val="262524"/>
+          <w:sz w:val="24"/>
+          <w:szCs w:val="24"/>
+        </w:rPr>
+        <w:t>netstat</w:t>
+      </w:r>
+      <w:proofErr w:type="spellEnd"/>
+      <w:r>
+        <w:rPr>
+          <w:rFonts w:ascii="Times New Roman" w:hAnsi="Times New Roman" w:cs="Times New Roman"/>
+          <w:color w:val="262524"/>
+          <w:sz w:val="24"/>
+          <w:szCs w:val="24"/>
+        </w:rPr>
+        <w:t>.</w:t>
+      </w:r>
+    </w:p>
+    <w:p>
+      <w:pPr>
+        <w:jc w:val="center"/>
+        <w:rPr>
+          <w:rFonts w:ascii="Times New Roman" w:hAnsi="Times New Roman" w:cs="Times New Roman"/>
+          <w:sz w:val="24"/>
+          <w:szCs w:val="24"/>
+          <w:lang w:val="es-ES" w:eastAsia="es-ES"/>
+        </w:rPr>
+      </w:pPr>
+      <w:r>
+        <w:rPr>
+          <w:noProof/>
+        </w:rPr>
+        <w:drawing>
+          <wp:inline distT="0" distB="0" distL="0" distR="0" wp14:anchorId="30E91959" wp14:editId="797E3176">
+            <wp:extent cx="4939145" cy="4041805"/>
+            <wp:effectExtent l="0" t="0" r="0" b="0"/>
+            <wp:docPr id="88" name="Imagen 88"/>
+            <wp:cNvGraphicFramePr>
+              <a:graphicFrameLocks xmlns:a="http://schemas.openxmlformats.org/drawingml/2006/main" noChangeAspect="1"/>
+            </wp:cNvGraphicFramePr>
+            <a:graphic xmlns:a="http://schemas.openxmlformats.org/drawingml/2006/main">
+              <a:graphicData uri="http://schemas.openxmlformats.org/drawingml/2006/picture">
+                <pic:pic xmlns:pic="http://schemas.openxmlformats.org/drawingml/2006/picture">
+                  <pic:nvPicPr>
+                    <pic:cNvPr id="1" name=""/>
+                    <pic:cNvPicPr/>
+                  </pic:nvPicPr>
+                  <pic:blipFill>
+                    <a:blip r:embed="rId23"/>
+                    <a:stretch>
+                      <a:fillRect/>
+                    </a:stretch>
+                  </pic:blipFill>
+                  <pic:spPr>
+                    <a:xfrm>
+                      <a:off x="0" y="0"/>
+                      <a:ext cx="4945312" cy="4046852"/>
+                    </a:xfrm>
+                    <a:prstGeom prst="rect">
+                      <a:avLst/>
+                    </a:prstGeom>
+                  </pic:spPr>
+                </pic:pic>
+              </a:graphicData>
+            </a:graphic>
+          </wp:inline>
+        </w:drawing>
+      </w:r>
+    </w:p>
+    <w:p>
+      <w:pPr>
+        <w:jc w:val="both"/>
+        <w:rPr>
+          <w:lang w:val="es-ES" w:eastAsia="es-ES"/>
+        </w:rPr>
+      </w:pPr>
+      <w:r>
+        <w:rPr>
+          <w:lang w:val="es-ES" w:eastAsia="es-ES"/>
+        </w:rPr>
+        <w:t xml:space="preserve">Si solo nos interesan los enrutadores: </w:t>
+      </w:r>
+      <w:proofErr w:type="spellStart"/>
+      <w:r>
+        <w:rPr>
+          <w:lang w:val="es-ES" w:eastAsia="es-ES"/>
+        </w:rPr>
+        <w:t>netstat</w:t>
+      </w:r>
+      <w:proofErr w:type="spellEnd"/>
+      <w:r>
+        <w:rPr>
+          <w:lang w:val="es-ES" w:eastAsia="es-ES"/>
+        </w:rPr>
+        <w:t xml:space="preserve"> -r</w:t>
+      </w:r>
+    </w:p>
+    <w:p>
+      <w:pPr>
+        <w:jc w:val="center"/>
+        <w:rPr>
+          <w:lang w:val="es-ES" w:eastAsia="es-ES"/>
+        </w:rPr>
+      </w:pPr>
+      <w:r>
+        <w:rPr>
+          <w:noProof/>
+        </w:rPr>
+        <w:drawing>
+          <wp:inline distT="0" distB="0" distL="0" distR="0" wp14:anchorId="793C7CAA" wp14:editId="20878F41">
+            <wp:extent cx="4710545" cy="696833"/>
+            <wp:effectExtent l="0" t="0" r="0" b="8255"/>
+            <wp:docPr id="89" name="Imagen 89"/>
+            <wp:cNvGraphicFramePr>
+              <a:graphicFrameLocks xmlns:a="http://schemas.openxmlformats.org/drawingml/2006/main" noChangeAspect="1"/>
+            </wp:cNvGraphicFramePr>
+            <a:graphic xmlns:a="http://schemas.openxmlformats.org/drawingml/2006/main">
+              <a:graphicData uri="http://schemas.openxmlformats.org/drawingml/2006/picture">
+                <pic:pic xmlns:pic="http://schemas.openxmlformats.org/drawingml/2006/picture">
+                  <pic:nvPicPr>
+                    <pic:cNvPr id="1" name=""/>
+                    <pic:cNvPicPr/>
+                  </pic:nvPicPr>
+                  <pic:blipFill>
+                    <a:blip r:embed="rId24"/>
+                    <a:stretch>
+                      <a:fillRect/>
+                    </a:stretch>
+                  </pic:blipFill>
+                  <pic:spPr>
+                    <a:xfrm>
+                      <a:off x="0" y="0"/>
+                      <a:ext cx="4799157" cy="709941"/>
+                    </a:xfrm>
+                    <a:prstGeom prst="rect">
+                      <a:avLst/>
+                    </a:prstGeom>
+                  </pic:spPr>
+                </pic:pic>
+              </a:graphicData>
+            </a:graphic>
+          </wp:inline>
+        </w:drawing>
+      </w:r>
+    </w:p>
+    <w:p>
+      <w:pPr>
+        <w:jc w:val="both"/>
+        <w:rPr>
+          <w:lang w:val="es-ES" w:eastAsia="es-ES"/>
+        </w:rPr>
+      </w:pPr>
+      <w:r>
+        <w:rPr>
+          <w:lang w:val="es-ES" w:eastAsia="es-ES"/>
+        </w:rPr>
+        <w:lastRenderedPageBreak/>
+        <w:t>Podemos ver como para algunos de los conectores indica CONNECTED y para otros no pone nada, esto es porque los primeros tienen la conexión habilitada y el resto no.</w:t>
+      </w:r>
+    </w:p>
+    <w:p>
+      <w:pPr>
+        <w:jc w:val="both"/>
+        <w:rPr>
+          <w:rFonts w:ascii="Times New Roman" w:hAnsi="Times New Roman" w:cs="Times New Roman"/>
+          <w:sz w:val="24"/>
+          <w:szCs w:val="24"/>
+          <w:lang w:val="es-ES" w:eastAsia="es-ES"/>
+        </w:rPr>
+      </w:pPr>
+    </w:p>
     <w:sectPr>
       <w:pgSz w:w="11906" w:h="16838"/>
       <w:pgMar w:top="1417" w:right="1701" w:bottom="1417" w:left="1701" w:header="708" w:footer="708" w:gutter="0"/>
@@ -5987,6 +7316,92 @@
 <file path=word/numbering.xml><?xml version="1.0" encoding="utf-8"?>
 <w:numbering xmlns:wpc="http://schemas.microsoft.com/office/word/2010/wordprocessingCanvas" xmlns:cx="http://schemas.microsoft.com/office/drawing/2014/chartex" xmlns:cx1="http://schemas.microsoft.com/office/drawing/2015/9/8/chartex" xmlns:cx2="http://schemas.microsoft.com/office/drawing/2015/10/21/chartex" xmlns:cx3="http://schemas.microsoft.com/office/drawing/2016/5/9/chartex" xmlns:cx4="http://schemas.microsoft.com/office/drawing/2016/5/10/chartex" xmlns:cx5="http://schemas.microsoft.com/office/drawing/2016/5/11/chartex" xmlns:cx6="http://schemas.microsoft.com/office/drawing/2016/5/12/chartex" xmlns:cx7="http://schemas.microsoft.com/office/drawing/2016/5/13/chartex" xmlns:cx8="http://schemas.microsoft.com/office/drawing/2016/5/14/chartex" xmlns:mc="http://schemas.openxmlformats.org/markup-compatibility/2006" xmlns:aink="http://schemas.microsoft.com/office/drawing/2016/ink" xmlns:am3d="http://schemas.microsoft.com/office/drawing/2017/model3d" xmlns:o="urn:schemas-microsoft-com:office:office" xmlns:r="http://schemas.openxmlformats.org/officeDocument/2006/relationships" xmlns:m="http://schemas.openxmlformats.org/officeDocument/2006/math" xmlns:v="urn:schemas-microsoft-com:vml" xmlns:wp14="http://schemas.microsoft.com/office/word/2010/wordprocessingDrawing" xmlns:wp="http://schemas.openxmlformats.org/drawingml/2006/wordprocessingDrawing" xmlns:w10="urn:schemas-microsoft-com:office:word" xmlns:w="http://schemas.openxmlformats.org/wordprocessingml/2006/main" xmlns:w14="http://schemas.microsoft.com/office/word/2010/wordml" xmlns:w15="http://schemas.microsoft.com/office/word/2012/wordml" xmlns:w16cex="http://schemas.microsoft.com/office/word/2018/wordml/cex" xmlns:w16cid="http://schemas.microsoft.com/office/word/2016/wordml/cid" xmlns:w16="http://schemas.microsoft.com/office/word/2018/wordml" xmlns:w16se="http://schemas.microsoft.com/office/word/2015/wordml/symex" xmlns:wpg="http://schemas.microsoft.com/office/word/2010/wordprocessingGroup" xmlns:wpi="http://schemas.microsoft.com/office/word/2010/wordprocessingInk" xmlns:wne="http://schemas.microsoft.com/office/word/2006/wordml" xmlns:wps="http://schemas.microsoft.com/office/word/2010/wordprocessingShape" mc:Ignorable="w14 w15 w16se w16cid w16 w16cex wp14">
   <w:abstractNum w:abstractNumId="0" w15:restartNumberingAfterBreak="0">
+    <w:nsid w:val="0B8F18CB"/>
+    <w:multiLevelType w:val="hybridMultilevel"/>
+    <w:tmpl w:val="9036D62A"/>
+    <w:lvl w:ilvl="0" w:tplc="0C0A0013">
+      <w:start w:val="1"/>
+      <w:numFmt w:val="upperRoman"/>
+      <w:lvlText w:val="%1."/>
+      <w:lvlJc w:val="right"/>
+      <w:pPr>
+        <w:ind w:left="720" w:hanging="360"/>
+      </w:pPr>
+    </w:lvl>
+    <w:lvl w:ilvl="1" w:tplc="0C0A0019">
+      <w:start w:val="1"/>
+      <w:numFmt w:val="lowerLetter"/>
+      <w:lvlText w:val="%2."/>
+      <w:lvlJc w:val="left"/>
+      <w:pPr>
+        <w:ind w:left="1440" w:hanging="360"/>
+      </w:pPr>
+    </w:lvl>
+    <w:lvl w:ilvl="2" w:tplc="0C0A001B" w:tentative="1">
+      <w:start w:val="1"/>
+      <w:numFmt w:val="lowerRoman"/>
+      <w:lvlText w:val="%3."/>
+      <w:lvlJc w:val="right"/>
+      <w:pPr>
+        <w:ind w:left="2160" w:hanging="180"/>
+      </w:pPr>
+    </w:lvl>
+    <w:lvl w:ilvl="3" w:tplc="0C0A000F" w:tentative="1">
+      <w:start w:val="1"/>
+      <w:numFmt w:val="decimal"/>
+      <w:lvlText w:val="%4."/>
+      <w:lvlJc w:val="left"/>
+      <w:pPr>
+        <w:ind w:left="2880" w:hanging="360"/>
+      </w:pPr>
+    </w:lvl>
+    <w:lvl w:ilvl="4" w:tplc="0C0A0019" w:tentative="1">
+      <w:start w:val="1"/>
+      <w:numFmt w:val="lowerLetter"/>
+      <w:lvlText w:val="%5."/>
+      <w:lvlJc w:val="left"/>
+      <w:pPr>
+        <w:ind w:left="3600" w:hanging="360"/>
+      </w:pPr>
+    </w:lvl>
+    <w:lvl w:ilvl="5" w:tplc="0C0A001B" w:tentative="1">
+      <w:start w:val="1"/>
+      <w:numFmt w:val="lowerRoman"/>
+      <w:lvlText w:val="%6."/>
+      <w:lvlJc w:val="right"/>
+      <w:pPr>
+        <w:ind w:left="4320" w:hanging="180"/>
+      </w:pPr>
+    </w:lvl>
+    <w:lvl w:ilvl="6" w:tplc="0C0A000F" w:tentative="1">
+      <w:start w:val="1"/>
+      <w:numFmt w:val="decimal"/>
+      <w:lvlText w:val="%7."/>
+      <w:lvlJc w:val="left"/>
+      <w:pPr>
+        <w:ind w:left="5040" w:hanging="360"/>
+      </w:pPr>
+    </w:lvl>
+    <w:lvl w:ilvl="7" w:tplc="0C0A0019" w:tentative="1">
+      <w:start w:val="1"/>
+      <w:numFmt w:val="lowerLetter"/>
+      <w:lvlText w:val="%8."/>
+      <w:lvlJc w:val="left"/>
+      <w:pPr>
+        <w:ind w:left="5760" w:hanging="360"/>
+      </w:pPr>
+    </w:lvl>
+    <w:lvl w:ilvl="8" w:tplc="0C0A001B" w:tentative="1">
+      <w:start w:val="1"/>
+      <w:numFmt w:val="lowerRoman"/>
+      <w:lvlText w:val="%9."/>
+      <w:lvlJc w:val="right"/>
+      <w:pPr>
+        <w:ind w:left="6480" w:hanging="180"/>
+      </w:pPr>
+    </w:lvl>
+  </w:abstractNum>
+  <w:abstractNum w:abstractNumId="1" w15:restartNumberingAfterBreak="0">
     <w:nsid w:val="0C861B6B"/>
     <w:multiLevelType w:val="hybridMultilevel"/>
     <w:tmpl w:val="DB306FFA"/>
@@ -6072,7 +7487,7 @@
       </w:pPr>
     </w:lvl>
   </w:abstractNum>
-  <w:abstractNum w:abstractNumId="1" w15:restartNumberingAfterBreak="0">
+  <w:abstractNum w:abstractNumId="2" w15:restartNumberingAfterBreak="0">
     <w:nsid w:val="0CA70BD5"/>
     <w:multiLevelType w:val="hybridMultilevel"/>
     <w:tmpl w:val="54862012"/>
@@ -6158,7 +7573,7 @@
       </w:pPr>
     </w:lvl>
   </w:abstractNum>
-  <w:abstractNum w:abstractNumId="2" w15:restartNumberingAfterBreak="0">
+  <w:abstractNum w:abstractNumId="3" w15:restartNumberingAfterBreak="0">
     <w:nsid w:val="16DF0B3B"/>
     <w:multiLevelType w:val="hybridMultilevel"/>
     <w:tmpl w:val="DB306FFA"/>
@@ -6244,7 +7659,7 @@
       </w:pPr>
     </w:lvl>
   </w:abstractNum>
-  <w:abstractNum w:abstractNumId="3" w15:restartNumberingAfterBreak="0">
+  <w:abstractNum w:abstractNumId="4" w15:restartNumberingAfterBreak="0">
     <w:nsid w:val="1C60363E"/>
     <w:multiLevelType w:val="hybridMultilevel"/>
     <w:tmpl w:val="300812EC"/>
@@ -6330,7 +7745,7 @@
       </w:pPr>
     </w:lvl>
   </w:abstractNum>
-  <w:abstractNum w:abstractNumId="4" w15:restartNumberingAfterBreak="0">
+  <w:abstractNum w:abstractNumId="5" w15:restartNumberingAfterBreak="0">
     <w:nsid w:val="1F8604CC"/>
     <w:multiLevelType w:val="multilevel"/>
     <w:tmpl w:val="667891E0"/>
@@ -6479,7 +7894,7 @@
       </w:rPr>
     </w:lvl>
   </w:abstractNum>
-  <w:abstractNum w:abstractNumId="5" w15:restartNumberingAfterBreak="0">
+  <w:abstractNum w:abstractNumId="6" w15:restartNumberingAfterBreak="0">
     <w:nsid w:val="21DB0875"/>
     <w:multiLevelType w:val="hybridMultilevel"/>
     <w:tmpl w:val="DB306FFA"/>
@@ -6565,7 +7980,7 @@
       </w:pPr>
     </w:lvl>
   </w:abstractNum>
-  <w:abstractNum w:abstractNumId="6" w15:restartNumberingAfterBreak="0">
+  <w:abstractNum w:abstractNumId="7" w15:restartNumberingAfterBreak="0">
     <w:nsid w:val="27187BBC"/>
     <w:multiLevelType w:val="hybridMultilevel"/>
     <w:tmpl w:val="6C6833F4"/>
@@ -6651,7 +8066,7 @@
       </w:pPr>
     </w:lvl>
   </w:abstractNum>
-  <w:abstractNum w:abstractNumId="7" w15:restartNumberingAfterBreak="0">
+  <w:abstractNum w:abstractNumId="8" w15:restartNumberingAfterBreak="0">
     <w:nsid w:val="312170F7"/>
     <w:multiLevelType w:val="multilevel"/>
     <w:tmpl w:val="F3409648"/>
@@ -6764,7 +8179,7 @@
       </w:pPr>
     </w:lvl>
   </w:abstractNum>
-  <w:abstractNum w:abstractNumId="8" w15:restartNumberingAfterBreak="0">
+  <w:abstractNum w:abstractNumId="9" w15:restartNumberingAfterBreak="0">
     <w:nsid w:val="4EC23838"/>
     <w:multiLevelType w:val="hybridMultilevel"/>
     <w:tmpl w:val="DB306FFA"/>
@@ -6850,7 +8265,7 @@
       </w:pPr>
     </w:lvl>
   </w:abstractNum>
-  <w:abstractNum w:abstractNumId="9" w15:restartNumberingAfterBreak="0">
+  <w:abstractNum w:abstractNumId="10" w15:restartNumberingAfterBreak="0">
     <w:nsid w:val="602B19BA"/>
     <w:multiLevelType w:val="hybridMultilevel"/>
     <w:tmpl w:val="2FCCED44"/>
@@ -6936,7 +8351,7 @@
       </w:pPr>
     </w:lvl>
   </w:abstractNum>
-  <w:abstractNum w:abstractNumId="10" w15:restartNumberingAfterBreak="0">
+  <w:abstractNum w:abstractNumId="11" w15:restartNumberingAfterBreak="0">
     <w:nsid w:val="63F33BEF"/>
     <w:multiLevelType w:val="hybridMultilevel"/>
     <w:tmpl w:val="1C788788"/>
@@ -7022,7 +8437,7 @@
       </w:pPr>
     </w:lvl>
   </w:abstractNum>
-  <w:abstractNum w:abstractNumId="11" w15:restartNumberingAfterBreak="0">
+  <w:abstractNum w:abstractNumId="12" w15:restartNumberingAfterBreak="0">
     <w:nsid w:val="647946E5"/>
     <w:multiLevelType w:val="multilevel"/>
     <w:tmpl w:val="E8209432"/>
@@ -7135,7 +8550,7 @@
       </w:pPr>
     </w:lvl>
   </w:abstractNum>
-  <w:abstractNum w:abstractNumId="12" w15:restartNumberingAfterBreak="0">
+  <w:abstractNum w:abstractNumId="13" w15:restartNumberingAfterBreak="0">
     <w:nsid w:val="6EC725F3"/>
     <w:multiLevelType w:val="hybridMultilevel"/>
     <w:tmpl w:val="9036D62A"/>
@@ -7221,7 +8636,7 @@
       </w:pPr>
     </w:lvl>
   </w:abstractNum>
-  <w:abstractNum w:abstractNumId="13" w15:restartNumberingAfterBreak="0">
+  <w:abstractNum w:abstractNumId="14" w15:restartNumberingAfterBreak="0">
     <w:nsid w:val="75823AB2"/>
     <w:multiLevelType w:val="hybridMultilevel"/>
     <w:tmpl w:val="21B21246"/>
@@ -7307,7 +8722,7 @@
       </w:pPr>
     </w:lvl>
   </w:abstractNum>
-  <w:abstractNum w:abstractNumId="14" w15:restartNumberingAfterBreak="0">
+  <w:abstractNum w:abstractNumId="15" w15:restartNumberingAfterBreak="0">
     <w:nsid w:val="7873151D"/>
     <w:multiLevelType w:val="hybridMultilevel"/>
     <w:tmpl w:val="DB306FFA"/>
@@ -7393,7 +8808,7 @@
       </w:pPr>
     </w:lvl>
   </w:abstractNum>
-  <w:abstractNum w:abstractNumId="15" w15:restartNumberingAfterBreak="0">
+  <w:abstractNum w:abstractNumId="16" w15:restartNumberingAfterBreak="0">
     <w:nsid w:val="7B7F790D"/>
     <w:multiLevelType w:val="hybridMultilevel"/>
     <w:tmpl w:val="21B21246"/>
@@ -7480,52 +8895,55 @@
     </w:lvl>
   </w:abstractNum>
   <w:num w:numId="1">
+    <w:abstractNumId w:val="8"/>
+  </w:num>
+  <w:num w:numId="2">
+    <w:abstractNumId w:val="12"/>
+  </w:num>
+  <w:num w:numId="3">
+    <w:abstractNumId w:val="14"/>
+  </w:num>
+  <w:num w:numId="4">
+    <w:abstractNumId w:val="10"/>
+  </w:num>
+  <w:num w:numId="5">
+    <w:abstractNumId w:val="16"/>
+  </w:num>
+  <w:num w:numId="6">
+    <w:abstractNumId w:val="2"/>
+  </w:num>
+  <w:num w:numId="7">
+    <w:abstractNumId w:val="13"/>
+  </w:num>
+  <w:num w:numId="8">
+    <w:abstractNumId w:val="4"/>
+  </w:num>
+  <w:num w:numId="9">
+    <w:abstractNumId w:val="9"/>
+  </w:num>
+  <w:num w:numId="10">
+    <w:abstractNumId w:val="11"/>
+  </w:num>
+  <w:num w:numId="11">
     <w:abstractNumId w:val="7"/>
   </w:num>
-  <w:num w:numId="2">
-    <w:abstractNumId w:val="11"/>
+  <w:num w:numId="12">
+    <w:abstractNumId w:val="1"/>
   </w:num>
-  <w:num w:numId="3">
-    <w:abstractNumId w:val="13"/>
-  </w:num>
-  <w:num w:numId="4">
-    <w:abstractNumId w:val="9"/>
-  </w:num>
-  <w:num w:numId="5">
+  <w:num w:numId="13">
     <w:abstractNumId w:val="15"/>
   </w:num>
-  <w:num w:numId="6">
-    <w:abstractNumId w:val="1"/>
-  </w:num>
-  <w:num w:numId="7">
-    <w:abstractNumId w:val="12"/>
-  </w:num>
-  <w:num w:numId="8">
+  <w:num w:numId="14">
     <w:abstractNumId w:val="3"/>
   </w:num>
-  <w:num w:numId="9">
-    <w:abstractNumId w:val="8"/>
-  </w:num>
-  <w:num w:numId="10">
-    <w:abstractNumId w:val="10"/>
-  </w:num>
-  <w:num w:numId="11">
+  <w:num w:numId="15">
     <w:abstractNumId w:val="6"/>
   </w:num>
-  <w:num w:numId="12">
-    <w:abstractNumId w:val="0"/>
-  </w:num>
-  <w:num w:numId="13">
-    <w:abstractNumId w:val="14"/>
-  </w:num>
-  <w:num w:numId="14">
-    <w:abstractNumId w:val="2"/>
-  </w:num>
-  <w:num w:numId="15">
+  <w:num w:numId="16">
     <w:abstractNumId w:val="5"/>
   </w:num>
-  <w:num w:numId="16">
-    <w:abstractNumId w:val="4"/>
+  <w:num w:numId="17">
+    <w:abstractNumId w:val="0"/>
   </w:num>
 </w:numbering>
 </file>

</xml_diff>

<commit_message>
Añado punto 3 a la Actividad1
</commit_message>
<xml_diff>
--- a/Despliegue_Actividad1_v1.docx
+++ b/Despliegue_Actividad1_v1.docx
@@ -7294,6 +7294,1246 @@
       <w:pPr>
         <w:jc w:val="both"/>
         <w:rPr>
+          <w:lang w:val="es-ES" w:eastAsia="es-ES"/>
+        </w:rPr>
+      </w:pPr>
+    </w:p>
+    <w:p>
+      <w:pPr>
+        <w:pStyle w:val="Ttulo1"/>
+        <w:numPr>
+          <w:ilvl w:val="0"/>
+          <w:numId w:val="18"/>
+        </w:numPr>
+        <w:rPr>
+          <w:rFonts w:eastAsia="Times New Roman"/>
+          <w:lang w:val="es-ES" w:eastAsia="es-ES"/>
+        </w:rPr>
+      </w:pPr>
+      <w:bookmarkStart w:id="3" w:name="_Toc62328800"/>
+      <w:r>
+        <w:rPr>
+          <w:rFonts w:eastAsia="Times New Roman"/>
+          <w:lang w:val="es-ES" w:eastAsia="es-ES"/>
+        </w:rPr>
+        <w:t>¿Cómo sabemos a quién pertenece una dirección web (URL)?</w:t>
+      </w:r>
+      <w:bookmarkEnd w:id="3"/>
+      <w:r>
+        <w:rPr>
+          <w:rFonts w:eastAsia="Times New Roman"/>
+          <w:lang w:val="es-ES" w:eastAsia="es-ES"/>
+        </w:rPr>
+        <w:t xml:space="preserve"> </w:t>
+      </w:r>
+    </w:p>
+    <w:p>
+      <w:pPr>
+        <w:jc w:val="both"/>
+        <w:rPr>
+          <w:rFonts w:ascii="Times New Roman" w:hAnsi="Times New Roman" w:cs="Times New Roman"/>
+          <w:sz w:val="24"/>
+          <w:szCs w:val="24"/>
+          <w:lang w:val="es-ES" w:eastAsia="es-ES"/>
+        </w:rPr>
+      </w:pPr>
+      <w:r>
+        <w:rPr>
+          <w:b/>
+          <w:bCs/>
+          <w:u w:val="single"/>
+          <w:lang w:val="es-ES" w:eastAsia="es-ES"/>
+        </w:rPr>
+        <w:t>DIG</w:t>
+      </w:r>
+      <w:r>
+        <w:rPr>
+          <w:lang w:val="es-ES" w:eastAsia="es-ES"/>
+        </w:rPr>
+        <w:t xml:space="preserve">: </w:t>
+      </w:r>
+      <w:r>
+        <w:rPr>
+          <w:rFonts w:ascii="Maison Neue" w:hAnsi="Maison Neue"/>
+          <w:color w:val="324659"/>
+          <w:shd w:val="clear" w:color="auto" w:fill="FFFFFF"/>
+        </w:rPr>
+        <w:t> </w:t>
+      </w:r>
+      <w:r>
+        <w:rPr>
+          <w:rFonts w:ascii="Times New Roman" w:hAnsi="Times New Roman" w:cs="Times New Roman"/>
+          <w:color w:val="324659"/>
+          <w:sz w:val="24"/>
+          <w:szCs w:val="24"/>
+          <w:shd w:val="clear" w:color="auto" w:fill="FFFFFF"/>
+        </w:rPr>
+        <w:t xml:space="preserve">Es una </w:t>
+      </w:r>
+      <w:r>
+        <w:rPr>
+          <w:rFonts w:ascii="Times New Roman" w:hAnsi="Times New Roman" w:cs="Times New Roman"/>
+          <w:sz w:val="24"/>
+          <w:szCs w:val="24"/>
+          <w:lang w:val="es-ES" w:eastAsia="es-ES"/>
+        </w:rPr>
+        <w:t>herramienta para realizar consultas a los servidores DNS para solicitar información sobre direcciones de host, intercambiadores de correo, servidores de nombres e información relacionada</w:t>
+      </w:r>
+      <w:r>
+        <w:rPr>
+          <w:rFonts w:ascii="Times New Roman" w:hAnsi="Times New Roman" w:cs="Times New Roman"/>
+          <w:sz w:val="24"/>
+          <w:szCs w:val="24"/>
+          <w:lang w:val="es-ES" w:eastAsia="es-ES"/>
+        </w:rPr>
+        <w:t xml:space="preserve">. Pero, qué es una DNS, es la tecnología que nos permite traducir los nombres de dominio a direcciones </w:t>
+      </w:r>
+      <w:proofErr w:type="spellStart"/>
+      <w:r>
+        <w:rPr>
+          <w:rFonts w:ascii="Times New Roman" w:hAnsi="Times New Roman" w:cs="Times New Roman"/>
+          <w:sz w:val="24"/>
+          <w:szCs w:val="24"/>
+          <w:lang w:val="es-ES" w:eastAsia="es-ES"/>
+        </w:rPr>
+        <w:t>ip</w:t>
+      </w:r>
+      <w:proofErr w:type="spellEnd"/>
+      <w:r>
+        <w:rPr>
+          <w:rFonts w:ascii="Times New Roman" w:hAnsi="Times New Roman" w:cs="Times New Roman"/>
+          <w:sz w:val="24"/>
+          <w:szCs w:val="24"/>
+          <w:lang w:val="es-ES" w:eastAsia="es-ES"/>
+        </w:rPr>
+        <w:t xml:space="preserve"> y viceversa.</w:t>
+      </w:r>
+    </w:p>
+    <w:p>
+      <w:pPr>
+        <w:jc w:val="both"/>
+        <w:rPr>
+          <w:rFonts w:ascii="Times New Roman" w:hAnsi="Times New Roman" w:cs="Times New Roman"/>
+          <w:sz w:val="24"/>
+          <w:szCs w:val="24"/>
+          <w:lang w:val="es-ES" w:eastAsia="es-ES"/>
+        </w:rPr>
+      </w:pPr>
+      <w:r>
+        <w:rPr>
+          <w:rFonts w:ascii="Times New Roman" w:hAnsi="Times New Roman" w:cs="Times New Roman"/>
+          <w:sz w:val="24"/>
+          <w:szCs w:val="24"/>
+          <w:lang w:val="es-ES" w:eastAsia="es-ES"/>
+        </w:rPr>
+        <w:t xml:space="preserve">Por ejemplo, si tecleamos </w:t>
+      </w:r>
+      <w:proofErr w:type="spellStart"/>
+      <w:r>
+        <w:rPr>
+          <w:rFonts w:ascii="Times New Roman" w:hAnsi="Times New Roman" w:cs="Times New Roman"/>
+          <w:sz w:val="24"/>
+          <w:szCs w:val="24"/>
+          <w:lang w:val="es-ES" w:eastAsia="es-ES"/>
+        </w:rPr>
+        <w:t>dig</w:t>
+      </w:r>
+      <w:proofErr w:type="spellEnd"/>
+      <w:r>
+        <w:rPr>
+          <w:rFonts w:ascii="Times New Roman" w:hAnsi="Times New Roman" w:cs="Times New Roman"/>
+          <w:sz w:val="24"/>
+          <w:szCs w:val="24"/>
+          <w:lang w:val="es-ES" w:eastAsia="es-ES"/>
+        </w:rPr>
+        <w:t xml:space="preserve"> + servidor:</w:t>
+      </w:r>
+    </w:p>
+    <w:p>
+      <w:pPr>
+        <w:jc w:val="center"/>
+        <w:rPr>
+          <w:rFonts w:ascii="Times New Roman" w:hAnsi="Times New Roman" w:cs="Times New Roman"/>
+          <w:sz w:val="24"/>
+          <w:szCs w:val="24"/>
+          <w:lang w:val="es-ES" w:eastAsia="es-ES"/>
+        </w:rPr>
+      </w:pPr>
+      <w:r>
+        <w:rPr>
+          <w:noProof/>
+        </w:rPr>
+        <w:drawing>
+          <wp:inline distT="0" distB="0" distL="0" distR="0" wp14:anchorId="5BAC7CB1" wp14:editId="03387955">
+            <wp:extent cx="4634345" cy="2677391"/>
+            <wp:effectExtent l="0" t="0" r="0" b="8890"/>
+            <wp:docPr id="90" name="Imagen 90"/>
+            <wp:cNvGraphicFramePr>
+              <a:graphicFrameLocks xmlns:a="http://schemas.openxmlformats.org/drawingml/2006/main" noChangeAspect="1"/>
+            </wp:cNvGraphicFramePr>
+            <a:graphic xmlns:a="http://schemas.openxmlformats.org/drawingml/2006/main">
+              <a:graphicData uri="http://schemas.openxmlformats.org/drawingml/2006/picture">
+                <pic:pic xmlns:pic="http://schemas.openxmlformats.org/drawingml/2006/picture">
+                  <pic:nvPicPr>
+                    <pic:cNvPr id="1" name=""/>
+                    <pic:cNvPicPr/>
+                  </pic:nvPicPr>
+                  <pic:blipFill>
+                    <a:blip r:embed="rId25"/>
+                    <a:stretch>
+                      <a:fillRect/>
+                    </a:stretch>
+                  </pic:blipFill>
+                  <pic:spPr>
+                    <a:xfrm>
+                      <a:off x="0" y="0"/>
+                      <a:ext cx="4647510" cy="2684997"/>
+                    </a:xfrm>
+                    <a:prstGeom prst="rect">
+                      <a:avLst/>
+                    </a:prstGeom>
+                  </pic:spPr>
+                </pic:pic>
+              </a:graphicData>
+            </a:graphic>
+          </wp:inline>
+        </w:drawing>
+      </w:r>
+    </w:p>
+    <w:p>
+      <w:pPr>
+        <w:jc w:val="both"/>
+        <w:rPr>
+          <w:rFonts w:ascii="Times New Roman" w:hAnsi="Times New Roman" w:cs="Times New Roman"/>
+          <w:sz w:val="24"/>
+          <w:szCs w:val="24"/>
+          <w:lang w:val="es-ES" w:eastAsia="es-ES"/>
+        </w:rPr>
+      </w:pPr>
+      <w:r>
+        <w:rPr>
+          <w:rFonts w:ascii="Times New Roman" w:hAnsi="Times New Roman" w:cs="Times New Roman"/>
+          <w:sz w:val="24"/>
+          <w:szCs w:val="24"/>
+          <w:lang w:val="es-ES" w:eastAsia="es-ES"/>
+        </w:rPr>
+        <w:t xml:space="preserve">Primero nos indica la versión y sus opciones globales, en este caso es DIG 9.16.1-Ubuntu y las opciones son </w:t>
+      </w:r>
+      <w:proofErr w:type="spellStart"/>
+      <w:r>
+        <w:rPr>
+          <w:rFonts w:ascii="Times New Roman" w:hAnsi="Times New Roman" w:cs="Times New Roman"/>
+          <w:sz w:val="24"/>
+          <w:szCs w:val="24"/>
+          <w:lang w:val="es-ES" w:eastAsia="es-ES"/>
+        </w:rPr>
+        <w:t>cmd</w:t>
+      </w:r>
+      <w:proofErr w:type="spellEnd"/>
+      <w:r>
+        <w:rPr>
+          <w:rFonts w:ascii="Times New Roman" w:hAnsi="Times New Roman" w:cs="Times New Roman"/>
+          <w:sz w:val="24"/>
+          <w:szCs w:val="24"/>
+          <w:lang w:val="es-ES" w:eastAsia="es-ES"/>
+        </w:rPr>
+        <w:t>.</w:t>
+      </w:r>
+    </w:p>
+    <w:p>
+      <w:pPr>
+        <w:jc w:val="both"/>
+        <w:rPr>
+          <w:rFonts w:ascii="Times New Roman" w:hAnsi="Times New Roman" w:cs="Times New Roman"/>
+          <w:sz w:val="24"/>
+          <w:szCs w:val="24"/>
+          <w:lang w:val="es-ES" w:eastAsia="es-ES"/>
+        </w:rPr>
+      </w:pPr>
+      <w:r>
+        <w:rPr>
+          <w:rFonts w:ascii="Times New Roman" w:hAnsi="Times New Roman" w:cs="Times New Roman"/>
+          <w:sz w:val="24"/>
+          <w:szCs w:val="24"/>
+          <w:lang w:val="es-ES" w:eastAsia="es-ES"/>
+        </w:rPr>
+        <w:t>A continuación, nos da información sobre la respuesta del servidor DNS al que hemos enviado la solicitud (</w:t>
+      </w:r>
+      <w:proofErr w:type="spellStart"/>
+      <w:r>
+        <w:rPr>
+          <w:rFonts w:ascii="Times New Roman" w:hAnsi="Times New Roman" w:cs="Times New Roman"/>
+          <w:sz w:val="24"/>
+          <w:szCs w:val="24"/>
+          <w:lang w:val="es-ES" w:eastAsia="es-ES"/>
+        </w:rPr>
+        <w:t>Header</w:t>
+      </w:r>
+      <w:proofErr w:type="spellEnd"/>
+      <w:r>
+        <w:rPr>
+          <w:rFonts w:ascii="Times New Roman" w:hAnsi="Times New Roman" w:cs="Times New Roman"/>
+          <w:sz w:val="24"/>
+          <w:szCs w:val="24"/>
+          <w:lang w:val="es-ES" w:eastAsia="es-ES"/>
+        </w:rPr>
+        <w:t>)</w:t>
+      </w:r>
+    </w:p>
+    <w:p>
+      <w:pPr>
+        <w:jc w:val="both"/>
+        <w:rPr>
+          <w:rFonts w:ascii="Times New Roman" w:hAnsi="Times New Roman" w:cs="Times New Roman"/>
+          <w:sz w:val="24"/>
+          <w:szCs w:val="24"/>
+          <w:lang w:val="es-ES" w:eastAsia="es-ES"/>
+        </w:rPr>
+      </w:pPr>
+      <w:proofErr w:type="spellStart"/>
+      <w:r>
+        <w:rPr>
+          <w:rFonts w:ascii="Times New Roman" w:hAnsi="Times New Roman" w:cs="Times New Roman"/>
+          <w:sz w:val="24"/>
+          <w:szCs w:val="24"/>
+          <w:lang w:val="es-ES" w:eastAsia="es-ES"/>
+        </w:rPr>
+        <w:t>Question</w:t>
+      </w:r>
+      <w:proofErr w:type="spellEnd"/>
+      <w:r>
+        <w:rPr>
+          <w:rFonts w:ascii="Times New Roman" w:hAnsi="Times New Roman" w:cs="Times New Roman"/>
+          <w:sz w:val="24"/>
+          <w:szCs w:val="24"/>
+          <w:lang w:val="es-ES" w:eastAsia="es-ES"/>
+        </w:rPr>
+        <w:t xml:space="preserve"> nos indica que solicitud hemos realizado.</w:t>
+      </w:r>
+    </w:p>
+    <w:p>
+      <w:pPr>
+        <w:jc w:val="both"/>
+        <w:rPr>
+          <w:rFonts w:ascii="Times New Roman" w:hAnsi="Times New Roman" w:cs="Times New Roman"/>
+          <w:sz w:val="24"/>
+          <w:szCs w:val="24"/>
+          <w:lang w:val="es-ES" w:eastAsia="es-ES"/>
+        </w:rPr>
+      </w:pPr>
+      <w:proofErr w:type="spellStart"/>
+      <w:r>
+        <w:rPr>
+          <w:rFonts w:ascii="Times New Roman" w:hAnsi="Times New Roman" w:cs="Times New Roman"/>
+          <w:sz w:val="24"/>
+          <w:szCs w:val="24"/>
+          <w:lang w:val="es-ES" w:eastAsia="es-ES"/>
+        </w:rPr>
+        <w:t>Answer</w:t>
+      </w:r>
+      <w:proofErr w:type="spellEnd"/>
+      <w:r>
+        <w:rPr>
+          <w:rFonts w:ascii="Times New Roman" w:hAnsi="Times New Roman" w:cs="Times New Roman"/>
+          <w:sz w:val="24"/>
+          <w:szCs w:val="24"/>
+          <w:lang w:val="es-ES" w:eastAsia="es-ES"/>
+        </w:rPr>
+        <w:t xml:space="preserve"> nos indica </w:t>
+      </w:r>
+      <w:r>
+        <w:rPr>
+          <w:rFonts w:ascii="Times New Roman" w:hAnsi="Times New Roman" w:cs="Times New Roman"/>
+          <w:b/>
+          <w:bCs/>
+          <w:sz w:val="24"/>
+          <w:szCs w:val="24"/>
+          <w:lang w:val="es-ES" w:eastAsia="es-ES"/>
+        </w:rPr>
+        <w:t>la respuesta de la consulta</w:t>
+      </w:r>
+      <w:r>
+        <w:rPr>
+          <w:rFonts w:ascii="Times New Roman" w:hAnsi="Times New Roman" w:cs="Times New Roman"/>
+          <w:sz w:val="24"/>
+          <w:szCs w:val="24"/>
+          <w:lang w:val="es-ES" w:eastAsia="es-ES"/>
+        </w:rPr>
+        <w:t xml:space="preserve"> que es la </w:t>
+      </w:r>
+      <w:proofErr w:type="spellStart"/>
+      <w:r>
+        <w:rPr>
+          <w:rFonts w:ascii="Times New Roman" w:hAnsi="Times New Roman" w:cs="Times New Roman"/>
+          <w:sz w:val="24"/>
+          <w:szCs w:val="24"/>
+          <w:lang w:val="es-ES" w:eastAsia="es-ES"/>
+        </w:rPr>
+        <w:t>ip</w:t>
+      </w:r>
+      <w:proofErr w:type="spellEnd"/>
+      <w:r>
+        <w:rPr>
+          <w:rFonts w:ascii="Times New Roman" w:hAnsi="Times New Roman" w:cs="Times New Roman"/>
+          <w:sz w:val="24"/>
+          <w:szCs w:val="24"/>
+          <w:lang w:val="es-ES" w:eastAsia="es-ES"/>
+        </w:rPr>
+        <w:t xml:space="preserve"> del DNS correspondiente al dominio de Google.com: 216.58.211.238</w:t>
+      </w:r>
+    </w:p>
+    <w:p>
+      <w:pPr>
+        <w:jc w:val="both"/>
+        <w:rPr>
+          <w:rFonts w:ascii="Times New Roman" w:hAnsi="Times New Roman" w:cs="Times New Roman"/>
+          <w:sz w:val="24"/>
+          <w:szCs w:val="24"/>
+          <w:lang w:val="es-ES" w:eastAsia="es-ES"/>
+        </w:rPr>
+      </w:pPr>
+      <w:r>
+        <w:rPr>
+          <w:rFonts w:ascii="Times New Roman" w:hAnsi="Times New Roman" w:cs="Times New Roman"/>
+          <w:sz w:val="24"/>
+          <w:szCs w:val="24"/>
+          <w:lang w:val="es-ES" w:eastAsia="es-ES"/>
+        </w:rPr>
+        <w:t>Y por último tenemos algunas estadísticas de dicha respuesta, el tiempo que ha tardado en realizarse, cuando ha sido, a qué servidor…</w:t>
+      </w:r>
+    </w:p>
+    <w:p>
+      <w:pPr>
+        <w:jc w:val="both"/>
+        <w:rPr>
+          <w:rFonts w:ascii="Times New Roman" w:hAnsi="Times New Roman" w:cs="Times New Roman"/>
+          <w:sz w:val="24"/>
+          <w:szCs w:val="24"/>
+          <w:lang w:val="es-ES" w:eastAsia="es-ES"/>
+        </w:rPr>
+      </w:pPr>
+      <w:r>
+        <w:rPr>
+          <w:rFonts w:ascii="Times New Roman" w:hAnsi="Times New Roman" w:cs="Times New Roman"/>
+          <w:sz w:val="24"/>
+          <w:szCs w:val="24"/>
+          <w:lang w:val="es-ES" w:eastAsia="es-ES"/>
+        </w:rPr>
+        <w:t xml:space="preserve">Con </w:t>
+      </w:r>
+      <w:proofErr w:type="spellStart"/>
+      <w:r>
+        <w:rPr>
+          <w:rFonts w:ascii="Times New Roman" w:hAnsi="Times New Roman" w:cs="Times New Roman"/>
+          <w:b/>
+          <w:bCs/>
+          <w:sz w:val="24"/>
+          <w:szCs w:val="24"/>
+          <w:lang w:val="es-ES" w:eastAsia="es-ES"/>
+        </w:rPr>
+        <w:t>dig</w:t>
+      </w:r>
+      <w:proofErr w:type="spellEnd"/>
+      <w:r>
+        <w:rPr>
+          <w:rFonts w:ascii="Times New Roman" w:hAnsi="Times New Roman" w:cs="Times New Roman"/>
+          <w:b/>
+          <w:bCs/>
+          <w:sz w:val="24"/>
+          <w:szCs w:val="24"/>
+          <w:lang w:val="es-ES" w:eastAsia="es-ES"/>
+        </w:rPr>
+        <w:t xml:space="preserve"> dominio a</w:t>
+      </w:r>
+      <w:r>
+        <w:rPr>
+          <w:rFonts w:ascii="Times New Roman" w:hAnsi="Times New Roman" w:cs="Times New Roman"/>
+          <w:sz w:val="24"/>
+          <w:szCs w:val="24"/>
+          <w:lang w:val="es-ES" w:eastAsia="es-ES"/>
+        </w:rPr>
+        <w:t xml:space="preserve">, puedo averiguar la </w:t>
+      </w:r>
+      <w:proofErr w:type="spellStart"/>
+      <w:r>
+        <w:rPr>
+          <w:rFonts w:ascii="Times New Roman" w:hAnsi="Times New Roman" w:cs="Times New Roman"/>
+          <w:sz w:val="24"/>
+          <w:szCs w:val="24"/>
+          <w:lang w:val="es-ES" w:eastAsia="es-ES"/>
+        </w:rPr>
+        <w:t>ip</w:t>
+      </w:r>
+      <w:proofErr w:type="spellEnd"/>
+      <w:r>
+        <w:rPr>
+          <w:rFonts w:ascii="Times New Roman" w:hAnsi="Times New Roman" w:cs="Times New Roman"/>
+          <w:sz w:val="24"/>
+          <w:szCs w:val="24"/>
+          <w:lang w:val="es-ES" w:eastAsia="es-ES"/>
+        </w:rPr>
+        <w:t xml:space="preserve"> del dominio:</w:t>
+      </w:r>
+    </w:p>
+    <w:p>
+      <w:pPr>
+        <w:jc w:val="center"/>
+        <w:rPr>
+          <w:lang w:val="es-ES" w:eastAsia="es-ES"/>
+        </w:rPr>
+      </w:pPr>
+      <w:r>
+        <w:rPr>
+          <w:noProof/>
+        </w:rPr>
+        <w:lastRenderedPageBreak/>
+        <w:drawing>
+          <wp:inline distT="0" distB="0" distL="0" distR="0" wp14:anchorId="28935BFE" wp14:editId="383CD5E6">
+            <wp:extent cx="4926191" cy="2833255"/>
+            <wp:effectExtent l="0" t="0" r="8255" b="5715"/>
+            <wp:docPr id="91" name="Imagen 91"/>
+            <wp:cNvGraphicFramePr>
+              <a:graphicFrameLocks xmlns:a="http://schemas.openxmlformats.org/drawingml/2006/main" noChangeAspect="1"/>
+            </wp:cNvGraphicFramePr>
+            <a:graphic xmlns:a="http://schemas.openxmlformats.org/drawingml/2006/main">
+              <a:graphicData uri="http://schemas.openxmlformats.org/drawingml/2006/picture">
+                <pic:pic xmlns:pic="http://schemas.openxmlformats.org/drawingml/2006/picture">
+                  <pic:nvPicPr>
+                    <pic:cNvPr id="1" name=""/>
+                    <pic:cNvPicPr/>
+                  </pic:nvPicPr>
+                  <pic:blipFill>
+                    <a:blip r:embed="rId26"/>
+                    <a:stretch>
+                      <a:fillRect/>
+                    </a:stretch>
+                  </pic:blipFill>
+                  <pic:spPr>
+                    <a:xfrm>
+                      <a:off x="0" y="0"/>
+                      <a:ext cx="4937114" cy="2839537"/>
+                    </a:xfrm>
+                    <a:prstGeom prst="rect">
+                      <a:avLst/>
+                    </a:prstGeom>
+                  </pic:spPr>
+                </pic:pic>
+              </a:graphicData>
+            </a:graphic>
+          </wp:inline>
+        </w:drawing>
+      </w:r>
+    </w:p>
+    <w:p>
+      <w:pPr>
+        <w:jc w:val="both"/>
+        <w:rPr>
+          <w:rFonts w:ascii="Times New Roman" w:hAnsi="Times New Roman" w:cs="Times New Roman"/>
+          <w:sz w:val="24"/>
+          <w:szCs w:val="24"/>
+          <w:lang w:val="es-ES" w:eastAsia="es-ES"/>
+        </w:rPr>
+      </w:pPr>
+      <w:proofErr w:type="spellStart"/>
+      <w:r>
+        <w:rPr>
+          <w:rFonts w:ascii="Times New Roman" w:hAnsi="Times New Roman" w:cs="Times New Roman"/>
+          <w:sz w:val="24"/>
+          <w:szCs w:val="24"/>
+          <w:lang w:val="es-ES" w:eastAsia="es-ES"/>
+        </w:rPr>
+        <w:t>Dig</w:t>
+      </w:r>
+      <w:proofErr w:type="spellEnd"/>
+      <w:r>
+        <w:rPr>
+          <w:rFonts w:ascii="Times New Roman" w:hAnsi="Times New Roman" w:cs="Times New Roman"/>
+          <w:sz w:val="24"/>
+          <w:szCs w:val="24"/>
+          <w:lang w:val="es-ES" w:eastAsia="es-ES"/>
+        </w:rPr>
+        <w:t xml:space="preserve"> dominio </w:t>
+      </w:r>
+      <w:proofErr w:type="spellStart"/>
+      <w:r>
+        <w:rPr>
+          <w:rFonts w:ascii="Times New Roman" w:hAnsi="Times New Roman" w:cs="Times New Roman"/>
+          <w:sz w:val="24"/>
+          <w:szCs w:val="24"/>
+          <w:lang w:val="es-ES" w:eastAsia="es-ES"/>
+        </w:rPr>
+        <w:t>ns</w:t>
+      </w:r>
+      <w:proofErr w:type="spellEnd"/>
+      <w:r>
+        <w:rPr>
+          <w:rFonts w:ascii="Times New Roman" w:hAnsi="Times New Roman" w:cs="Times New Roman"/>
+          <w:sz w:val="24"/>
+          <w:szCs w:val="24"/>
+          <w:lang w:val="es-ES" w:eastAsia="es-ES"/>
+        </w:rPr>
+        <w:t xml:space="preserve">, me da el nombre del servidor </w:t>
+      </w:r>
+      <w:proofErr w:type="spellStart"/>
+      <w:r>
+        <w:rPr>
+          <w:rFonts w:ascii="Times New Roman" w:hAnsi="Times New Roman" w:cs="Times New Roman"/>
+          <w:sz w:val="24"/>
+          <w:szCs w:val="24"/>
+          <w:lang w:val="es-ES" w:eastAsia="es-ES"/>
+        </w:rPr>
+        <w:t>dns</w:t>
+      </w:r>
+      <w:proofErr w:type="spellEnd"/>
+      <w:r>
+        <w:rPr>
+          <w:rFonts w:ascii="Times New Roman" w:hAnsi="Times New Roman" w:cs="Times New Roman"/>
+          <w:sz w:val="24"/>
+          <w:szCs w:val="24"/>
+          <w:lang w:val="es-ES" w:eastAsia="es-ES"/>
+        </w:rPr>
+        <w:t xml:space="preserve"> que permite resolver la zona del dominio:</w:t>
+      </w:r>
+    </w:p>
+    <w:p>
+      <w:pPr>
+        <w:jc w:val="center"/>
+        <w:rPr>
+          <w:rFonts w:ascii="Times New Roman" w:hAnsi="Times New Roman" w:cs="Times New Roman"/>
+          <w:sz w:val="24"/>
+          <w:szCs w:val="24"/>
+          <w:lang w:val="es-ES" w:eastAsia="es-ES"/>
+        </w:rPr>
+      </w:pPr>
+      <w:r>
+        <w:rPr>
+          <w:noProof/>
+        </w:rPr>
+        <w:drawing>
+          <wp:inline distT="0" distB="0" distL="0" distR="0" wp14:anchorId="10E6B2FF" wp14:editId="7D6D9D53">
+            <wp:extent cx="4828309" cy="2863260"/>
+            <wp:effectExtent l="0" t="0" r="0" b="0"/>
+            <wp:docPr id="92" name="Imagen 92"/>
+            <wp:cNvGraphicFramePr>
+              <a:graphicFrameLocks xmlns:a="http://schemas.openxmlformats.org/drawingml/2006/main" noChangeAspect="1"/>
+            </wp:cNvGraphicFramePr>
+            <a:graphic xmlns:a="http://schemas.openxmlformats.org/drawingml/2006/main">
+              <a:graphicData uri="http://schemas.openxmlformats.org/drawingml/2006/picture">
+                <pic:pic xmlns:pic="http://schemas.openxmlformats.org/drawingml/2006/picture">
+                  <pic:nvPicPr>
+                    <pic:cNvPr id="1" name=""/>
+                    <pic:cNvPicPr/>
+                  </pic:nvPicPr>
+                  <pic:blipFill>
+                    <a:blip r:embed="rId27"/>
+                    <a:stretch>
+                      <a:fillRect/>
+                    </a:stretch>
+                  </pic:blipFill>
+                  <pic:spPr>
+                    <a:xfrm>
+                      <a:off x="0" y="0"/>
+                      <a:ext cx="4841265" cy="2870943"/>
+                    </a:xfrm>
+                    <a:prstGeom prst="rect">
+                      <a:avLst/>
+                    </a:prstGeom>
+                  </pic:spPr>
+                </pic:pic>
+              </a:graphicData>
+            </a:graphic>
+          </wp:inline>
+        </w:drawing>
+      </w:r>
+    </w:p>
+    <w:p>
+      <w:pPr>
+        <w:jc w:val="both"/>
+        <w:rPr>
+          <w:rFonts w:ascii="Times New Roman" w:hAnsi="Times New Roman" w:cs="Times New Roman"/>
+          <w:sz w:val="24"/>
+          <w:szCs w:val="24"/>
+          <w:lang w:val="es-ES" w:eastAsia="es-ES"/>
+        </w:rPr>
+      </w:pPr>
+      <w:proofErr w:type="spellStart"/>
+      <w:r>
+        <w:rPr>
+          <w:rFonts w:ascii="Times New Roman" w:hAnsi="Times New Roman" w:cs="Times New Roman"/>
+          <w:sz w:val="24"/>
+          <w:szCs w:val="24"/>
+          <w:lang w:val="es-ES" w:eastAsia="es-ES"/>
+        </w:rPr>
+        <w:t>Dig</w:t>
+      </w:r>
+      <w:proofErr w:type="spellEnd"/>
+      <w:r>
+        <w:rPr>
+          <w:rFonts w:ascii="Times New Roman" w:hAnsi="Times New Roman" w:cs="Times New Roman"/>
+          <w:sz w:val="24"/>
+          <w:szCs w:val="24"/>
+          <w:lang w:val="es-ES" w:eastAsia="es-ES"/>
+        </w:rPr>
+        <w:t xml:space="preserve"> dominio </w:t>
+      </w:r>
+      <w:proofErr w:type="spellStart"/>
+      <w:r>
+        <w:rPr>
+          <w:rFonts w:ascii="Times New Roman" w:hAnsi="Times New Roman" w:cs="Times New Roman"/>
+          <w:sz w:val="24"/>
+          <w:szCs w:val="24"/>
+          <w:lang w:val="es-ES" w:eastAsia="es-ES"/>
+        </w:rPr>
+        <w:t>soa</w:t>
+      </w:r>
+      <w:proofErr w:type="spellEnd"/>
+      <w:r>
+        <w:rPr>
+          <w:rFonts w:ascii="Times New Roman" w:hAnsi="Times New Roman" w:cs="Times New Roman"/>
+          <w:sz w:val="24"/>
+          <w:szCs w:val="24"/>
+          <w:lang w:val="es-ES" w:eastAsia="es-ES"/>
+        </w:rPr>
+        <w:t>:</w:t>
+      </w:r>
+      <w:r>
+        <w:rPr>
+          <w:rFonts w:ascii="Cabin" w:hAnsi="Cabin"/>
+          <w:color w:val="3C4858"/>
+          <w:sz w:val="27"/>
+          <w:szCs w:val="27"/>
+          <w:shd w:val="clear" w:color="auto" w:fill="FFFFFF"/>
+        </w:rPr>
+        <w:t xml:space="preserve"> </w:t>
+      </w:r>
+      <w:r>
+        <w:rPr>
+          <w:rFonts w:ascii="Times New Roman" w:hAnsi="Times New Roman" w:cs="Times New Roman"/>
+          <w:color w:val="000000" w:themeColor="text1"/>
+          <w:sz w:val="24"/>
+          <w:szCs w:val="24"/>
+          <w:shd w:val="clear" w:color="auto" w:fill="FFFFFF"/>
+        </w:rPr>
+        <w:t>información de zona autoritativa y administración de la zona en el servidor DNS.</w:t>
+      </w:r>
+    </w:p>
+    <w:p>
+      <w:pPr>
+        <w:jc w:val="center"/>
+        <w:rPr>
+          <w:rFonts w:ascii="Times New Roman" w:hAnsi="Times New Roman" w:cs="Times New Roman"/>
+          <w:sz w:val="24"/>
+          <w:szCs w:val="24"/>
+          <w:lang w:val="es-ES" w:eastAsia="es-ES"/>
+        </w:rPr>
+      </w:pPr>
+      <w:r>
+        <w:rPr>
+          <w:noProof/>
+        </w:rPr>
+        <w:lastRenderedPageBreak/>
+        <w:drawing>
+          <wp:inline distT="0" distB="0" distL="0" distR="0" wp14:anchorId="71397E4C" wp14:editId="45AF2145">
+            <wp:extent cx="4856018" cy="2140782"/>
+            <wp:effectExtent l="0" t="0" r="1905" b="0"/>
+            <wp:docPr id="93" name="Imagen 93"/>
+            <wp:cNvGraphicFramePr>
+              <a:graphicFrameLocks xmlns:a="http://schemas.openxmlformats.org/drawingml/2006/main" noChangeAspect="1"/>
+            </wp:cNvGraphicFramePr>
+            <a:graphic xmlns:a="http://schemas.openxmlformats.org/drawingml/2006/main">
+              <a:graphicData uri="http://schemas.openxmlformats.org/drawingml/2006/picture">
+                <pic:pic xmlns:pic="http://schemas.openxmlformats.org/drawingml/2006/picture">
+                  <pic:nvPicPr>
+                    <pic:cNvPr id="1" name=""/>
+                    <pic:cNvPicPr/>
+                  </pic:nvPicPr>
+                  <pic:blipFill>
+                    <a:blip r:embed="rId28"/>
+                    <a:stretch>
+                      <a:fillRect/>
+                    </a:stretch>
+                  </pic:blipFill>
+                  <pic:spPr>
+                    <a:xfrm>
+                      <a:off x="0" y="0"/>
+                      <a:ext cx="4938829" cy="2177289"/>
+                    </a:xfrm>
+                    <a:prstGeom prst="rect">
+                      <a:avLst/>
+                    </a:prstGeom>
+                  </pic:spPr>
+                </pic:pic>
+              </a:graphicData>
+            </a:graphic>
+          </wp:inline>
+        </w:drawing>
+      </w:r>
+    </w:p>
+    <w:p>
+      <w:pPr>
+        <w:jc w:val="both"/>
+        <w:rPr>
+          <w:rFonts w:ascii="Times New Roman" w:hAnsi="Times New Roman" w:cs="Times New Roman"/>
+          <w:sz w:val="24"/>
+          <w:szCs w:val="24"/>
+          <w:lang w:val="es-ES" w:eastAsia="es-ES"/>
+        </w:rPr>
+      </w:pPr>
+      <w:proofErr w:type="spellStart"/>
+      <w:r>
+        <w:rPr>
+          <w:rFonts w:ascii="Times New Roman" w:hAnsi="Times New Roman" w:cs="Times New Roman"/>
+          <w:sz w:val="24"/>
+          <w:szCs w:val="24"/>
+          <w:lang w:val="es-ES" w:eastAsia="es-ES"/>
+        </w:rPr>
+        <w:t>Dig</w:t>
+      </w:r>
+      <w:proofErr w:type="spellEnd"/>
+      <w:r>
+        <w:rPr>
+          <w:rFonts w:ascii="Times New Roman" w:hAnsi="Times New Roman" w:cs="Times New Roman"/>
+          <w:sz w:val="24"/>
+          <w:szCs w:val="24"/>
+          <w:lang w:val="es-ES" w:eastAsia="es-ES"/>
+        </w:rPr>
+        <w:t xml:space="preserve"> dominio </w:t>
+      </w:r>
+      <w:proofErr w:type="spellStart"/>
+      <w:r>
+        <w:rPr>
+          <w:rFonts w:ascii="Times New Roman" w:hAnsi="Times New Roman" w:cs="Times New Roman"/>
+          <w:sz w:val="24"/>
+          <w:szCs w:val="24"/>
+          <w:lang w:val="es-ES" w:eastAsia="es-ES"/>
+        </w:rPr>
+        <w:t>mx</w:t>
+      </w:r>
+      <w:proofErr w:type="spellEnd"/>
+      <w:r>
+        <w:rPr>
+          <w:rFonts w:ascii="Times New Roman" w:hAnsi="Times New Roman" w:cs="Times New Roman"/>
+          <w:sz w:val="24"/>
+          <w:szCs w:val="24"/>
+          <w:lang w:val="es-ES" w:eastAsia="es-ES"/>
+        </w:rPr>
+        <w:t>: información de los intercambiadores de correo del dominio:</w:t>
+      </w:r>
+    </w:p>
+    <w:p>
+      <w:pPr>
+        <w:jc w:val="center"/>
+        <w:rPr>
+          <w:rFonts w:ascii="Times New Roman" w:hAnsi="Times New Roman" w:cs="Times New Roman"/>
+          <w:sz w:val="24"/>
+          <w:szCs w:val="24"/>
+          <w:lang w:val="es-ES" w:eastAsia="es-ES"/>
+        </w:rPr>
+      </w:pPr>
+      <w:r>
+        <w:rPr>
+          <w:noProof/>
+        </w:rPr>
+        <w:drawing>
+          <wp:inline distT="0" distB="0" distL="0" distR="0" wp14:anchorId="6A9C310D" wp14:editId="0512A986">
+            <wp:extent cx="4772890" cy="3054897"/>
+            <wp:effectExtent l="0" t="0" r="8890" b="0"/>
+            <wp:docPr id="94" name="Imagen 94"/>
+            <wp:cNvGraphicFramePr>
+              <a:graphicFrameLocks xmlns:a="http://schemas.openxmlformats.org/drawingml/2006/main" noChangeAspect="1"/>
+            </wp:cNvGraphicFramePr>
+            <a:graphic xmlns:a="http://schemas.openxmlformats.org/drawingml/2006/main">
+              <a:graphicData uri="http://schemas.openxmlformats.org/drawingml/2006/picture">
+                <pic:pic xmlns:pic="http://schemas.openxmlformats.org/drawingml/2006/picture">
+                  <pic:nvPicPr>
+                    <pic:cNvPr id="1" name=""/>
+                    <pic:cNvPicPr/>
+                  </pic:nvPicPr>
+                  <pic:blipFill>
+                    <a:blip r:embed="rId29"/>
+                    <a:stretch>
+                      <a:fillRect/>
+                    </a:stretch>
+                  </pic:blipFill>
+                  <pic:spPr>
+                    <a:xfrm>
+                      <a:off x="0" y="0"/>
+                      <a:ext cx="4780509" cy="3059774"/>
+                    </a:xfrm>
+                    <a:prstGeom prst="rect">
+                      <a:avLst/>
+                    </a:prstGeom>
+                  </pic:spPr>
+                </pic:pic>
+              </a:graphicData>
+            </a:graphic>
+          </wp:inline>
+        </w:drawing>
+      </w:r>
+    </w:p>
+    <w:p>
+      <w:pPr>
+        <w:jc w:val="center"/>
+        <w:rPr>
+          <w:rFonts w:ascii="Times New Roman" w:hAnsi="Times New Roman" w:cs="Times New Roman"/>
+          <w:sz w:val="24"/>
+          <w:szCs w:val="24"/>
+          <w:lang w:val="es-ES" w:eastAsia="es-ES"/>
+        </w:rPr>
+      </w:pPr>
+    </w:p>
+    <w:p>
+      <w:pPr>
+        <w:rPr>
+          <w:rFonts w:ascii="Times New Roman" w:hAnsi="Times New Roman" w:cs="Times New Roman"/>
+          <w:sz w:val="24"/>
+          <w:szCs w:val="24"/>
+          <w:lang w:val="es-ES" w:eastAsia="es-ES"/>
+        </w:rPr>
+      </w:pPr>
+      <w:r>
+        <w:rPr>
+          <w:b/>
+          <w:bCs/>
+          <w:u w:val="single"/>
+          <w:lang w:val="es-ES" w:eastAsia="es-ES"/>
+        </w:rPr>
+        <w:t>NSLOOKUP</w:t>
+      </w:r>
+      <w:r>
+        <w:rPr>
+          <w:lang w:val="es-ES" w:eastAsia="es-ES"/>
+        </w:rPr>
+        <w:t xml:space="preserve">: </w:t>
+      </w:r>
+      <w:r>
+        <w:rPr>
+          <w:rFonts w:ascii="Times New Roman" w:hAnsi="Times New Roman" w:cs="Times New Roman"/>
+          <w:sz w:val="24"/>
+          <w:szCs w:val="24"/>
+          <w:lang w:val="es-ES" w:eastAsia="es-ES"/>
+        </w:rPr>
+        <w:t xml:space="preserve">Este comando también nos permite averiguar información sobre las DNS de un dominio. Por ejemplo, la </w:t>
+      </w:r>
+      <w:proofErr w:type="spellStart"/>
+      <w:r>
+        <w:rPr>
+          <w:rFonts w:ascii="Times New Roman" w:hAnsi="Times New Roman" w:cs="Times New Roman"/>
+          <w:sz w:val="24"/>
+          <w:szCs w:val="24"/>
+          <w:lang w:val="es-ES" w:eastAsia="es-ES"/>
+        </w:rPr>
+        <w:t>ip</w:t>
+      </w:r>
+      <w:proofErr w:type="spellEnd"/>
+      <w:r>
+        <w:rPr>
+          <w:rFonts w:ascii="Times New Roman" w:hAnsi="Times New Roman" w:cs="Times New Roman"/>
+          <w:sz w:val="24"/>
+          <w:szCs w:val="24"/>
+          <w:lang w:val="es-ES" w:eastAsia="es-ES"/>
+        </w:rPr>
+        <w:t xml:space="preserve"> del dominio, o el dominio de una </w:t>
+      </w:r>
+      <w:proofErr w:type="spellStart"/>
+      <w:r>
+        <w:rPr>
+          <w:rFonts w:ascii="Times New Roman" w:hAnsi="Times New Roman" w:cs="Times New Roman"/>
+          <w:sz w:val="24"/>
+          <w:szCs w:val="24"/>
+          <w:lang w:val="es-ES" w:eastAsia="es-ES"/>
+        </w:rPr>
+        <w:t>ip</w:t>
+      </w:r>
+      <w:proofErr w:type="spellEnd"/>
+      <w:r>
+        <w:rPr>
+          <w:rFonts w:ascii="Times New Roman" w:hAnsi="Times New Roman" w:cs="Times New Roman"/>
+          <w:sz w:val="24"/>
+          <w:szCs w:val="24"/>
+          <w:lang w:val="es-ES" w:eastAsia="es-ES"/>
+        </w:rPr>
+        <w:t xml:space="preserve"> específica:</w:t>
+      </w:r>
+    </w:p>
+    <w:p>
+      <w:pPr>
+        <w:rPr>
+          <w:rFonts w:ascii="Times New Roman" w:hAnsi="Times New Roman" w:cs="Times New Roman"/>
+          <w:sz w:val="24"/>
+          <w:szCs w:val="24"/>
+          <w:lang w:val="es-ES" w:eastAsia="es-ES"/>
+        </w:rPr>
+      </w:pPr>
+      <w:r>
+        <w:rPr>
+          <w:noProof/>
+        </w:rPr>
+        <w:drawing>
+          <wp:inline distT="0" distB="0" distL="0" distR="0" wp14:anchorId="37FE3F70" wp14:editId="2FD489A6">
+            <wp:extent cx="5400040" cy="1812925"/>
+            <wp:effectExtent l="0" t="0" r="0" b="0"/>
+            <wp:docPr id="95" name="Imagen 95"/>
+            <wp:cNvGraphicFramePr>
+              <a:graphicFrameLocks xmlns:a="http://schemas.openxmlformats.org/drawingml/2006/main" noChangeAspect="1"/>
+            </wp:cNvGraphicFramePr>
+            <a:graphic xmlns:a="http://schemas.openxmlformats.org/drawingml/2006/main">
+              <a:graphicData uri="http://schemas.openxmlformats.org/drawingml/2006/picture">
+                <pic:pic xmlns:pic="http://schemas.openxmlformats.org/drawingml/2006/picture">
+                  <pic:nvPicPr>
+                    <pic:cNvPr id="1" name=""/>
+                    <pic:cNvPicPr/>
+                  </pic:nvPicPr>
+                  <pic:blipFill>
+                    <a:blip r:embed="rId30"/>
+                    <a:stretch>
+                      <a:fillRect/>
+                    </a:stretch>
+                  </pic:blipFill>
+                  <pic:spPr>
+                    <a:xfrm>
+                      <a:off x="0" y="0"/>
+                      <a:ext cx="5400040" cy="1812925"/>
+                    </a:xfrm>
+                    <a:prstGeom prst="rect">
+                      <a:avLst/>
+                    </a:prstGeom>
+                  </pic:spPr>
+                </pic:pic>
+              </a:graphicData>
+            </a:graphic>
+          </wp:inline>
+        </w:drawing>
+      </w:r>
+    </w:p>
+    <w:p>
+      <w:pPr>
+        <w:rPr>
+          <w:rFonts w:ascii="Times New Roman" w:hAnsi="Times New Roman" w:cs="Times New Roman"/>
+          <w:sz w:val="24"/>
+          <w:szCs w:val="24"/>
+          <w:lang w:val="es-ES" w:eastAsia="es-ES"/>
+        </w:rPr>
+      </w:pPr>
+    </w:p>
+    <w:p>
+      <w:pPr>
+        <w:rPr>
+          <w:rFonts w:ascii="Times New Roman" w:hAnsi="Times New Roman" w:cs="Times New Roman"/>
+          <w:sz w:val="24"/>
+          <w:szCs w:val="24"/>
+          <w:lang w:val="es-ES" w:eastAsia="es-ES"/>
+        </w:rPr>
+      </w:pPr>
+      <w:r>
+        <w:rPr>
+          <w:noProof/>
+        </w:rPr>
+        <w:lastRenderedPageBreak/>
+        <w:drawing>
+          <wp:inline distT="0" distB="0" distL="0" distR="0" wp14:anchorId="07B1769B" wp14:editId="3E1FCEDB">
+            <wp:extent cx="5400040" cy="1107440"/>
+            <wp:effectExtent l="0" t="0" r="0" b="0"/>
+            <wp:docPr id="96" name="Imagen 96"/>
+            <wp:cNvGraphicFramePr>
+              <a:graphicFrameLocks xmlns:a="http://schemas.openxmlformats.org/drawingml/2006/main" noChangeAspect="1"/>
+            </wp:cNvGraphicFramePr>
+            <a:graphic xmlns:a="http://schemas.openxmlformats.org/drawingml/2006/main">
+              <a:graphicData uri="http://schemas.openxmlformats.org/drawingml/2006/picture">
+                <pic:pic xmlns:pic="http://schemas.openxmlformats.org/drawingml/2006/picture">
+                  <pic:nvPicPr>
+                    <pic:cNvPr id="1" name=""/>
+                    <pic:cNvPicPr/>
+                  </pic:nvPicPr>
+                  <pic:blipFill>
+                    <a:blip r:embed="rId31"/>
+                    <a:stretch>
+                      <a:fillRect/>
+                    </a:stretch>
+                  </pic:blipFill>
+                  <pic:spPr>
+                    <a:xfrm>
+                      <a:off x="0" y="0"/>
+                      <a:ext cx="5400040" cy="1107440"/>
+                    </a:xfrm>
+                    <a:prstGeom prst="rect">
+                      <a:avLst/>
+                    </a:prstGeom>
+                  </pic:spPr>
+                </pic:pic>
+              </a:graphicData>
+            </a:graphic>
+          </wp:inline>
+        </w:drawing>
+      </w:r>
+    </w:p>
+    <w:p>
+      <w:pPr>
+        <w:rPr>
+          <w:lang w:val="es-ES" w:eastAsia="es-ES"/>
+        </w:rPr>
+      </w:pPr>
+    </w:p>
+    <w:p>
+      <w:pPr>
+        <w:rPr>
+          <w:lang w:val="es-ES" w:eastAsia="es-ES"/>
+        </w:rPr>
+      </w:pPr>
+      <w:r>
+        <w:rPr>
+          <w:noProof/>
+        </w:rPr>
+        <w:drawing>
+          <wp:inline distT="0" distB="0" distL="0" distR="0" wp14:anchorId="654F8A63" wp14:editId="377CE835">
+            <wp:extent cx="5400040" cy="1142365"/>
+            <wp:effectExtent l="0" t="0" r="0" b="635"/>
+            <wp:docPr id="97" name="Imagen 97"/>
+            <wp:cNvGraphicFramePr>
+              <a:graphicFrameLocks xmlns:a="http://schemas.openxmlformats.org/drawingml/2006/main" noChangeAspect="1"/>
+            </wp:cNvGraphicFramePr>
+            <a:graphic xmlns:a="http://schemas.openxmlformats.org/drawingml/2006/main">
+              <a:graphicData uri="http://schemas.openxmlformats.org/drawingml/2006/picture">
+                <pic:pic xmlns:pic="http://schemas.openxmlformats.org/drawingml/2006/picture">
+                  <pic:nvPicPr>
+                    <pic:cNvPr id="1" name=""/>
+                    <pic:cNvPicPr/>
+                  </pic:nvPicPr>
+                  <pic:blipFill>
+                    <a:blip r:embed="rId32"/>
+                    <a:stretch>
+                      <a:fillRect/>
+                    </a:stretch>
+                  </pic:blipFill>
+                  <pic:spPr>
+                    <a:xfrm>
+                      <a:off x="0" y="0"/>
+                      <a:ext cx="5400040" cy="1142365"/>
+                    </a:xfrm>
+                    <a:prstGeom prst="rect">
+                      <a:avLst/>
+                    </a:prstGeom>
+                  </pic:spPr>
+                </pic:pic>
+              </a:graphicData>
+            </a:graphic>
+          </wp:inline>
+        </w:drawing>
+      </w:r>
+    </w:p>
+    <w:p>
+      <w:pPr>
+        <w:jc w:val="both"/>
+        <w:rPr>
+          <w:rFonts w:ascii="Times New Roman" w:hAnsi="Times New Roman" w:cs="Times New Roman"/>
+          <w:sz w:val="24"/>
+          <w:szCs w:val="24"/>
+          <w:lang w:val="es-ES" w:eastAsia="es-ES"/>
+        </w:rPr>
+      </w:pPr>
+      <w:r>
+        <w:rPr>
+          <w:rFonts w:ascii="Times New Roman" w:hAnsi="Times New Roman" w:cs="Times New Roman"/>
+          <w:sz w:val="24"/>
+          <w:szCs w:val="24"/>
+          <w:lang w:val="es-ES" w:eastAsia="es-ES"/>
+        </w:rPr>
+        <w:t xml:space="preserve">Al igual que con </w:t>
+      </w:r>
+      <w:proofErr w:type="spellStart"/>
+      <w:r>
+        <w:rPr>
+          <w:rFonts w:ascii="Times New Roman" w:hAnsi="Times New Roman" w:cs="Times New Roman"/>
+          <w:sz w:val="24"/>
+          <w:szCs w:val="24"/>
+          <w:lang w:val="es-ES" w:eastAsia="es-ES"/>
+        </w:rPr>
+        <w:t>Dig</w:t>
+      </w:r>
+      <w:proofErr w:type="spellEnd"/>
+      <w:r>
+        <w:rPr>
+          <w:rFonts w:ascii="Times New Roman" w:hAnsi="Times New Roman" w:cs="Times New Roman"/>
+          <w:sz w:val="24"/>
+          <w:szCs w:val="24"/>
+          <w:lang w:val="es-ES" w:eastAsia="es-ES"/>
+        </w:rPr>
+        <w:t xml:space="preserve">, también podemos consultar el intercambiador de correo, con </w:t>
+      </w:r>
+      <w:proofErr w:type="spellStart"/>
+      <w:r>
+        <w:rPr>
+          <w:rFonts w:ascii="Times New Roman" w:hAnsi="Times New Roman" w:cs="Times New Roman"/>
+          <w:sz w:val="24"/>
+          <w:szCs w:val="24"/>
+          <w:lang w:val="es-ES" w:eastAsia="es-ES"/>
+        </w:rPr>
+        <w:t>mx</w:t>
+      </w:r>
+      <w:proofErr w:type="spellEnd"/>
+      <w:r>
+        <w:rPr>
+          <w:rFonts w:ascii="Times New Roman" w:hAnsi="Times New Roman" w:cs="Times New Roman"/>
+          <w:sz w:val="24"/>
+          <w:szCs w:val="24"/>
+          <w:lang w:val="es-ES" w:eastAsia="es-ES"/>
+        </w:rPr>
+        <w:t xml:space="preserve">, el </w:t>
+      </w:r>
+      <w:proofErr w:type="spellStart"/>
+      <w:r>
+        <w:rPr>
+          <w:rFonts w:ascii="Times New Roman" w:hAnsi="Times New Roman" w:cs="Times New Roman"/>
+          <w:sz w:val="24"/>
+          <w:szCs w:val="24"/>
+          <w:lang w:val="es-ES" w:eastAsia="es-ES"/>
+        </w:rPr>
+        <w:t>soa</w:t>
+      </w:r>
+      <w:proofErr w:type="spellEnd"/>
+      <w:r>
+        <w:rPr>
+          <w:rFonts w:ascii="Times New Roman" w:hAnsi="Times New Roman" w:cs="Times New Roman"/>
+          <w:sz w:val="24"/>
+          <w:szCs w:val="24"/>
+          <w:lang w:val="es-ES" w:eastAsia="es-ES"/>
+        </w:rPr>
+        <w:t xml:space="preserve"> y otros similares.</w:t>
+      </w:r>
+      <w:r>
+        <w:rPr>
+          <w:rFonts w:ascii="Times New Roman" w:hAnsi="Times New Roman" w:cs="Times New Roman"/>
+          <w:sz w:val="24"/>
+          <w:szCs w:val="24"/>
+          <w:lang w:val="es-ES" w:eastAsia="es-ES"/>
+        </w:rPr>
+        <w:t xml:space="preserve"> Obteniendo así el origen de una </w:t>
+      </w:r>
+      <w:proofErr w:type="spellStart"/>
+      <w:r>
+        <w:rPr>
+          <w:rFonts w:ascii="Times New Roman" w:hAnsi="Times New Roman" w:cs="Times New Roman"/>
+          <w:sz w:val="24"/>
+          <w:szCs w:val="24"/>
+          <w:lang w:val="es-ES" w:eastAsia="es-ES"/>
+        </w:rPr>
+        <w:t>ip</w:t>
+      </w:r>
+      <w:proofErr w:type="spellEnd"/>
+      <w:r>
+        <w:rPr>
+          <w:rFonts w:ascii="Times New Roman" w:hAnsi="Times New Roman" w:cs="Times New Roman"/>
+          <w:sz w:val="24"/>
+          <w:szCs w:val="24"/>
+          <w:lang w:val="es-ES" w:eastAsia="es-ES"/>
+        </w:rPr>
+        <w:t xml:space="preserve"> o dominio.</w:t>
+      </w:r>
+    </w:p>
+    <w:p>
+      <w:pPr>
+        <w:jc w:val="both"/>
+        <w:rPr>
           <w:rFonts w:ascii="Times New Roman" w:hAnsi="Times New Roman" w:cs="Times New Roman"/>
           <w:sz w:val="24"/>
           <w:szCs w:val="24"/>
@@ -8180,6 +9420,92 @@
     </w:lvl>
   </w:abstractNum>
   <w:abstractNum w:abstractNumId="9" w15:restartNumberingAfterBreak="0">
+    <w:nsid w:val="4DE468A9"/>
+    <w:multiLevelType w:val="hybridMultilevel"/>
+    <w:tmpl w:val="9036D62A"/>
+    <w:lvl w:ilvl="0" w:tplc="0C0A0013">
+      <w:start w:val="1"/>
+      <w:numFmt w:val="upperRoman"/>
+      <w:lvlText w:val="%1."/>
+      <w:lvlJc w:val="right"/>
+      <w:pPr>
+        <w:ind w:left="720" w:hanging="360"/>
+      </w:pPr>
+    </w:lvl>
+    <w:lvl w:ilvl="1" w:tplc="0C0A0019">
+      <w:start w:val="1"/>
+      <w:numFmt w:val="lowerLetter"/>
+      <w:lvlText w:val="%2."/>
+      <w:lvlJc w:val="left"/>
+      <w:pPr>
+        <w:ind w:left="1440" w:hanging="360"/>
+      </w:pPr>
+    </w:lvl>
+    <w:lvl w:ilvl="2" w:tplc="0C0A001B" w:tentative="1">
+      <w:start w:val="1"/>
+      <w:numFmt w:val="lowerRoman"/>
+      <w:lvlText w:val="%3."/>
+      <w:lvlJc w:val="right"/>
+      <w:pPr>
+        <w:ind w:left="2160" w:hanging="180"/>
+      </w:pPr>
+    </w:lvl>
+    <w:lvl w:ilvl="3" w:tplc="0C0A000F" w:tentative="1">
+      <w:start w:val="1"/>
+      <w:numFmt w:val="decimal"/>
+      <w:lvlText w:val="%4."/>
+      <w:lvlJc w:val="left"/>
+      <w:pPr>
+        <w:ind w:left="2880" w:hanging="360"/>
+      </w:pPr>
+    </w:lvl>
+    <w:lvl w:ilvl="4" w:tplc="0C0A0019" w:tentative="1">
+      <w:start w:val="1"/>
+      <w:numFmt w:val="lowerLetter"/>
+      <w:lvlText w:val="%5."/>
+      <w:lvlJc w:val="left"/>
+      <w:pPr>
+        <w:ind w:left="3600" w:hanging="360"/>
+      </w:pPr>
+    </w:lvl>
+    <w:lvl w:ilvl="5" w:tplc="0C0A001B" w:tentative="1">
+      <w:start w:val="1"/>
+      <w:numFmt w:val="lowerRoman"/>
+      <w:lvlText w:val="%6."/>
+      <w:lvlJc w:val="right"/>
+      <w:pPr>
+        <w:ind w:left="4320" w:hanging="180"/>
+      </w:pPr>
+    </w:lvl>
+    <w:lvl w:ilvl="6" w:tplc="0C0A000F" w:tentative="1">
+      <w:start w:val="1"/>
+      <w:numFmt w:val="decimal"/>
+      <w:lvlText w:val="%7."/>
+      <w:lvlJc w:val="left"/>
+      <w:pPr>
+        <w:ind w:left="5040" w:hanging="360"/>
+      </w:pPr>
+    </w:lvl>
+    <w:lvl w:ilvl="7" w:tplc="0C0A0019" w:tentative="1">
+      <w:start w:val="1"/>
+      <w:numFmt w:val="lowerLetter"/>
+      <w:lvlText w:val="%8."/>
+      <w:lvlJc w:val="left"/>
+      <w:pPr>
+        <w:ind w:left="5760" w:hanging="360"/>
+      </w:pPr>
+    </w:lvl>
+    <w:lvl w:ilvl="8" w:tplc="0C0A001B" w:tentative="1">
+      <w:start w:val="1"/>
+      <w:numFmt w:val="lowerRoman"/>
+      <w:lvlText w:val="%9."/>
+      <w:lvlJc w:val="right"/>
+      <w:pPr>
+        <w:ind w:left="6480" w:hanging="180"/>
+      </w:pPr>
+    </w:lvl>
+  </w:abstractNum>
+  <w:abstractNum w:abstractNumId="10" w15:restartNumberingAfterBreak="0">
     <w:nsid w:val="4EC23838"/>
     <w:multiLevelType w:val="hybridMultilevel"/>
     <w:tmpl w:val="DB306FFA"/>
@@ -8265,7 +9591,7 @@
       </w:pPr>
     </w:lvl>
   </w:abstractNum>
-  <w:abstractNum w:abstractNumId="10" w15:restartNumberingAfterBreak="0">
+  <w:abstractNum w:abstractNumId="11" w15:restartNumberingAfterBreak="0">
     <w:nsid w:val="602B19BA"/>
     <w:multiLevelType w:val="hybridMultilevel"/>
     <w:tmpl w:val="2FCCED44"/>
@@ -8351,7 +9677,7 @@
       </w:pPr>
     </w:lvl>
   </w:abstractNum>
-  <w:abstractNum w:abstractNumId="11" w15:restartNumberingAfterBreak="0">
+  <w:abstractNum w:abstractNumId="12" w15:restartNumberingAfterBreak="0">
     <w:nsid w:val="63F33BEF"/>
     <w:multiLevelType w:val="hybridMultilevel"/>
     <w:tmpl w:val="1C788788"/>
@@ -8437,7 +9763,7 @@
       </w:pPr>
     </w:lvl>
   </w:abstractNum>
-  <w:abstractNum w:abstractNumId="12" w15:restartNumberingAfterBreak="0">
+  <w:abstractNum w:abstractNumId="13" w15:restartNumberingAfterBreak="0">
     <w:nsid w:val="647946E5"/>
     <w:multiLevelType w:val="multilevel"/>
     <w:tmpl w:val="E8209432"/>
@@ -8550,7 +9876,7 @@
       </w:pPr>
     </w:lvl>
   </w:abstractNum>
-  <w:abstractNum w:abstractNumId="13" w15:restartNumberingAfterBreak="0">
+  <w:abstractNum w:abstractNumId="14" w15:restartNumberingAfterBreak="0">
     <w:nsid w:val="6EC725F3"/>
     <w:multiLevelType w:val="hybridMultilevel"/>
     <w:tmpl w:val="9036D62A"/>
@@ -8636,7 +9962,7 @@
       </w:pPr>
     </w:lvl>
   </w:abstractNum>
-  <w:abstractNum w:abstractNumId="14" w15:restartNumberingAfterBreak="0">
+  <w:abstractNum w:abstractNumId="15" w15:restartNumberingAfterBreak="0">
     <w:nsid w:val="75823AB2"/>
     <w:multiLevelType w:val="hybridMultilevel"/>
     <w:tmpl w:val="21B21246"/>
@@ -8722,7 +10048,7 @@
       </w:pPr>
     </w:lvl>
   </w:abstractNum>
-  <w:abstractNum w:abstractNumId="15" w15:restartNumberingAfterBreak="0">
+  <w:abstractNum w:abstractNumId="16" w15:restartNumberingAfterBreak="0">
     <w:nsid w:val="7873151D"/>
     <w:multiLevelType w:val="hybridMultilevel"/>
     <w:tmpl w:val="DB306FFA"/>
@@ -8808,7 +10134,7 @@
       </w:pPr>
     </w:lvl>
   </w:abstractNum>
-  <w:abstractNum w:abstractNumId="16" w15:restartNumberingAfterBreak="0">
+  <w:abstractNum w:abstractNumId="17" w15:restartNumberingAfterBreak="0">
     <w:nsid w:val="7B7F790D"/>
     <w:multiLevelType w:val="hybridMultilevel"/>
     <w:tmpl w:val="21B21246"/>
@@ -8898,31 +10224,31 @@
     <w:abstractNumId w:val="8"/>
   </w:num>
   <w:num w:numId="2">
-    <w:abstractNumId w:val="12"/>
+    <w:abstractNumId w:val="13"/>
   </w:num>
   <w:num w:numId="3">
-    <w:abstractNumId w:val="14"/>
+    <w:abstractNumId w:val="15"/>
   </w:num>
   <w:num w:numId="4">
-    <w:abstractNumId w:val="10"/>
+    <w:abstractNumId w:val="11"/>
   </w:num>
   <w:num w:numId="5">
-    <w:abstractNumId w:val="16"/>
+    <w:abstractNumId w:val="17"/>
   </w:num>
   <w:num w:numId="6">
     <w:abstractNumId w:val="2"/>
   </w:num>
   <w:num w:numId="7">
-    <w:abstractNumId w:val="13"/>
+    <w:abstractNumId w:val="14"/>
   </w:num>
   <w:num w:numId="8">
     <w:abstractNumId w:val="4"/>
   </w:num>
   <w:num w:numId="9">
-    <w:abstractNumId w:val="9"/>
+    <w:abstractNumId w:val="10"/>
   </w:num>
   <w:num w:numId="10">
-    <w:abstractNumId w:val="11"/>
+    <w:abstractNumId w:val="12"/>
   </w:num>
   <w:num w:numId="11">
     <w:abstractNumId w:val="7"/>
@@ -8931,7 +10257,7 @@
     <w:abstractNumId w:val="1"/>
   </w:num>
   <w:num w:numId="13">
-    <w:abstractNumId w:val="15"/>
+    <w:abstractNumId w:val="16"/>
   </w:num>
   <w:num w:numId="14">
     <w:abstractNumId w:val="3"/>
@@ -8944,6 +10270,9 @@
   </w:num>
   <w:num w:numId="17">
     <w:abstractNumId w:val="0"/>
+  </w:num>
+  <w:num w:numId="18">
+    <w:abstractNumId w:val="9"/>
   </w:num>
 </w:numbering>
 </file>

</xml_diff>

<commit_message>
Añado punto 4 a la Actividad1
</commit_message>
<xml_diff>
--- a/Despliegue_Actividad1_v1.docx
+++ b/Despliegue_Actividad1_v1.docx
@@ -8528,6 +8528,1201 @@
           <w:lang w:val="es-ES" w:eastAsia="es-ES"/>
         </w:rPr>
         <w:t xml:space="preserve"> o dominio.</w:t>
+      </w:r>
+    </w:p>
+    <w:p>
+      <w:pPr>
+        <w:jc w:val="both"/>
+        <w:rPr>
+          <w:rFonts w:ascii="Times New Roman" w:hAnsi="Times New Roman" w:cs="Times New Roman"/>
+          <w:sz w:val="24"/>
+          <w:szCs w:val="24"/>
+          <w:lang w:val="es-ES" w:eastAsia="es-ES"/>
+        </w:rPr>
+      </w:pPr>
+    </w:p>
+    <w:p>
+      <w:pPr>
+        <w:pStyle w:val="Ttulo1"/>
+        <w:numPr>
+          <w:ilvl w:val="0"/>
+          <w:numId w:val="7"/>
+        </w:numPr>
+        <w:rPr>
+          <w:rFonts w:eastAsia="Times New Roman"/>
+          <w:lang w:val="es-ES" w:eastAsia="es-ES"/>
+        </w:rPr>
+      </w:pPr>
+      <w:bookmarkStart w:id="4" w:name="_Toc62328801"/>
+      <w:r>
+        <w:rPr>
+          <w:rFonts w:eastAsia="Times New Roman"/>
+          <w:lang w:val="es-ES" w:eastAsia="es-ES"/>
+        </w:rPr>
+        <w:t>¿Cómo probamos que podemos acceder a un servidor?</w:t>
+      </w:r>
+      <w:bookmarkEnd w:id="4"/>
+      <w:r>
+        <w:rPr>
+          <w:rFonts w:eastAsia="Times New Roman"/>
+          <w:lang w:val="es-ES" w:eastAsia="es-ES"/>
+        </w:rPr>
+        <w:t xml:space="preserve"> </w:t>
+      </w:r>
+    </w:p>
+    <w:p>
+      <w:pPr>
+        <w:jc w:val="both"/>
+        <w:rPr>
+          <w:rFonts w:ascii="Times New Roman" w:hAnsi="Times New Roman" w:cs="Times New Roman"/>
+          <w:sz w:val="24"/>
+          <w:szCs w:val="24"/>
+          <w:lang w:val="es-ES" w:eastAsia="es-ES"/>
+        </w:rPr>
+      </w:pPr>
+    </w:p>
+    <w:p>
+      <w:pPr>
+        <w:jc w:val="both"/>
+        <w:rPr>
+          <w:rFonts w:ascii="Times New Roman" w:hAnsi="Times New Roman" w:cs="Times New Roman"/>
+          <w:sz w:val="24"/>
+          <w:szCs w:val="24"/>
+        </w:rPr>
+      </w:pPr>
+      <w:r>
+        <w:rPr>
+          <w:rFonts w:ascii="Times New Roman" w:hAnsi="Times New Roman" w:cs="Times New Roman"/>
+          <w:b/>
+          <w:bCs/>
+          <w:sz w:val="24"/>
+          <w:szCs w:val="24"/>
+          <w:u w:val="single"/>
+          <w:lang w:val="es-ES" w:eastAsia="es-ES"/>
+        </w:rPr>
+        <w:t>CURL</w:t>
+      </w:r>
+      <w:r>
+        <w:rPr>
+          <w:rFonts w:ascii="Times New Roman" w:hAnsi="Times New Roman" w:cs="Times New Roman"/>
+          <w:sz w:val="24"/>
+          <w:szCs w:val="24"/>
+          <w:lang w:val="es-ES" w:eastAsia="es-ES"/>
+        </w:rPr>
+        <w:t xml:space="preserve">: Este comando sirve para </w:t>
+      </w:r>
+      <w:r>
+        <w:rPr>
+          <w:rFonts w:ascii="Times New Roman" w:hAnsi="Times New Roman" w:cs="Times New Roman"/>
+          <w:sz w:val="24"/>
+          <w:szCs w:val="24"/>
+        </w:rPr>
+        <w:t>verificar la conectividad a las URL y como una gran herramienta para transferir datos</w:t>
+      </w:r>
+      <w:r>
+        <w:rPr>
+          <w:rFonts w:ascii="Times New Roman" w:hAnsi="Times New Roman" w:cs="Times New Roman"/>
+          <w:sz w:val="24"/>
+          <w:szCs w:val="24"/>
+        </w:rPr>
+        <w:t>. Por tanto, nos va a servir para comprobar que tenemos acceso a un servidor. Además, funciona con los protocoles más comunes:</w:t>
+      </w:r>
+    </w:p>
+    <w:p>
+      <w:pPr>
+        <w:numPr>
+          <w:ilvl w:val="0"/>
+          <w:numId w:val="16"/>
+        </w:numPr>
+        <w:spacing w:before="100" w:beforeAutospacing="1" w:after="100" w:afterAutospacing="1" w:line="240" w:lineRule="auto"/>
+        <w:rPr>
+          <w:rFonts w:ascii="Arial" w:hAnsi="Arial" w:cs="Arial"/>
+        </w:rPr>
+      </w:pPr>
+      <w:r>
+        <w:rPr>
+          <w:rFonts w:ascii="Arial" w:hAnsi="Arial" w:cs="Arial"/>
+        </w:rPr>
+        <w:t>HTTP y HTTPS</w:t>
+      </w:r>
+    </w:p>
+    <w:p>
+      <w:pPr>
+        <w:numPr>
+          <w:ilvl w:val="0"/>
+          <w:numId w:val="16"/>
+        </w:numPr>
+        <w:spacing w:before="100" w:beforeAutospacing="1" w:after="100" w:afterAutospacing="1" w:line="240" w:lineRule="auto"/>
+        <w:rPr>
+          <w:rFonts w:ascii="Arial" w:hAnsi="Arial" w:cs="Arial"/>
+        </w:rPr>
+      </w:pPr>
+      <w:r>
+        <w:rPr>
+          <w:rFonts w:ascii="Arial" w:hAnsi="Arial" w:cs="Arial"/>
+        </w:rPr>
+        <w:t>FTP y FTPS</w:t>
+      </w:r>
+    </w:p>
+    <w:p>
+      <w:pPr>
+        <w:numPr>
+          <w:ilvl w:val="0"/>
+          <w:numId w:val="16"/>
+        </w:numPr>
+        <w:spacing w:before="100" w:beforeAutospacing="1" w:after="100" w:afterAutospacing="1" w:line="240" w:lineRule="auto"/>
+        <w:rPr>
+          <w:rFonts w:ascii="Arial" w:hAnsi="Arial" w:cs="Arial"/>
+        </w:rPr>
+      </w:pPr>
+      <w:r>
+        <w:rPr>
+          <w:rFonts w:ascii="Arial" w:hAnsi="Arial" w:cs="Arial"/>
+        </w:rPr>
+        <w:t>IMAP e IMAPS</w:t>
+      </w:r>
+    </w:p>
+    <w:p>
+      <w:pPr>
+        <w:numPr>
+          <w:ilvl w:val="0"/>
+          <w:numId w:val="16"/>
+        </w:numPr>
+        <w:spacing w:before="100" w:beforeAutospacing="1" w:after="100" w:afterAutospacing="1" w:line="240" w:lineRule="auto"/>
+        <w:rPr>
+          <w:rFonts w:ascii="Arial" w:hAnsi="Arial" w:cs="Arial"/>
+        </w:rPr>
+      </w:pPr>
+      <w:r>
+        <w:rPr>
+          <w:rFonts w:ascii="Arial" w:hAnsi="Arial" w:cs="Arial"/>
+        </w:rPr>
+        <w:t>POP3 y POP3S</w:t>
+      </w:r>
+    </w:p>
+    <w:p>
+      <w:pPr>
+        <w:numPr>
+          <w:ilvl w:val="0"/>
+          <w:numId w:val="16"/>
+        </w:numPr>
+        <w:spacing w:before="100" w:beforeAutospacing="1" w:after="100" w:afterAutospacing="1" w:line="240" w:lineRule="auto"/>
+        <w:rPr>
+          <w:rFonts w:ascii="Arial" w:hAnsi="Arial" w:cs="Arial"/>
+        </w:rPr>
+      </w:pPr>
+      <w:r>
+        <w:rPr>
+          <w:rFonts w:ascii="Arial" w:hAnsi="Arial" w:cs="Arial"/>
+        </w:rPr>
+        <w:t>SFTP</w:t>
+      </w:r>
+    </w:p>
+    <w:p>
+      <w:pPr>
+        <w:numPr>
+          <w:ilvl w:val="0"/>
+          <w:numId w:val="16"/>
+        </w:numPr>
+        <w:spacing w:before="100" w:beforeAutospacing="1" w:after="100" w:afterAutospacing="1" w:line="240" w:lineRule="auto"/>
+        <w:rPr>
+          <w:rFonts w:ascii="Arial" w:hAnsi="Arial" w:cs="Arial"/>
+        </w:rPr>
+      </w:pPr>
+      <w:r>
+        <w:rPr>
+          <w:rFonts w:ascii="Arial" w:hAnsi="Arial" w:cs="Arial"/>
+        </w:rPr>
+        <w:t>TELNET</w:t>
+      </w:r>
+    </w:p>
+    <w:p>
+      <w:pPr>
+        <w:numPr>
+          <w:ilvl w:val="0"/>
+          <w:numId w:val="16"/>
+        </w:numPr>
+        <w:spacing w:before="100" w:beforeAutospacing="1" w:after="100" w:afterAutospacing="1" w:line="240" w:lineRule="auto"/>
+        <w:rPr>
+          <w:rFonts w:ascii="Arial" w:hAnsi="Arial" w:cs="Arial"/>
+        </w:rPr>
+      </w:pPr>
+      <w:r>
+        <w:rPr>
+          <w:rFonts w:ascii="Arial" w:hAnsi="Arial" w:cs="Arial"/>
+        </w:rPr>
+        <w:t>SMTP y SMTPS</w:t>
+      </w:r>
+    </w:p>
+    <w:p>
+      <w:pPr>
+        <w:jc w:val="both"/>
+        <w:rPr>
+          <w:rFonts w:ascii="Times New Roman" w:hAnsi="Times New Roman" w:cs="Times New Roman"/>
+          <w:sz w:val="24"/>
+          <w:szCs w:val="24"/>
+          <w:lang w:val="es-ES" w:eastAsia="es-ES"/>
+        </w:rPr>
+      </w:pPr>
+      <w:r>
+        <w:rPr>
+          <w:rFonts w:ascii="Times New Roman" w:hAnsi="Times New Roman" w:cs="Times New Roman"/>
+          <w:sz w:val="24"/>
+          <w:szCs w:val="24"/>
+          <w:lang w:val="es-ES" w:eastAsia="es-ES"/>
+        </w:rPr>
+        <w:t xml:space="preserve">Por ejemplo, simplemente escribiendo </w:t>
+      </w:r>
+      <w:proofErr w:type="spellStart"/>
+      <w:r>
+        <w:rPr>
+          <w:rFonts w:ascii="Times New Roman" w:hAnsi="Times New Roman" w:cs="Times New Roman"/>
+          <w:sz w:val="24"/>
+          <w:szCs w:val="24"/>
+          <w:lang w:val="es-ES" w:eastAsia="es-ES"/>
+        </w:rPr>
+        <w:t>curl</w:t>
+      </w:r>
+      <w:proofErr w:type="spellEnd"/>
+      <w:r>
+        <w:rPr>
+          <w:rFonts w:ascii="Times New Roman" w:hAnsi="Times New Roman" w:cs="Times New Roman"/>
+          <w:sz w:val="24"/>
+          <w:szCs w:val="24"/>
+          <w:lang w:val="es-ES" w:eastAsia="es-ES"/>
+        </w:rPr>
+        <w:t xml:space="preserve"> dominio, el comando nos devolverá la web en formato </w:t>
+      </w:r>
+      <w:proofErr w:type="spellStart"/>
+      <w:r>
+        <w:rPr>
+          <w:rFonts w:ascii="Times New Roman" w:hAnsi="Times New Roman" w:cs="Times New Roman"/>
+          <w:sz w:val="24"/>
+          <w:szCs w:val="24"/>
+          <w:lang w:val="es-ES" w:eastAsia="es-ES"/>
+        </w:rPr>
+        <w:t>html</w:t>
+      </w:r>
+      <w:proofErr w:type="spellEnd"/>
+      <w:r>
+        <w:rPr>
+          <w:rFonts w:ascii="Times New Roman" w:hAnsi="Times New Roman" w:cs="Times New Roman"/>
+          <w:sz w:val="24"/>
+          <w:szCs w:val="24"/>
+          <w:lang w:val="es-ES" w:eastAsia="es-ES"/>
+        </w:rPr>
+        <w:t xml:space="preserve"> y, sí es capaz de devolvernos esta información, comprobamos que hemos podido acceder al dominio o </w:t>
+      </w:r>
+      <w:proofErr w:type="spellStart"/>
+      <w:r>
+        <w:rPr>
+          <w:rFonts w:ascii="Times New Roman" w:hAnsi="Times New Roman" w:cs="Times New Roman"/>
+          <w:sz w:val="24"/>
+          <w:szCs w:val="24"/>
+          <w:lang w:val="es-ES" w:eastAsia="es-ES"/>
+        </w:rPr>
+        <w:t>url</w:t>
+      </w:r>
+      <w:proofErr w:type="spellEnd"/>
+      <w:r>
+        <w:rPr>
+          <w:rFonts w:ascii="Times New Roman" w:hAnsi="Times New Roman" w:cs="Times New Roman"/>
+          <w:sz w:val="24"/>
+          <w:szCs w:val="24"/>
+          <w:lang w:val="es-ES" w:eastAsia="es-ES"/>
+        </w:rPr>
+        <w:t xml:space="preserve"> deseado de ese servidor:</w:t>
+      </w:r>
+    </w:p>
+    <w:p>
+      <w:pPr>
+        <w:jc w:val="both"/>
+        <w:rPr>
+          <w:rFonts w:ascii="Times New Roman" w:hAnsi="Times New Roman" w:cs="Times New Roman"/>
+          <w:sz w:val="24"/>
+          <w:szCs w:val="24"/>
+          <w:lang w:val="es-ES" w:eastAsia="es-ES"/>
+        </w:rPr>
+      </w:pPr>
+      <w:r>
+        <w:rPr>
+          <w:noProof/>
+        </w:rPr>
+        <w:drawing>
+          <wp:inline distT="0" distB="0" distL="0" distR="0" wp14:anchorId="312EE223" wp14:editId="6EA61A59">
+            <wp:extent cx="5400040" cy="1192530"/>
+            <wp:effectExtent l="0" t="0" r="0" b="7620"/>
+            <wp:docPr id="98" name="Imagen 98"/>
+            <wp:cNvGraphicFramePr>
+              <a:graphicFrameLocks xmlns:a="http://schemas.openxmlformats.org/drawingml/2006/main" noChangeAspect="1"/>
+            </wp:cNvGraphicFramePr>
+            <a:graphic xmlns:a="http://schemas.openxmlformats.org/drawingml/2006/main">
+              <a:graphicData uri="http://schemas.openxmlformats.org/drawingml/2006/picture">
+                <pic:pic xmlns:pic="http://schemas.openxmlformats.org/drawingml/2006/picture">
+                  <pic:nvPicPr>
+                    <pic:cNvPr id="1" name=""/>
+                    <pic:cNvPicPr/>
+                  </pic:nvPicPr>
+                  <pic:blipFill>
+                    <a:blip r:embed="rId33"/>
+                    <a:stretch>
+                      <a:fillRect/>
+                    </a:stretch>
+                  </pic:blipFill>
+                  <pic:spPr>
+                    <a:xfrm>
+                      <a:off x="0" y="0"/>
+                      <a:ext cx="5400040" cy="1192530"/>
+                    </a:xfrm>
+                    <a:prstGeom prst="rect">
+                      <a:avLst/>
+                    </a:prstGeom>
+                  </pic:spPr>
+                </pic:pic>
+              </a:graphicData>
+            </a:graphic>
+          </wp:inline>
+        </w:drawing>
+      </w:r>
+    </w:p>
+    <w:p>
+      <w:pPr>
+        <w:jc w:val="both"/>
+        <w:rPr>
+          <w:rFonts w:ascii="Times New Roman" w:hAnsi="Times New Roman" w:cs="Times New Roman"/>
+          <w:sz w:val="24"/>
+          <w:szCs w:val="24"/>
+          <w:lang w:val="es-ES" w:eastAsia="es-ES"/>
+        </w:rPr>
+      </w:pPr>
+      <w:r>
+        <w:rPr>
+          <w:rFonts w:ascii="Times New Roman" w:hAnsi="Times New Roman" w:cs="Times New Roman"/>
+          <w:sz w:val="24"/>
+          <w:szCs w:val="24"/>
+          <w:lang w:val="es-ES" w:eastAsia="es-ES"/>
+        </w:rPr>
+        <w:t>También podemos obtener la cabecera que se envía en una solicitud http:</w:t>
+      </w:r>
+    </w:p>
+    <w:p>
+      <w:pPr>
+        <w:jc w:val="both"/>
+        <w:rPr>
+          <w:rFonts w:ascii="Times New Roman" w:hAnsi="Times New Roman" w:cs="Times New Roman"/>
+          <w:sz w:val="24"/>
+          <w:szCs w:val="24"/>
+          <w:lang w:val="es-ES" w:eastAsia="es-ES"/>
+        </w:rPr>
+      </w:pPr>
+      <w:r>
+        <w:rPr>
+          <w:noProof/>
+        </w:rPr>
+        <w:lastRenderedPageBreak/>
+        <w:drawing>
+          <wp:inline distT="0" distB="0" distL="0" distR="0" wp14:anchorId="754DCD07" wp14:editId="44BF79C2">
+            <wp:extent cx="5400040" cy="2192020"/>
+            <wp:effectExtent l="0" t="0" r="0" b="0"/>
+            <wp:docPr id="99" name="Imagen 99"/>
+            <wp:cNvGraphicFramePr>
+              <a:graphicFrameLocks xmlns:a="http://schemas.openxmlformats.org/drawingml/2006/main" noChangeAspect="1"/>
+            </wp:cNvGraphicFramePr>
+            <a:graphic xmlns:a="http://schemas.openxmlformats.org/drawingml/2006/main">
+              <a:graphicData uri="http://schemas.openxmlformats.org/drawingml/2006/picture">
+                <pic:pic xmlns:pic="http://schemas.openxmlformats.org/drawingml/2006/picture">
+                  <pic:nvPicPr>
+                    <pic:cNvPr id="1" name=""/>
+                    <pic:cNvPicPr/>
+                  </pic:nvPicPr>
+                  <pic:blipFill>
+                    <a:blip r:embed="rId34"/>
+                    <a:stretch>
+                      <a:fillRect/>
+                    </a:stretch>
+                  </pic:blipFill>
+                  <pic:spPr>
+                    <a:xfrm>
+                      <a:off x="0" y="0"/>
+                      <a:ext cx="5400040" cy="2192020"/>
+                    </a:xfrm>
+                    <a:prstGeom prst="rect">
+                      <a:avLst/>
+                    </a:prstGeom>
+                  </pic:spPr>
+                </pic:pic>
+              </a:graphicData>
+            </a:graphic>
+          </wp:inline>
+        </w:drawing>
+      </w:r>
+    </w:p>
+    <w:p>
+      <w:pPr>
+        <w:jc w:val="both"/>
+        <w:rPr>
+          <w:rFonts w:ascii="Times New Roman" w:hAnsi="Times New Roman" w:cs="Times New Roman"/>
+          <w:sz w:val="24"/>
+          <w:szCs w:val="24"/>
+          <w:lang w:val="es-ES" w:eastAsia="es-ES"/>
+        </w:rPr>
+      </w:pPr>
+      <w:r>
+        <w:rPr>
+          <w:rFonts w:ascii="Times New Roman" w:hAnsi="Times New Roman" w:cs="Times New Roman"/>
+          <w:sz w:val="24"/>
+          <w:szCs w:val="24"/>
+          <w:lang w:val="es-ES" w:eastAsia="es-ES"/>
+        </w:rPr>
+        <w:t xml:space="preserve">Se pueden hacer solicitudes </w:t>
+      </w:r>
+      <w:proofErr w:type="spellStart"/>
+      <w:r>
+        <w:rPr>
+          <w:rFonts w:ascii="Times New Roman" w:hAnsi="Times New Roman" w:cs="Times New Roman"/>
+          <w:sz w:val="24"/>
+          <w:szCs w:val="24"/>
+          <w:lang w:val="es-ES" w:eastAsia="es-ES"/>
+        </w:rPr>
+        <w:t>get</w:t>
+      </w:r>
+      <w:proofErr w:type="spellEnd"/>
+      <w:r>
+        <w:rPr>
+          <w:rFonts w:ascii="Times New Roman" w:hAnsi="Times New Roman" w:cs="Times New Roman"/>
+          <w:sz w:val="24"/>
+          <w:szCs w:val="24"/>
+          <w:lang w:val="es-ES" w:eastAsia="es-ES"/>
+        </w:rPr>
+        <w:t xml:space="preserve">, como hemos visto en el primer caso y solicitudes post, acceder por ftp, telnet, pop3 y muchos más. </w:t>
+      </w:r>
+    </w:p>
+    <w:p>
+      <w:pPr>
+        <w:jc w:val="both"/>
+        <w:rPr>
+          <w:rFonts w:ascii="Times New Roman" w:hAnsi="Times New Roman" w:cs="Times New Roman"/>
+          <w:sz w:val="24"/>
+          <w:szCs w:val="24"/>
+          <w:lang w:val="es-ES" w:eastAsia="es-ES"/>
+        </w:rPr>
+      </w:pPr>
+      <w:r>
+        <w:rPr>
+          <w:rFonts w:ascii="Times New Roman" w:hAnsi="Times New Roman" w:cs="Times New Roman"/>
+          <w:sz w:val="24"/>
+          <w:szCs w:val="24"/>
+          <w:lang w:val="es-ES" w:eastAsia="es-ES"/>
+        </w:rPr>
+        <w:t xml:space="preserve">Si usamos este comando con una </w:t>
+      </w:r>
+      <w:proofErr w:type="spellStart"/>
+      <w:r>
+        <w:rPr>
+          <w:rFonts w:ascii="Times New Roman" w:hAnsi="Times New Roman" w:cs="Times New Roman"/>
+          <w:sz w:val="24"/>
+          <w:szCs w:val="24"/>
+          <w:lang w:val="es-ES" w:eastAsia="es-ES"/>
+        </w:rPr>
+        <w:t>ip</w:t>
+      </w:r>
+      <w:proofErr w:type="spellEnd"/>
+      <w:r>
+        <w:rPr>
+          <w:rFonts w:ascii="Times New Roman" w:hAnsi="Times New Roman" w:cs="Times New Roman"/>
+          <w:sz w:val="24"/>
+          <w:szCs w:val="24"/>
+          <w:lang w:val="es-ES" w:eastAsia="es-ES"/>
+        </w:rPr>
+        <w:t xml:space="preserve">, dominio o </w:t>
+      </w:r>
+      <w:proofErr w:type="spellStart"/>
+      <w:r>
+        <w:rPr>
+          <w:rFonts w:ascii="Times New Roman" w:hAnsi="Times New Roman" w:cs="Times New Roman"/>
+          <w:sz w:val="24"/>
+          <w:szCs w:val="24"/>
+          <w:lang w:val="es-ES" w:eastAsia="es-ES"/>
+        </w:rPr>
+        <w:t>url</w:t>
+      </w:r>
+      <w:proofErr w:type="spellEnd"/>
+      <w:r>
+        <w:rPr>
+          <w:rFonts w:ascii="Times New Roman" w:hAnsi="Times New Roman" w:cs="Times New Roman"/>
+          <w:sz w:val="24"/>
+          <w:szCs w:val="24"/>
+          <w:lang w:val="es-ES" w:eastAsia="es-ES"/>
+        </w:rPr>
+        <w:t xml:space="preserve"> de nuestro servidor y nos devuelve la web, el archivo o lo que estemos solicitando, indicará que teníamos acceso a dicho servidor.</w:t>
+      </w:r>
+    </w:p>
+    <w:p>
+      <w:pPr>
+        <w:jc w:val="both"/>
+        <w:rPr>
+          <w:rFonts w:ascii="Times New Roman" w:hAnsi="Times New Roman" w:cs="Times New Roman"/>
+          <w:sz w:val="24"/>
+          <w:szCs w:val="24"/>
+          <w:lang w:val="es-ES" w:eastAsia="es-ES"/>
+        </w:rPr>
+      </w:pPr>
+      <w:r>
+        <w:rPr>
+          <w:rFonts w:ascii="Times New Roman" w:hAnsi="Times New Roman" w:cs="Times New Roman"/>
+          <w:b/>
+          <w:bCs/>
+          <w:sz w:val="24"/>
+          <w:szCs w:val="24"/>
+          <w:u w:val="single"/>
+          <w:lang w:val="es-ES" w:eastAsia="es-ES"/>
+        </w:rPr>
+        <w:t>WGET</w:t>
+      </w:r>
+      <w:r>
+        <w:rPr>
+          <w:rFonts w:ascii="Times New Roman" w:hAnsi="Times New Roman" w:cs="Times New Roman"/>
+          <w:sz w:val="24"/>
+          <w:szCs w:val="24"/>
+          <w:lang w:val="es-ES" w:eastAsia="es-ES"/>
+        </w:rPr>
+        <w:t>:</w:t>
+      </w:r>
+      <w:r>
+        <w:rPr>
+          <w:rFonts w:ascii="Times New Roman" w:hAnsi="Times New Roman" w:cs="Times New Roman"/>
+          <w:sz w:val="24"/>
+          <w:szCs w:val="24"/>
+          <w:lang w:val="es-ES" w:eastAsia="es-ES"/>
+        </w:rPr>
+        <w:t xml:space="preserve"> Esta opción nos permite recuperar contenido y archivos que estén en cualquier servidor, por tanto, si al emplearla conseguimos descargar lo que deseamos, será un buen indicativo de que tenemos acceso al mismo. En </w:t>
+      </w:r>
+      <w:proofErr w:type="gramStart"/>
+      <w:r>
+        <w:rPr>
+          <w:rFonts w:ascii="Times New Roman" w:hAnsi="Times New Roman" w:cs="Times New Roman"/>
+          <w:sz w:val="24"/>
+          <w:szCs w:val="24"/>
+          <w:lang w:val="es-ES" w:eastAsia="es-ES"/>
+        </w:rPr>
+        <w:t>cambio</w:t>
+      </w:r>
+      <w:proofErr w:type="gramEnd"/>
+      <w:r>
+        <w:rPr>
+          <w:rFonts w:ascii="Times New Roman" w:hAnsi="Times New Roman" w:cs="Times New Roman"/>
+          <w:sz w:val="24"/>
+          <w:szCs w:val="24"/>
+          <w:lang w:val="es-ES" w:eastAsia="es-ES"/>
+        </w:rPr>
+        <w:t xml:space="preserve"> </w:t>
+      </w:r>
+      <w:proofErr w:type="spellStart"/>
+      <w:r>
+        <w:rPr>
+          <w:rFonts w:ascii="Times New Roman" w:hAnsi="Times New Roman" w:cs="Times New Roman"/>
+          <w:sz w:val="24"/>
+          <w:szCs w:val="24"/>
+          <w:lang w:val="es-ES" w:eastAsia="es-ES"/>
+        </w:rPr>
+        <w:t>si</w:t>
+      </w:r>
+      <w:proofErr w:type="spellEnd"/>
+      <w:r>
+        <w:rPr>
+          <w:rFonts w:ascii="Times New Roman" w:hAnsi="Times New Roman" w:cs="Times New Roman"/>
+          <w:sz w:val="24"/>
+          <w:szCs w:val="24"/>
+          <w:lang w:val="es-ES" w:eastAsia="es-ES"/>
+        </w:rPr>
+        <w:t xml:space="preserve"> recibimos un error puede ser que el contenido no esté o que no haya conexión al servidor.</w:t>
+      </w:r>
+    </w:p>
+    <w:p>
+      <w:pPr>
+        <w:jc w:val="both"/>
+        <w:rPr>
+          <w:rFonts w:ascii="Times New Roman" w:hAnsi="Times New Roman" w:cs="Times New Roman"/>
+          <w:sz w:val="24"/>
+          <w:szCs w:val="24"/>
+          <w:lang w:val="es-ES" w:eastAsia="es-ES"/>
+        </w:rPr>
+      </w:pPr>
+    </w:p>
+    <w:p>
+      <w:pPr>
+        <w:jc w:val="both"/>
+        <w:rPr>
+          <w:rFonts w:ascii="Times New Roman" w:hAnsi="Times New Roman" w:cs="Times New Roman"/>
+          <w:sz w:val="24"/>
+          <w:szCs w:val="24"/>
+          <w:lang w:val="es-ES" w:eastAsia="es-ES"/>
+        </w:rPr>
+      </w:pPr>
+      <w:proofErr w:type="spellStart"/>
+      <w:r>
+        <w:rPr>
+          <w:rFonts w:ascii="Times New Roman" w:hAnsi="Times New Roman" w:cs="Times New Roman"/>
+          <w:sz w:val="24"/>
+          <w:szCs w:val="24"/>
+          <w:lang w:val="es-ES" w:eastAsia="es-ES"/>
+        </w:rPr>
+        <w:t>Wget</w:t>
+      </w:r>
+      <w:proofErr w:type="spellEnd"/>
+      <w:r>
+        <w:rPr>
+          <w:rFonts w:ascii="Times New Roman" w:hAnsi="Times New Roman" w:cs="Times New Roman"/>
+          <w:sz w:val="24"/>
+          <w:szCs w:val="24"/>
+          <w:lang w:val="es-ES" w:eastAsia="es-ES"/>
+        </w:rPr>
+        <w:t xml:space="preserve"> por sí solo no nos devuelve nada, siempre debe ir acompañado al menos de una </w:t>
+      </w:r>
+      <w:proofErr w:type="spellStart"/>
+      <w:r>
+        <w:rPr>
+          <w:rFonts w:ascii="Times New Roman" w:hAnsi="Times New Roman" w:cs="Times New Roman"/>
+          <w:sz w:val="24"/>
+          <w:szCs w:val="24"/>
+          <w:lang w:val="es-ES" w:eastAsia="es-ES"/>
+        </w:rPr>
+        <w:t>url</w:t>
+      </w:r>
+      <w:proofErr w:type="spellEnd"/>
+      <w:r>
+        <w:rPr>
+          <w:rFonts w:ascii="Times New Roman" w:hAnsi="Times New Roman" w:cs="Times New Roman"/>
+          <w:sz w:val="24"/>
+          <w:szCs w:val="24"/>
+          <w:lang w:val="es-ES" w:eastAsia="es-ES"/>
+        </w:rPr>
+        <w:t xml:space="preserve">. Si tecleamos </w:t>
+      </w:r>
+      <w:proofErr w:type="spellStart"/>
+      <w:r>
+        <w:rPr>
+          <w:rFonts w:ascii="Times New Roman" w:hAnsi="Times New Roman" w:cs="Times New Roman"/>
+          <w:sz w:val="24"/>
+          <w:szCs w:val="24"/>
+          <w:lang w:val="es-ES" w:eastAsia="es-ES"/>
+        </w:rPr>
+        <w:t>wget</w:t>
+      </w:r>
+      <w:proofErr w:type="spellEnd"/>
+      <w:r>
+        <w:rPr>
+          <w:rFonts w:ascii="Times New Roman" w:hAnsi="Times New Roman" w:cs="Times New Roman"/>
+          <w:sz w:val="24"/>
+          <w:szCs w:val="24"/>
+          <w:lang w:val="es-ES" w:eastAsia="es-ES"/>
+        </w:rPr>
+        <w:t xml:space="preserve"> Google.com, podemos ver que nos devuelve la </w:t>
+      </w:r>
+      <w:proofErr w:type="spellStart"/>
+      <w:r>
+        <w:rPr>
+          <w:rFonts w:ascii="Times New Roman" w:hAnsi="Times New Roman" w:cs="Times New Roman"/>
+          <w:sz w:val="24"/>
+          <w:szCs w:val="24"/>
+          <w:lang w:val="es-ES" w:eastAsia="es-ES"/>
+        </w:rPr>
+        <w:t>ip</w:t>
+      </w:r>
+      <w:proofErr w:type="spellEnd"/>
+      <w:r>
+        <w:rPr>
+          <w:rFonts w:ascii="Times New Roman" w:hAnsi="Times New Roman" w:cs="Times New Roman"/>
+          <w:sz w:val="24"/>
+          <w:szCs w:val="24"/>
+          <w:lang w:val="es-ES" w:eastAsia="es-ES"/>
+        </w:rPr>
+        <w:t xml:space="preserve"> del dominio y nos indica si ha podido conectarse. Por </w:t>
+      </w:r>
+      <w:proofErr w:type="gramStart"/>
+      <w:r>
+        <w:rPr>
+          <w:rFonts w:ascii="Times New Roman" w:hAnsi="Times New Roman" w:cs="Times New Roman"/>
+          <w:sz w:val="24"/>
+          <w:szCs w:val="24"/>
+          <w:lang w:val="es-ES" w:eastAsia="es-ES"/>
+        </w:rPr>
+        <w:t>último</w:t>
+      </w:r>
+      <w:proofErr w:type="gramEnd"/>
+      <w:r>
+        <w:rPr>
+          <w:rFonts w:ascii="Times New Roman" w:hAnsi="Times New Roman" w:cs="Times New Roman"/>
+          <w:sz w:val="24"/>
+          <w:szCs w:val="24"/>
+          <w:lang w:val="es-ES" w:eastAsia="es-ES"/>
+        </w:rPr>
+        <w:t xml:space="preserve"> vemos que nos ha devuelto la web en </w:t>
+      </w:r>
+      <w:proofErr w:type="spellStart"/>
+      <w:r>
+        <w:rPr>
+          <w:rFonts w:ascii="Times New Roman" w:hAnsi="Times New Roman" w:cs="Times New Roman"/>
+          <w:sz w:val="24"/>
+          <w:szCs w:val="24"/>
+          <w:lang w:val="es-ES" w:eastAsia="es-ES"/>
+        </w:rPr>
+        <w:t>html</w:t>
+      </w:r>
+      <w:proofErr w:type="spellEnd"/>
+      <w:r>
+        <w:rPr>
+          <w:rFonts w:ascii="Times New Roman" w:hAnsi="Times New Roman" w:cs="Times New Roman"/>
+          <w:sz w:val="24"/>
+          <w:szCs w:val="24"/>
+          <w:lang w:val="es-ES" w:eastAsia="es-ES"/>
+        </w:rPr>
+        <w:t xml:space="preserve"> y la ha cargado por defecto en un fichero llamado </w:t>
+      </w:r>
+      <w:r>
+        <w:rPr>
+          <w:rFonts w:ascii="Times New Roman" w:hAnsi="Times New Roman" w:cs="Times New Roman"/>
+          <w:b/>
+          <w:bCs/>
+          <w:sz w:val="24"/>
+          <w:szCs w:val="24"/>
+          <w:lang w:val="es-ES" w:eastAsia="es-ES"/>
+        </w:rPr>
+        <w:t>index.html</w:t>
+      </w:r>
+      <w:r>
+        <w:rPr>
+          <w:rFonts w:ascii="Times New Roman" w:hAnsi="Times New Roman" w:cs="Times New Roman"/>
+          <w:sz w:val="24"/>
+          <w:szCs w:val="24"/>
+          <w:lang w:val="es-ES" w:eastAsia="es-ES"/>
+        </w:rPr>
+        <w:t>.</w:t>
+      </w:r>
+    </w:p>
+    <w:p>
+      <w:pPr>
+        <w:jc w:val="both"/>
+        <w:rPr>
+          <w:rFonts w:ascii="Times New Roman" w:hAnsi="Times New Roman" w:cs="Times New Roman"/>
+          <w:sz w:val="24"/>
+          <w:szCs w:val="24"/>
+          <w:lang w:val="es-ES" w:eastAsia="es-ES"/>
+        </w:rPr>
+      </w:pPr>
+      <w:r>
+        <w:rPr>
+          <w:noProof/>
+        </w:rPr>
+        <w:drawing>
+          <wp:inline distT="0" distB="0" distL="0" distR="0" wp14:anchorId="00AED6D4" wp14:editId="4E744434">
+            <wp:extent cx="5400040" cy="2425065"/>
+            <wp:effectExtent l="0" t="0" r="0" b="0"/>
+            <wp:docPr id="100" name="Imagen 100"/>
+            <wp:cNvGraphicFramePr>
+              <a:graphicFrameLocks xmlns:a="http://schemas.openxmlformats.org/drawingml/2006/main" noChangeAspect="1"/>
+            </wp:cNvGraphicFramePr>
+            <a:graphic xmlns:a="http://schemas.openxmlformats.org/drawingml/2006/main">
+              <a:graphicData uri="http://schemas.openxmlformats.org/drawingml/2006/picture">
+                <pic:pic xmlns:pic="http://schemas.openxmlformats.org/drawingml/2006/picture">
+                  <pic:nvPicPr>
+                    <pic:cNvPr id="1" name=""/>
+                    <pic:cNvPicPr/>
+                  </pic:nvPicPr>
+                  <pic:blipFill>
+                    <a:blip r:embed="rId35"/>
+                    <a:stretch>
+                      <a:fillRect/>
+                    </a:stretch>
+                  </pic:blipFill>
+                  <pic:spPr>
+                    <a:xfrm>
+                      <a:off x="0" y="0"/>
+                      <a:ext cx="5400040" cy="2425065"/>
+                    </a:xfrm>
+                    <a:prstGeom prst="rect">
+                      <a:avLst/>
+                    </a:prstGeom>
+                  </pic:spPr>
+                </pic:pic>
+              </a:graphicData>
+            </a:graphic>
+          </wp:inline>
+        </w:drawing>
+      </w:r>
+    </w:p>
+    <w:p>
+      <w:pPr>
+        <w:jc w:val="both"/>
+        <w:rPr>
+          <w:rFonts w:ascii="Times New Roman" w:hAnsi="Times New Roman" w:cs="Times New Roman"/>
+          <w:sz w:val="24"/>
+          <w:szCs w:val="24"/>
+          <w:lang w:val="es-ES" w:eastAsia="es-ES"/>
+        </w:rPr>
+      </w:pPr>
+      <w:r>
+        <w:rPr>
+          <w:rFonts w:ascii="Times New Roman" w:hAnsi="Times New Roman" w:cs="Times New Roman"/>
+          <w:sz w:val="24"/>
+          <w:szCs w:val="24"/>
+          <w:lang w:val="es-ES" w:eastAsia="es-ES"/>
+        </w:rPr>
+        <w:t xml:space="preserve">También nos permite descargar archivos, por ejemplo, si quiero descargar una foto que tengo alojada en mi dominio de internet, solo tengo que usar </w:t>
+      </w:r>
+      <w:proofErr w:type="spellStart"/>
+      <w:r>
+        <w:rPr>
+          <w:rFonts w:ascii="Times New Roman" w:hAnsi="Times New Roman" w:cs="Times New Roman"/>
+          <w:sz w:val="24"/>
+          <w:szCs w:val="24"/>
+          <w:lang w:val="es-ES" w:eastAsia="es-ES"/>
+        </w:rPr>
+        <w:t>wget</w:t>
+      </w:r>
+      <w:proofErr w:type="spellEnd"/>
+      <w:r>
+        <w:rPr>
+          <w:rFonts w:ascii="Times New Roman" w:hAnsi="Times New Roman" w:cs="Times New Roman"/>
+          <w:sz w:val="24"/>
+          <w:szCs w:val="24"/>
+          <w:lang w:val="es-ES" w:eastAsia="es-ES"/>
+        </w:rPr>
+        <w:t xml:space="preserve"> + </w:t>
+      </w:r>
+      <w:proofErr w:type="spellStart"/>
+      <w:r>
+        <w:rPr>
+          <w:rFonts w:ascii="Times New Roman" w:hAnsi="Times New Roman" w:cs="Times New Roman"/>
+          <w:sz w:val="24"/>
+          <w:szCs w:val="24"/>
+          <w:lang w:val="es-ES" w:eastAsia="es-ES"/>
+        </w:rPr>
+        <w:t>url</w:t>
+      </w:r>
+      <w:proofErr w:type="spellEnd"/>
+      <w:r>
+        <w:rPr>
+          <w:rFonts w:ascii="Times New Roman" w:hAnsi="Times New Roman" w:cs="Times New Roman"/>
+          <w:sz w:val="24"/>
+          <w:szCs w:val="24"/>
+          <w:lang w:val="es-ES" w:eastAsia="es-ES"/>
+        </w:rPr>
+        <w:t xml:space="preserve"> dónde se encuentra la foto. Inicia la descarga:</w:t>
+      </w:r>
+    </w:p>
+    <w:p>
+      <w:pPr>
+        <w:jc w:val="both"/>
+        <w:rPr>
+          <w:rFonts w:ascii="Times New Roman" w:hAnsi="Times New Roman" w:cs="Times New Roman"/>
+          <w:sz w:val="24"/>
+          <w:szCs w:val="24"/>
+          <w:lang w:val="es-ES" w:eastAsia="es-ES"/>
+        </w:rPr>
+      </w:pPr>
+      <w:r>
+        <w:rPr>
+          <w:noProof/>
+        </w:rPr>
+        <w:lastRenderedPageBreak/>
+        <w:drawing>
+          <wp:inline distT="0" distB="0" distL="0" distR="0" wp14:anchorId="5D6959C7" wp14:editId="2DA61943">
+            <wp:extent cx="5400040" cy="1129030"/>
+            <wp:effectExtent l="0" t="0" r="0" b="0"/>
+            <wp:docPr id="101" name="Imagen 101"/>
+            <wp:cNvGraphicFramePr>
+              <a:graphicFrameLocks xmlns:a="http://schemas.openxmlformats.org/drawingml/2006/main" noChangeAspect="1"/>
+            </wp:cNvGraphicFramePr>
+            <a:graphic xmlns:a="http://schemas.openxmlformats.org/drawingml/2006/main">
+              <a:graphicData uri="http://schemas.openxmlformats.org/drawingml/2006/picture">
+                <pic:pic xmlns:pic="http://schemas.openxmlformats.org/drawingml/2006/picture">
+                  <pic:nvPicPr>
+                    <pic:cNvPr id="1" name=""/>
+                    <pic:cNvPicPr/>
+                  </pic:nvPicPr>
+                  <pic:blipFill>
+                    <a:blip r:embed="rId36"/>
+                    <a:stretch>
+                      <a:fillRect/>
+                    </a:stretch>
+                  </pic:blipFill>
+                  <pic:spPr>
+                    <a:xfrm>
+                      <a:off x="0" y="0"/>
+                      <a:ext cx="5400040" cy="1129030"/>
+                    </a:xfrm>
+                    <a:prstGeom prst="rect">
+                      <a:avLst/>
+                    </a:prstGeom>
+                  </pic:spPr>
+                </pic:pic>
+              </a:graphicData>
+            </a:graphic>
+          </wp:inline>
+        </w:drawing>
+      </w:r>
+    </w:p>
+    <w:p>
+      <w:pPr>
+        <w:jc w:val="both"/>
+        <w:rPr>
+          <w:rFonts w:ascii="Times New Roman" w:hAnsi="Times New Roman" w:cs="Times New Roman"/>
+          <w:sz w:val="24"/>
+          <w:szCs w:val="24"/>
+          <w:lang w:val="es-ES" w:eastAsia="es-ES"/>
+        </w:rPr>
+      </w:pPr>
+      <w:r>
+        <w:rPr>
+          <w:rFonts w:ascii="Times New Roman" w:hAnsi="Times New Roman" w:cs="Times New Roman"/>
+          <w:sz w:val="24"/>
+          <w:szCs w:val="24"/>
+          <w:lang w:val="es-ES" w:eastAsia="es-ES"/>
+        </w:rPr>
+        <w:t>Y al terminar de descargar todo me indica que ha guardado el fichero DSC_0008.JPG</w:t>
+      </w:r>
+    </w:p>
+    <w:p>
+      <w:pPr>
+        <w:jc w:val="both"/>
+        <w:rPr>
+          <w:rFonts w:ascii="Times New Roman" w:hAnsi="Times New Roman" w:cs="Times New Roman"/>
+          <w:sz w:val="24"/>
+          <w:szCs w:val="24"/>
+          <w:lang w:val="es-ES" w:eastAsia="es-ES"/>
+        </w:rPr>
+      </w:pPr>
+      <w:r>
+        <w:rPr>
+          <w:noProof/>
+        </w:rPr>
+        <w:drawing>
+          <wp:inline distT="0" distB="0" distL="0" distR="0" wp14:anchorId="5823DD61" wp14:editId="72F0BB5C">
+            <wp:extent cx="5400040" cy="1543685"/>
+            <wp:effectExtent l="0" t="0" r="0" b="0"/>
+            <wp:docPr id="102" name="Imagen 102"/>
+            <wp:cNvGraphicFramePr>
+              <a:graphicFrameLocks xmlns:a="http://schemas.openxmlformats.org/drawingml/2006/main" noChangeAspect="1"/>
+            </wp:cNvGraphicFramePr>
+            <a:graphic xmlns:a="http://schemas.openxmlformats.org/drawingml/2006/main">
+              <a:graphicData uri="http://schemas.openxmlformats.org/drawingml/2006/picture">
+                <pic:pic xmlns:pic="http://schemas.openxmlformats.org/drawingml/2006/picture">
+                  <pic:nvPicPr>
+                    <pic:cNvPr id="1" name=""/>
+                    <pic:cNvPicPr/>
+                  </pic:nvPicPr>
+                  <pic:blipFill>
+                    <a:blip r:embed="rId37"/>
+                    <a:stretch>
+                      <a:fillRect/>
+                    </a:stretch>
+                  </pic:blipFill>
+                  <pic:spPr>
+                    <a:xfrm>
+                      <a:off x="0" y="0"/>
+                      <a:ext cx="5400040" cy="1543685"/>
+                    </a:xfrm>
+                    <a:prstGeom prst="rect">
+                      <a:avLst/>
+                    </a:prstGeom>
+                  </pic:spPr>
+                </pic:pic>
+              </a:graphicData>
+            </a:graphic>
+          </wp:inline>
+        </w:drawing>
+      </w:r>
+    </w:p>
+    <w:p>
+      <w:pPr>
+        <w:jc w:val="both"/>
+        <w:rPr>
+          <w:rFonts w:ascii="Times New Roman" w:hAnsi="Times New Roman" w:cs="Times New Roman"/>
+          <w:sz w:val="24"/>
+          <w:szCs w:val="24"/>
+          <w:lang w:val="es-ES" w:eastAsia="es-ES"/>
+        </w:rPr>
+      </w:pPr>
+      <w:r>
+        <w:rPr>
+          <w:rFonts w:ascii="Times New Roman" w:hAnsi="Times New Roman" w:cs="Times New Roman"/>
+          <w:sz w:val="24"/>
+          <w:szCs w:val="24"/>
+          <w:lang w:val="es-ES" w:eastAsia="es-ES"/>
+        </w:rPr>
+        <w:t xml:space="preserve">Para comprobar que el archivo está correctamente descargado de la </w:t>
+      </w:r>
+      <w:proofErr w:type="spellStart"/>
+      <w:r>
+        <w:rPr>
+          <w:rFonts w:ascii="Times New Roman" w:hAnsi="Times New Roman" w:cs="Times New Roman"/>
+          <w:sz w:val="24"/>
+          <w:szCs w:val="24"/>
+          <w:lang w:val="es-ES" w:eastAsia="es-ES"/>
+        </w:rPr>
+        <w:t>url</w:t>
+      </w:r>
+      <w:proofErr w:type="spellEnd"/>
+      <w:r>
+        <w:rPr>
+          <w:rFonts w:ascii="Times New Roman" w:hAnsi="Times New Roman" w:cs="Times New Roman"/>
+          <w:sz w:val="24"/>
+          <w:szCs w:val="24"/>
+          <w:lang w:val="es-ES" w:eastAsia="es-ES"/>
+        </w:rPr>
+        <w:t xml:space="preserve"> a mi máquina puedo comprobarlo con un </w:t>
+      </w:r>
+      <w:proofErr w:type="spellStart"/>
+      <w:r>
+        <w:rPr>
+          <w:rFonts w:ascii="Times New Roman" w:hAnsi="Times New Roman" w:cs="Times New Roman"/>
+          <w:sz w:val="24"/>
+          <w:szCs w:val="24"/>
+          <w:lang w:val="es-ES" w:eastAsia="es-ES"/>
+        </w:rPr>
+        <w:t>ls</w:t>
+      </w:r>
+      <w:proofErr w:type="spellEnd"/>
+      <w:r>
+        <w:rPr>
+          <w:rFonts w:ascii="Times New Roman" w:hAnsi="Times New Roman" w:cs="Times New Roman"/>
+          <w:sz w:val="24"/>
+          <w:szCs w:val="24"/>
+          <w:lang w:val="es-ES" w:eastAsia="es-ES"/>
+        </w:rPr>
+        <w:t xml:space="preserve"> -</w:t>
+      </w:r>
+      <w:proofErr w:type="spellStart"/>
+      <w:r>
+        <w:rPr>
+          <w:rFonts w:ascii="Times New Roman" w:hAnsi="Times New Roman" w:cs="Times New Roman"/>
+          <w:sz w:val="24"/>
+          <w:szCs w:val="24"/>
+          <w:lang w:val="es-ES" w:eastAsia="es-ES"/>
+        </w:rPr>
+        <w:t>lart</w:t>
+      </w:r>
+      <w:proofErr w:type="spellEnd"/>
+      <w:r>
+        <w:rPr>
+          <w:rFonts w:ascii="Times New Roman" w:hAnsi="Times New Roman" w:cs="Times New Roman"/>
+          <w:sz w:val="24"/>
+          <w:szCs w:val="24"/>
+          <w:lang w:val="es-ES" w:eastAsia="es-ES"/>
+        </w:rPr>
+        <w:t xml:space="preserve"> o un simple </w:t>
+      </w:r>
+      <w:proofErr w:type="spellStart"/>
+      <w:r>
+        <w:rPr>
+          <w:rFonts w:ascii="Times New Roman" w:hAnsi="Times New Roman" w:cs="Times New Roman"/>
+          <w:sz w:val="24"/>
+          <w:szCs w:val="24"/>
+          <w:lang w:val="es-ES" w:eastAsia="es-ES"/>
+        </w:rPr>
+        <w:t>ls</w:t>
+      </w:r>
+      <w:proofErr w:type="spellEnd"/>
+      <w:r>
+        <w:rPr>
+          <w:rFonts w:ascii="Times New Roman" w:hAnsi="Times New Roman" w:cs="Times New Roman"/>
+          <w:sz w:val="24"/>
+          <w:szCs w:val="24"/>
+          <w:lang w:val="es-ES" w:eastAsia="es-ES"/>
+        </w:rPr>
+        <w:t>:</w:t>
+      </w:r>
+    </w:p>
+    <w:p>
+      <w:pPr>
+        <w:jc w:val="both"/>
+        <w:rPr>
+          <w:rFonts w:ascii="Times New Roman" w:hAnsi="Times New Roman" w:cs="Times New Roman"/>
+          <w:sz w:val="24"/>
+          <w:szCs w:val="24"/>
+          <w:lang w:val="es-ES" w:eastAsia="es-ES"/>
+        </w:rPr>
+      </w:pPr>
+      <w:r>
+        <w:rPr>
+          <w:noProof/>
+        </w:rPr>
+        <w:drawing>
+          <wp:inline distT="0" distB="0" distL="0" distR="0" wp14:anchorId="1850B28F" wp14:editId="6ADECE6B">
+            <wp:extent cx="5400040" cy="1572260"/>
+            <wp:effectExtent l="0" t="0" r="0" b="8890"/>
+            <wp:docPr id="103" name="Imagen 103"/>
+            <wp:cNvGraphicFramePr>
+              <a:graphicFrameLocks xmlns:a="http://schemas.openxmlformats.org/drawingml/2006/main" noChangeAspect="1"/>
+            </wp:cNvGraphicFramePr>
+            <a:graphic xmlns:a="http://schemas.openxmlformats.org/drawingml/2006/main">
+              <a:graphicData uri="http://schemas.openxmlformats.org/drawingml/2006/picture">
+                <pic:pic xmlns:pic="http://schemas.openxmlformats.org/drawingml/2006/picture">
+                  <pic:nvPicPr>
+                    <pic:cNvPr id="1" name=""/>
+                    <pic:cNvPicPr/>
+                  </pic:nvPicPr>
+                  <pic:blipFill>
+                    <a:blip r:embed="rId38"/>
+                    <a:stretch>
+                      <a:fillRect/>
+                    </a:stretch>
+                  </pic:blipFill>
+                  <pic:spPr>
+                    <a:xfrm>
+                      <a:off x="0" y="0"/>
+                      <a:ext cx="5400040" cy="1572260"/>
+                    </a:xfrm>
+                    <a:prstGeom prst="rect">
+                      <a:avLst/>
+                    </a:prstGeom>
+                  </pic:spPr>
+                </pic:pic>
+              </a:graphicData>
+            </a:graphic>
+          </wp:inline>
+        </w:drawing>
+      </w:r>
+    </w:p>
+    <w:p>
+      <w:pPr>
+        <w:jc w:val="both"/>
+        <w:rPr>
+          <w:rFonts w:ascii="Times New Roman" w:hAnsi="Times New Roman" w:cs="Times New Roman"/>
+          <w:sz w:val="24"/>
+          <w:szCs w:val="24"/>
+          <w:lang w:val="es-ES" w:eastAsia="es-ES"/>
+        </w:rPr>
+      </w:pPr>
+      <w:r>
+        <w:rPr>
+          <w:rFonts w:ascii="Times New Roman" w:hAnsi="Times New Roman" w:cs="Times New Roman"/>
+          <w:sz w:val="24"/>
+          <w:szCs w:val="24"/>
+          <w:lang w:val="es-ES" w:eastAsia="es-ES"/>
+        </w:rPr>
+        <w:t xml:space="preserve">En la captura vemos tanto index.html de la primera ejecución de </w:t>
+      </w:r>
+      <w:proofErr w:type="spellStart"/>
+      <w:r>
+        <w:rPr>
+          <w:rFonts w:ascii="Times New Roman" w:hAnsi="Times New Roman" w:cs="Times New Roman"/>
+          <w:sz w:val="24"/>
+          <w:szCs w:val="24"/>
+          <w:lang w:val="es-ES" w:eastAsia="es-ES"/>
+        </w:rPr>
+        <w:t>wget</w:t>
+      </w:r>
+      <w:proofErr w:type="spellEnd"/>
+      <w:r>
+        <w:rPr>
+          <w:rFonts w:ascii="Times New Roman" w:hAnsi="Times New Roman" w:cs="Times New Roman"/>
+          <w:sz w:val="24"/>
+          <w:szCs w:val="24"/>
+          <w:lang w:val="es-ES" w:eastAsia="es-ES"/>
+        </w:rPr>
+        <w:t>, como DSC_0008.JPG de mi última ejecución.</w:t>
       </w:r>
     </w:p>
     <w:p>

</xml_diff>

<commit_message>
Añado anexo 1 a la Actividad1
</commit_message>
<xml_diff>
--- a/Despliegue_Actividad1_v1.docx
+++ b/Despliegue_Actividad1_v1.docx
@@ -9736,6 +9736,786 @@
         </w:rPr>
       </w:pPr>
     </w:p>
+    <w:p>
+      <w:pPr>
+        <w:pStyle w:val="Ttulo1"/>
+        <w:numPr>
+          <w:ilvl w:val="0"/>
+          <w:numId w:val="19"/>
+        </w:numPr>
+        <w:rPr>
+          <w:lang w:val="es-ES" w:eastAsia="es-ES"/>
+        </w:rPr>
+      </w:pPr>
+      <w:bookmarkStart w:id="5" w:name="_Toc62328802"/>
+      <w:r>
+        <w:rPr>
+          <w:lang w:val="es-ES" w:eastAsia="es-ES"/>
+        </w:rPr>
+        <w:t>ANEXO I: Instalación de Máquina Virtual VirtualBox</w:t>
+      </w:r>
+      <w:bookmarkEnd w:id="5"/>
+    </w:p>
+    <w:p>
+      <w:pPr>
+        <w:rPr>
+          <w:lang w:val="es-ES" w:eastAsia="es-ES"/>
+        </w:rPr>
+      </w:pPr>
+    </w:p>
+    <w:p>
+      <w:pPr>
+        <w:jc w:val="both"/>
+        <w:rPr>
+          <w:rFonts w:ascii="Times New Roman" w:hAnsi="Times New Roman" w:cs="Times New Roman"/>
+          <w:sz w:val="24"/>
+          <w:szCs w:val="24"/>
+        </w:rPr>
+      </w:pPr>
+      <w:r>
+        <w:rPr>
+          <w:rFonts w:ascii="Times New Roman" w:hAnsi="Times New Roman" w:cs="Times New Roman"/>
+          <w:sz w:val="24"/>
+          <w:szCs w:val="24"/>
+        </w:rPr>
+        <w:t>Comenzamos la instalación de la máquina virtual, descargando VirtualBox de virtualbox.org</w:t>
+      </w:r>
+    </w:p>
+    <w:p>
+      <w:pPr>
+        <w:jc w:val="both"/>
+        <w:rPr>
+          <w:rFonts w:ascii="Times New Roman" w:hAnsi="Times New Roman" w:cs="Times New Roman"/>
+          <w:sz w:val="24"/>
+          <w:szCs w:val="24"/>
+        </w:rPr>
+      </w:pPr>
+    </w:p>
+    <w:p>
+      <w:pPr>
+        <w:jc w:val="center"/>
+        <w:rPr>
+          <w:rFonts w:ascii="Times New Roman" w:hAnsi="Times New Roman" w:cs="Times New Roman"/>
+          <w:sz w:val="24"/>
+          <w:szCs w:val="24"/>
+        </w:rPr>
+      </w:pPr>
+      <w:r>
+        <w:rPr>
+          <w:rFonts w:ascii="Times New Roman" w:hAnsi="Times New Roman" w:cs="Times New Roman"/>
+          <w:noProof/>
+          <w:sz w:val="24"/>
+          <w:szCs w:val="24"/>
+        </w:rPr>
+        <w:lastRenderedPageBreak/>
+        <w:drawing>
+          <wp:inline distT="0" distB="0" distL="0" distR="0" wp14:anchorId="02EAFB63" wp14:editId="0BBAAD0E">
+            <wp:extent cx="4135581" cy="2022077"/>
+            <wp:effectExtent l="0" t="0" r="0" b="0"/>
+            <wp:docPr id="11" name="Imagen 11"/>
+            <wp:cNvGraphicFramePr>
+              <a:graphicFrameLocks xmlns:a="http://schemas.openxmlformats.org/drawingml/2006/main" noChangeAspect="1"/>
+            </wp:cNvGraphicFramePr>
+            <a:graphic xmlns:a="http://schemas.openxmlformats.org/drawingml/2006/main">
+              <a:graphicData uri="http://schemas.openxmlformats.org/drawingml/2006/picture">
+                <pic:pic xmlns:pic="http://schemas.openxmlformats.org/drawingml/2006/picture">
+                  <pic:nvPicPr>
+                    <pic:cNvPr id="1" name=""/>
+                    <pic:cNvPicPr/>
+                  </pic:nvPicPr>
+                  <pic:blipFill>
+                    <a:blip r:embed="rId39"/>
+                    <a:stretch>
+                      <a:fillRect/>
+                    </a:stretch>
+                  </pic:blipFill>
+                  <pic:spPr>
+                    <a:xfrm>
+                      <a:off x="0" y="0"/>
+                      <a:ext cx="4191536" cy="2049436"/>
+                    </a:xfrm>
+                    <a:prstGeom prst="rect">
+                      <a:avLst/>
+                    </a:prstGeom>
+                  </pic:spPr>
+                </pic:pic>
+              </a:graphicData>
+            </a:graphic>
+          </wp:inline>
+        </w:drawing>
+      </w:r>
+    </w:p>
+    <w:p>
+      <w:pPr>
+        <w:jc w:val="both"/>
+        <w:rPr>
+          <w:rFonts w:ascii="Times New Roman" w:hAnsi="Times New Roman" w:cs="Times New Roman"/>
+          <w:sz w:val="24"/>
+          <w:szCs w:val="24"/>
+        </w:rPr>
+      </w:pPr>
+    </w:p>
+    <w:p>
+      <w:pPr>
+        <w:jc w:val="both"/>
+        <w:rPr>
+          <w:rFonts w:ascii="Times New Roman" w:hAnsi="Times New Roman" w:cs="Times New Roman"/>
+          <w:sz w:val="24"/>
+          <w:szCs w:val="24"/>
+        </w:rPr>
+      </w:pPr>
+      <w:r>
+        <w:rPr>
+          <w:rFonts w:ascii="Times New Roman" w:hAnsi="Times New Roman" w:cs="Times New Roman"/>
+          <w:sz w:val="24"/>
+          <w:szCs w:val="24"/>
+        </w:rPr>
+        <w:t xml:space="preserve">El siguiente paso es elegir dónde vamos a instalar </w:t>
+      </w:r>
+      <w:proofErr w:type="spellStart"/>
+      <w:r>
+        <w:rPr>
+          <w:rFonts w:ascii="Times New Roman" w:hAnsi="Times New Roman" w:cs="Times New Roman"/>
+          <w:sz w:val="24"/>
+          <w:szCs w:val="24"/>
+        </w:rPr>
+        <w:t>virtualbox</w:t>
+      </w:r>
+      <w:proofErr w:type="spellEnd"/>
+      <w:r>
+        <w:rPr>
+          <w:rFonts w:ascii="Times New Roman" w:hAnsi="Times New Roman" w:cs="Times New Roman"/>
+          <w:sz w:val="24"/>
+          <w:szCs w:val="24"/>
+        </w:rPr>
+        <w:t>, en mi caso tengo un ordenador con Windows así que selecciono esa opción;</w:t>
+      </w:r>
+    </w:p>
+    <w:p>
+      <w:pPr>
+        <w:jc w:val="both"/>
+        <w:rPr>
+          <w:rFonts w:ascii="Times New Roman" w:hAnsi="Times New Roman" w:cs="Times New Roman"/>
+          <w:sz w:val="24"/>
+          <w:szCs w:val="24"/>
+        </w:rPr>
+      </w:pPr>
+    </w:p>
+    <w:p>
+      <w:pPr>
+        <w:jc w:val="center"/>
+        <w:rPr>
+          <w:rFonts w:ascii="Times New Roman" w:hAnsi="Times New Roman" w:cs="Times New Roman"/>
+          <w:sz w:val="24"/>
+          <w:szCs w:val="24"/>
+        </w:rPr>
+      </w:pPr>
+      <w:r>
+        <w:rPr>
+          <w:noProof/>
+          <w:sz w:val="24"/>
+          <w:szCs w:val="24"/>
+        </w:rPr>
+        <w:drawing>
+          <wp:inline distT="0" distB="0" distL="0" distR="0" wp14:anchorId="138DAC63" wp14:editId="3D1B0236">
+            <wp:extent cx="3112702" cy="2604655"/>
+            <wp:effectExtent l="0" t="0" r="0" b="5715"/>
+            <wp:docPr id="33" name="Imagen 33"/>
+            <wp:cNvGraphicFramePr>
+              <a:graphicFrameLocks xmlns:a="http://schemas.openxmlformats.org/drawingml/2006/main" noChangeAspect="1"/>
+            </wp:cNvGraphicFramePr>
+            <a:graphic xmlns:a="http://schemas.openxmlformats.org/drawingml/2006/main">
+              <a:graphicData uri="http://schemas.openxmlformats.org/drawingml/2006/picture">
+                <pic:pic xmlns:pic="http://schemas.openxmlformats.org/drawingml/2006/picture">
+                  <pic:nvPicPr>
+                    <pic:cNvPr id="1" name=""/>
+                    <pic:cNvPicPr/>
+                  </pic:nvPicPr>
+                  <pic:blipFill>
+                    <a:blip r:embed="rId40"/>
+                    <a:stretch>
+                      <a:fillRect/>
+                    </a:stretch>
+                  </pic:blipFill>
+                  <pic:spPr>
+                    <a:xfrm>
+                      <a:off x="0" y="0"/>
+                      <a:ext cx="3155577" cy="2640532"/>
+                    </a:xfrm>
+                    <a:prstGeom prst="rect">
+                      <a:avLst/>
+                    </a:prstGeom>
+                  </pic:spPr>
+                </pic:pic>
+              </a:graphicData>
+            </a:graphic>
+          </wp:inline>
+        </w:drawing>
+      </w:r>
+    </w:p>
+    <w:p>
+      <w:pPr>
+        <w:jc w:val="both"/>
+        <w:rPr>
+          <w:rFonts w:ascii="Times New Roman" w:hAnsi="Times New Roman" w:cs="Times New Roman"/>
+          <w:sz w:val="24"/>
+          <w:szCs w:val="24"/>
+        </w:rPr>
+      </w:pPr>
+      <w:r>
+        <w:rPr>
+          <w:rFonts w:ascii="Times New Roman" w:hAnsi="Times New Roman" w:cs="Times New Roman"/>
+          <w:sz w:val="24"/>
+          <w:szCs w:val="24"/>
+        </w:rPr>
+        <w:t xml:space="preserve">Se descargará un ejecutable. Lo ejecutamos y en las pantallas que vayan saliendo sólo tendremos que ir pulsando Next o </w:t>
+      </w:r>
+      <w:proofErr w:type="spellStart"/>
+      <w:r>
+        <w:rPr>
+          <w:rFonts w:ascii="Times New Roman" w:hAnsi="Times New Roman" w:cs="Times New Roman"/>
+          <w:sz w:val="24"/>
+          <w:szCs w:val="24"/>
+        </w:rPr>
+        <w:t>Install</w:t>
+      </w:r>
+      <w:proofErr w:type="spellEnd"/>
+      <w:r>
+        <w:rPr>
+          <w:rFonts w:ascii="Times New Roman" w:hAnsi="Times New Roman" w:cs="Times New Roman"/>
+          <w:sz w:val="24"/>
+          <w:szCs w:val="24"/>
+        </w:rPr>
+        <w:t>.</w:t>
+      </w:r>
+    </w:p>
+    <w:p>
+      <w:pPr>
+        <w:jc w:val="both"/>
+        <w:rPr>
+          <w:rFonts w:ascii="Times New Roman" w:hAnsi="Times New Roman" w:cs="Times New Roman"/>
+          <w:sz w:val="24"/>
+          <w:szCs w:val="24"/>
+        </w:rPr>
+      </w:pPr>
+    </w:p>
+    <w:p>
+      <w:pPr>
+        <w:jc w:val="center"/>
+        <w:rPr>
+          <w:rFonts w:ascii="Times New Roman" w:hAnsi="Times New Roman" w:cs="Times New Roman"/>
+          <w:sz w:val="24"/>
+          <w:szCs w:val="24"/>
+        </w:rPr>
+      </w:pPr>
+      <w:r>
+        <w:rPr>
+          <w:noProof/>
+          <w:sz w:val="24"/>
+          <w:szCs w:val="24"/>
+        </w:rPr>
+        <w:lastRenderedPageBreak/>
+        <w:drawing>
+          <wp:inline distT="0" distB="0" distL="0" distR="0" wp14:anchorId="50309B4F" wp14:editId="73C30501">
+            <wp:extent cx="3657600" cy="2858468"/>
+            <wp:effectExtent l="0" t="0" r="0" b="0"/>
+            <wp:docPr id="34" name="Imagen 34"/>
+            <wp:cNvGraphicFramePr>
+              <a:graphicFrameLocks xmlns:a="http://schemas.openxmlformats.org/drawingml/2006/main" noChangeAspect="1"/>
+            </wp:cNvGraphicFramePr>
+            <a:graphic xmlns:a="http://schemas.openxmlformats.org/drawingml/2006/main">
+              <a:graphicData uri="http://schemas.openxmlformats.org/drawingml/2006/picture">
+                <pic:pic xmlns:pic="http://schemas.openxmlformats.org/drawingml/2006/picture">
+                  <pic:nvPicPr>
+                    <pic:cNvPr id="1" name=""/>
+                    <pic:cNvPicPr/>
+                  </pic:nvPicPr>
+                  <pic:blipFill>
+                    <a:blip r:embed="rId41"/>
+                    <a:stretch>
+                      <a:fillRect/>
+                    </a:stretch>
+                  </pic:blipFill>
+                  <pic:spPr>
+                    <a:xfrm>
+                      <a:off x="0" y="0"/>
+                      <a:ext cx="3687937" cy="2882177"/>
+                    </a:xfrm>
+                    <a:prstGeom prst="rect">
+                      <a:avLst/>
+                    </a:prstGeom>
+                  </pic:spPr>
+                </pic:pic>
+              </a:graphicData>
+            </a:graphic>
+          </wp:inline>
+        </w:drawing>
+      </w:r>
+    </w:p>
+    <w:p>
+      <w:pPr>
+        <w:jc w:val="both"/>
+        <w:rPr>
+          <w:rFonts w:ascii="Times New Roman" w:hAnsi="Times New Roman" w:cs="Times New Roman"/>
+          <w:sz w:val="24"/>
+          <w:szCs w:val="24"/>
+        </w:rPr>
+      </w:pPr>
+    </w:p>
+    <w:p>
+      <w:pPr>
+        <w:jc w:val="both"/>
+        <w:rPr>
+          <w:rFonts w:ascii="Times New Roman" w:hAnsi="Times New Roman" w:cs="Times New Roman"/>
+          <w:sz w:val="24"/>
+          <w:szCs w:val="24"/>
+        </w:rPr>
+      </w:pPr>
+      <w:r>
+        <w:rPr>
+          <w:rFonts w:ascii="Times New Roman" w:hAnsi="Times New Roman" w:cs="Times New Roman"/>
+          <w:sz w:val="24"/>
+          <w:szCs w:val="24"/>
+        </w:rPr>
+        <w:t>Elegimos dónde queremos los menús de acceso:</w:t>
+      </w:r>
+    </w:p>
+    <w:p>
+      <w:pPr>
+        <w:jc w:val="both"/>
+        <w:rPr>
+          <w:rFonts w:ascii="Times New Roman" w:hAnsi="Times New Roman" w:cs="Times New Roman"/>
+          <w:sz w:val="24"/>
+          <w:szCs w:val="24"/>
+        </w:rPr>
+      </w:pPr>
+    </w:p>
+    <w:p>
+      <w:pPr>
+        <w:jc w:val="center"/>
+        <w:rPr>
+          <w:rFonts w:ascii="Times New Roman" w:hAnsi="Times New Roman" w:cs="Times New Roman"/>
+          <w:sz w:val="24"/>
+          <w:szCs w:val="24"/>
+        </w:rPr>
+      </w:pPr>
+      <w:r>
+        <w:rPr>
+          <w:noProof/>
+          <w:sz w:val="24"/>
+          <w:szCs w:val="24"/>
+        </w:rPr>
+        <w:drawing>
+          <wp:inline distT="0" distB="0" distL="0" distR="0" wp14:anchorId="1BA3F95E" wp14:editId="7CA24451">
+            <wp:extent cx="3643745" cy="2847640"/>
+            <wp:effectExtent l="0" t="0" r="0" b="0"/>
+            <wp:docPr id="35" name="Imagen 35"/>
+            <wp:cNvGraphicFramePr>
+              <a:graphicFrameLocks xmlns:a="http://schemas.openxmlformats.org/drawingml/2006/main" noChangeAspect="1"/>
+            </wp:cNvGraphicFramePr>
+            <a:graphic xmlns:a="http://schemas.openxmlformats.org/drawingml/2006/main">
+              <a:graphicData uri="http://schemas.openxmlformats.org/drawingml/2006/picture">
+                <pic:pic xmlns:pic="http://schemas.openxmlformats.org/drawingml/2006/picture">
+                  <pic:nvPicPr>
+                    <pic:cNvPr id="1" name=""/>
+                    <pic:cNvPicPr/>
+                  </pic:nvPicPr>
+                  <pic:blipFill>
+                    <a:blip r:embed="rId42"/>
+                    <a:stretch>
+                      <a:fillRect/>
+                    </a:stretch>
+                  </pic:blipFill>
+                  <pic:spPr>
+                    <a:xfrm>
+                      <a:off x="0" y="0"/>
+                      <a:ext cx="3666769" cy="2865634"/>
+                    </a:xfrm>
+                    <a:prstGeom prst="rect">
+                      <a:avLst/>
+                    </a:prstGeom>
+                  </pic:spPr>
+                </pic:pic>
+              </a:graphicData>
+            </a:graphic>
+          </wp:inline>
+        </w:drawing>
+      </w:r>
+    </w:p>
+    <w:p>
+      <w:pPr>
+        <w:jc w:val="both"/>
+        <w:rPr>
+          <w:rFonts w:ascii="Times New Roman" w:hAnsi="Times New Roman" w:cs="Times New Roman"/>
+          <w:sz w:val="24"/>
+          <w:szCs w:val="24"/>
+        </w:rPr>
+      </w:pPr>
+      <w:r>
+        <w:rPr>
+          <w:rFonts w:ascii="Times New Roman" w:hAnsi="Times New Roman" w:cs="Times New Roman"/>
+          <w:sz w:val="24"/>
+          <w:szCs w:val="24"/>
+        </w:rPr>
+        <w:t>En la siguiente pantalla l</w:t>
+      </w:r>
+      <w:r>
+        <w:rPr>
+          <w:rFonts w:ascii="Times New Roman" w:hAnsi="Times New Roman" w:cs="Times New Roman"/>
+          <w:sz w:val="24"/>
+          <w:szCs w:val="24"/>
+        </w:rPr>
+        <w:t xml:space="preserve">e decimos que </w:t>
+      </w:r>
+      <w:r>
+        <w:rPr>
+          <w:rFonts w:ascii="Times New Roman" w:hAnsi="Times New Roman" w:cs="Times New Roman"/>
+          <w:sz w:val="24"/>
+          <w:szCs w:val="24"/>
+        </w:rPr>
+        <w:t>“</w:t>
+      </w:r>
+      <w:r>
+        <w:rPr>
+          <w:rFonts w:ascii="Times New Roman" w:hAnsi="Times New Roman" w:cs="Times New Roman"/>
+          <w:sz w:val="24"/>
+          <w:szCs w:val="24"/>
+        </w:rPr>
+        <w:t>Yes</w:t>
+      </w:r>
+      <w:r>
+        <w:rPr>
+          <w:rFonts w:ascii="Times New Roman" w:hAnsi="Times New Roman" w:cs="Times New Roman"/>
+          <w:sz w:val="24"/>
+          <w:szCs w:val="24"/>
+        </w:rPr>
+        <w:t>”, que puede desconectar la red momentáneamente</w:t>
+      </w:r>
+    </w:p>
+    <w:p>
+      <w:pPr>
+        <w:jc w:val="center"/>
+        <w:rPr>
+          <w:rFonts w:ascii="Times New Roman" w:hAnsi="Times New Roman" w:cs="Times New Roman"/>
+          <w:sz w:val="24"/>
+          <w:szCs w:val="24"/>
+        </w:rPr>
+      </w:pPr>
+      <w:r>
+        <w:rPr>
+          <w:noProof/>
+          <w:sz w:val="24"/>
+          <w:szCs w:val="24"/>
+        </w:rPr>
+        <w:lastRenderedPageBreak/>
+        <w:drawing>
+          <wp:inline distT="0" distB="0" distL="0" distR="0" wp14:anchorId="7823C7F7" wp14:editId="0FBB4858">
+            <wp:extent cx="3131127" cy="2447021"/>
+            <wp:effectExtent l="0" t="0" r="0" b="0"/>
+            <wp:docPr id="36" name="Imagen 36"/>
+            <wp:cNvGraphicFramePr>
+              <a:graphicFrameLocks xmlns:a="http://schemas.openxmlformats.org/drawingml/2006/main" noChangeAspect="1"/>
+            </wp:cNvGraphicFramePr>
+            <a:graphic xmlns:a="http://schemas.openxmlformats.org/drawingml/2006/main">
+              <a:graphicData uri="http://schemas.openxmlformats.org/drawingml/2006/picture">
+                <pic:pic xmlns:pic="http://schemas.openxmlformats.org/drawingml/2006/picture">
+                  <pic:nvPicPr>
+                    <pic:cNvPr id="1" name=""/>
+                    <pic:cNvPicPr/>
+                  </pic:nvPicPr>
+                  <pic:blipFill>
+                    <a:blip r:embed="rId43"/>
+                    <a:stretch>
+                      <a:fillRect/>
+                    </a:stretch>
+                  </pic:blipFill>
+                  <pic:spPr>
+                    <a:xfrm>
+                      <a:off x="0" y="0"/>
+                      <a:ext cx="3158625" cy="2468511"/>
+                    </a:xfrm>
+                    <a:prstGeom prst="rect">
+                      <a:avLst/>
+                    </a:prstGeom>
+                  </pic:spPr>
+                </pic:pic>
+              </a:graphicData>
+            </a:graphic>
+          </wp:inline>
+        </w:drawing>
+      </w:r>
+    </w:p>
+    <w:p>
+      <w:pPr>
+        <w:jc w:val="both"/>
+        <w:rPr>
+          <w:rFonts w:ascii="Times New Roman" w:hAnsi="Times New Roman" w:cs="Times New Roman"/>
+          <w:sz w:val="24"/>
+          <w:szCs w:val="24"/>
+        </w:rPr>
+      </w:pPr>
+      <w:r>
+        <w:rPr>
+          <w:rFonts w:ascii="Times New Roman" w:hAnsi="Times New Roman" w:cs="Times New Roman"/>
+          <w:sz w:val="24"/>
+          <w:szCs w:val="24"/>
+        </w:rPr>
+        <w:t>Pulsamos en instalar y a continuación comienza la instalación, que llevará unos minutos.</w:t>
+      </w:r>
+    </w:p>
+    <w:p>
+      <w:pPr>
+        <w:jc w:val="both"/>
+        <w:rPr>
+          <w:rFonts w:ascii="Times New Roman" w:hAnsi="Times New Roman" w:cs="Times New Roman"/>
+          <w:sz w:val="24"/>
+          <w:szCs w:val="24"/>
+        </w:rPr>
+      </w:pPr>
+      <w:r>
+        <w:rPr>
+          <w:noProof/>
+          <w:sz w:val="24"/>
+          <w:szCs w:val="24"/>
+        </w:rPr>
+        <w:drawing>
+          <wp:inline distT="0" distB="0" distL="0" distR="0" wp14:anchorId="1ED303F4" wp14:editId="204B7305">
+            <wp:extent cx="2583872" cy="2019333"/>
+            <wp:effectExtent l="0" t="0" r="6985" b="0"/>
+            <wp:docPr id="37" name="Imagen 37"/>
+            <wp:cNvGraphicFramePr>
+              <a:graphicFrameLocks xmlns:a="http://schemas.openxmlformats.org/drawingml/2006/main" noChangeAspect="1"/>
+            </wp:cNvGraphicFramePr>
+            <a:graphic xmlns:a="http://schemas.openxmlformats.org/drawingml/2006/main">
+              <a:graphicData uri="http://schemas.openxmlformats.org/drawingml/2006/picture">
+                <pic:pic xmlns:pic="http://schemas.openxmlformats.org/drawingml/2006/picture">
+                  <pic:nvPicPr>
+                    <pic:cNvPr id="1" name=""/>
+                    <pic:cNvPicPr/>
+                  </pic:nvPicPr>
+                  <pic:blipFill>
+                    <a:blip r:embed="rId44"/>
+                    <a:stretch>
+                      <a:fillRect/>
+                    </a:stretch>
+                  </pic:blipFill>
+                  <pic:spPr>
+                    <a:xfrm>
+                      <a:off x="0" y="0"/>
+                      <a:ext cx="2646768" cy="2068487"/>
+                    </a:xfrm>
+                    <a:prstGeom prst="rect">
+                      <a:avLst/>
+                    </a:prstGeom>
+                  </pic:spPr>
+                </pic:pic>
+              </a:graphicData>
+            </a:graphic>
+          </wp:inline>
+        </w:drawing>
+      </w:r>
+      <w:r>
+        <w:rPr>
+          <w:noProof/>
+          <w:sz w:val="24"/>
+          <w:szCs w:val="24"/>
+        </w:rPr>
+        <w:t xml:space="preserve">       </w:t>
+      </w:r>
+      <w:r>
+        <w:rPr>
+          <w:noProof/>
+          <w:sz w:val="24"/>
+          <w:szCs w:val="24"/>
+        </w:rPr>
+        <w:drawing>
+          <wp:inline distT="0" distB="0" distL="0" distR="0" wp14:anchorId="09885652" wp14:editId="4E64308D">
+            <wp:extent cx="2604654" cy="2035576"/>
+            <wp:effectExtent l="0" t="0" r="5715" b="3175"/>
+            <wp:docPr id="38" name="Imagen 38"/>
+            <wp:cNvGraphicFramePr>
+              <a:graphicFrameLocks xmlns:a="http://schemas.openxmlformats.org/drawingml/2006/main" noChangeAspect="1"/>
+            </wp:cNvGraphicFramePr>
+            <a:graphic xmlns:a="http://schemas.openxmlformats.org/drawingml/2006/main">
+              <a:graphicData uri="http://schemas.openxmlformats.org/drawingml/2006/picture">
+                <pic:pic xmlns:pic="http://schemas.openxmlformats.org/drawingml/2006/picture">
+                  <pic:nvPicPr>
+                    <pic:cNvPr id="1" name=""/>
+                    <pic:cNvPicPr/>
+                  </pic:nvPicPr>
+                  <pic:blipFill>
+                    <a:blip r:embed="rId45"/>
+                    <a:stretch>
+                      <a:fillRect/>
+                    </a:stretch>
+                  </pic:blipFill>
+                  <pic:spPr>
+                    <a:xfrm>
+                      <a:off x="0" y="0"/>
+                      <a:ext cx="2672607" cy="2088682"/>
+                    </a:xfrm>
+                    <a:prstGeom prst="rect">
+                      <a:avLst/>
+                    </a:prstGeom>
+                  </pic:spPr>
+                </pic:pic>
+              </a:graphicData>
+            </a:graphic>
+          </wp:inline>
+        </w:drawing>
+      </w:r>
+    </w:p>
+    <w:p>
+      <w:pPr>
+        <w:jc w:val="both"/>
+        <w:rPr>
+          <w:rFonts w:ascii="Times New Roman" w:hAnsi="Times New Roman" w:cs="Times New Roman"/>
+          <w:sz w:val="24"/>
+          <w:szCs w:val="24"/>
+        </w:rPr>
+      </w:pPr>
+      <w:r>
+        <w:rPr>
+          <w:rFonts w:ascii="Times New Roman" w:hAnsi="Times New Roman" w:cs="Times New Roman"/>
+          <w:sz w:val="24"/>
+          <w:szCs w:val="24"/>
+        </w:rPr>
+        <w:t>Durante la instalación nos preguntará si queremos instalar el siguiente software y le vamos a indicar que sí. Con esto finalizaría la instalación de VirtualBox.</w:t>
+      </w:r>
+    </w:p>
+    <w:p>
+      <w:pPr>
+        <w:jc w:val="both"/>
+        <w:rPr>
+          <w:rFonts w:ascii="Times New Roman" w:hAnsi="Times New Roman" w:cs="Times New Roman"/>
+          <w:sz w:val="24"/>
+          <w:szCs w:val="24"/>
+        </w:rPr>
+      </w:pPr>
+    </w:p>
+    <w:p>
+      <w:pPr>
+        <w:jc w:val="both"/>
+        <w:rPr>
+          <w:rFonts w:ascii="Times New Roman" w:hAnsi="Times New Roman" w:cs="Times New Roman"/>
+          <w:sz w:val="24"/>
+          <w:szCs w:val="24"/>
+        </w:rPr>
+      </w:pPr>
+      <w:r>
+        <w:rPr>
+          <w:noProof/>
+          <w:sz w:val="24"/>
+          <w:szCs w:val="24"/>
+        </w:rPr>
+        <w:drawing>
+          <wp:inline distT="0" distB="0" distL="0" distR="0" wp14:anchorId="74A763DE" wp14:editId="54AF22E6">
+            <wp:extent cx="2618509" cy="2046403"/>
+            <wp:effectExtent l="0" t="0" r="0" b="0"/>
+            <wp:docPr id="39" name="Imagen 39"/>
+            <wp:cNvGraphicFramePr>
+              <a:graphicFrameLocks xmlns:a="http://schemas.openxmlformats.org/drawingml/2006/main" noChangeAspect="1"/>
+            </wp:cNvGraphicFramePr>
+            <a:graphic xmlns:a="http://schemas.openxmlformats.org/drawingml/2006/main">
+              <a:graphicData uri="http://schemas.openxmlformats.org/drawingml/2006/picture">
+                <pic:pic xmlns:pic="http://schemas.openxmlformats.org/drawingml/2006/picture">
+                  <pic:nvPicPr>
+                    <pic:cNvPr id="1" name=""/>
+                    <pic:cNvPicPr/>
+                  </pic:nvPicPr>
+                  <pic:blipFill>
+                    <a:blip r:embed="rId46"/>
+                    <a:stretch>
+                      <a:fillRect/>
+                    </a:stretch>
+                  </pic:blipFill>
+                  <pic:spPr>
+                    <a:xfrm>
+                      <a:off x="0" y="0"/>
+                      <a:ext cx="2673193" cy="2089139"/>
+                    </a:xfrm>
+                    <a:prstGeom prst="rect">
+                      <a:avLst/>
+                    </a:prstGeom>
+                  </pic:spPr>
+                </pic:pic>
+              </a:graphicData>
+            </a:graphic>
+          </wp:inline>
+        </w:drawing>
+      </w:r>
+      <w:r>
+        <w:rPr>
+          <w:rFonts w:ascii="Times New Roman" w:hAnsi="Times New Roman" w:cs="Times New Roman"/>
+          <w:sz w:val="24"/>
+          <w:szCs w:val="24"/>
+        </w:rPr>
+        <w:t xml:space="preserve">    </w:t>
+      </w:r>
+      <w:r>
+        <w:rPr>
+          <w:noProof/>
+          <w:sz w:val="24"/>
+          <w:szCs w:val="24"/>
+        </w:rPr>
+        <w:drawing>
+          <wp:inline distT="0" distB="0" distL="0" distR="0" wp14:anchorId="5DDAB715" wp14:editId="2AAE7F31">
+            <wp:extent cx="2632363" cy="2057229"/>
+            <wp:effectExtent l="0" t="0" r="0" b="635"/>
+            <wp:docPr id="40" name="Imagen 40"/>
+            <wp:cNvGraphicFramePr>
+              <a:graphicFrameLocks xmlns:a="http://schemas.openxmlformats.org/drawingml/2006/main" noChangeAspect="1"/>
+            </wp:cNvGraphicFramePr>
+            <a:graphic xmlns:a="http://schemas.openxmlformats.org/drawingml/2006/main">
+              <a:graphicData uri="http://schemas.openxmlformats.org/drawingml/2006/picture">
+                <pic:pic xmlns:pic="http://schemas.openxmlformats.org/drawingml/2006/picture">
+                  <pic:nvPicPr>
+                    <pic:cNvPr id="1" name=""/>
+                    <pic:cNvPicPr/>
+                  </pic:nvPicPr>
+                  <pic:blipFill>
+                    <a:blip r:embed="rId47"/>
+                    <a:stretch>
+                      <a:fillRect/>
+                    </a:stretch>
+                  </pic:blipFill>
+                  <pic:spPr>
+                    <a:xfrm>
+                      <a:off x="0" y="0"/>
+                      <a:ext cx="2673135" cy="2089093"/>
+                    </a:xfrm>
+                    <a:prstGeom prst="rect">
+                      <a:avLst/>
+                    </a:prstGeom>
+                  </pic:spPr>
+                </pic:pic>
+              </a:graphicData>
+            </a:graphic>
+          </wp:inline>
+        </w:drawing>
+      </w:r>
+    </w:p>
+    <w:p>
+      <w:pPr>
+        <w:jc w:val="both"/>
+        <w:rPr>
+          <w:rFonts w:ascii="Times New Roman" w:hAnsi="Times New Roman" w:cs="Times New Roman"/>
+          <w:sz w:val="24"/>
+          <w:szCs w:val="24"/>
+        </w:rPr>
+      </w:pPr>
+    </w:p>
+    <w:p>
+      <w:pPr>
+        <w:jc w:val="both"/>
+        <w:rPr>
+          <w:rFonts w:ascii="Times New Roman" w:hAnsi="Times New Roman" w:cs="Times New Roman"/>
+          <w:sz w:val="24"/>
+          <w:szCs w:val="24"/>
+          <w:lang w:val="es-ES" w:eastAsia="es-ES"/>
+        </w:rPr>
+      </w:pPr>
+    </w:p>
     <w:sectPr>
       <w:pgSz w:w="11906" w:h="16838"/>
       <w:pgMar w:top="1417" w:right="1701" w:bottom="1417" w:left="1701" w:header="708" w:footer="708" w:gutter="0"/>
@@ -9751,6 +10531,92 @@
 <file path=word/numbering.xml><?xml version="1.0" encoding="utf-8"?>
 <w:numbering xmlns:wpc="http://schemas.microsoft.com/office/word/2010/wordprocessingCanvas" xmlns:cx="http://schemas.microsoft.com/office/drawing/2014/chartex" xmlns:cx1="http://schemas.microsoft.com/office/drawing/2015/9/8/chartex" xmlns:cx2="http://schemas.microsoft.com/office/drawing/2015/10/21/chartex" xmlns:cx3="http://schemas.microsoft.com/office/drawing/2016/5/9/chartex" xmlns:cx4="http://schemas.microsoft.com/office/drawing/2016/5/10/chartex" xmlns:cx5="http://schemas.microsoft.com/office/drawing/2016/5/11/chartex" xmlns:cx6="http://schemas.microsoft.com/office/drawing/2016/5/12/chartex" xmlns:cx7="http://schemas.microsoft.com/office/drawing/2016/5/13/chartex" xmlns:cx8="http://schemas.microsoft.com/office/drawing/2016/5/14/chartex" xmlns:mc="http://schemas.openxmlformats.org/markup-compatibility/2006" xmlns:aink="http://schemas.microsoft.com/office/drawing/2016/ink" xmlns:am3d="http://schemas.microsoft.com/office/drawing/2017/model3d" xmlns:o="urn:schemas-microsoft-com:office:office" xmlns:r="http://schemas.openxmlformats.org/officeDocument/2006/relationships" xmlns:m="http://schemas.openxmlformats.org/officeDocument/2006/math" xmlns:v="urn:schemas-microsoft-com:vml" xmlns:wp14="http://schemas.microsoft.com/office/word/2010/wordprocessingDrawing" xmlns:wp="http://schemas.openxmlformats.org/drawingml/2006/wordprocessingDrawing" xmlns:w10="urn:schemas-microsoft-com:office:word" xmlns:w="http://schemas.openxmlformats.org/wordprocessingml/2006/main" xmlns:w14="http://schemas.microsoft.com/office/word/2010/wordml" xmlns:w15="http://schemas.microsoft.com/office/word/2012/wordml" xmlns:w16cex="http://schemas.microsoft.com/office/word/2018/wordml/cex" xmlns:w16cid="http://schemas.microsoft.com/office/word/2016/wordml/cid" xmlns:w16="http://schemas.microsoft.com/office/word/2018/wordml" xmlns:w16se="http://schemas.microsoft.com/office/word/2015/wordml/symex" xmlns:wpg="http://schemas.microsoft.com/office/word/2010/wordprocessingGroup" xmlns:wpi="http://schemas.microsoft.com/office/word/2010/wordprocessingInk" xmlns:wne="http://schemas.microsoft.com/office/word/2006/wordml" xmlns:wps="http://schemas.microsoft.com/office/word/2010/wordprocessingShape" mc:Ignorable="w14 w15 w16se w16cid w16 w16cex wp14">
   <w:abstractNum w:abstractNumId="0" w15:restartNumberingAfterBreak="0">
+    <w:nsid w:val="03520419"/>
+    <w:multiLevelType w:val="hybridMultilevel"/>
+    <w:tmpl w:val="9036D62A"/>
+    <w:lvl w:ilvl="0" w:tplc="0C0A0013">
+      <w:start w:val="1"/>
+      <w:numFmt w:val="upperRoman"/>
+      <w:lvlText w:val="%1."/>
+      <w:lvlJc w:val="right"/>
+      <w:pPr>
+        <w:ind w:left="720" w:hanging="360"/>
+      </w:pPr>
+    </w:lvl>
+    <w:lvl w:ilvl="1" w:tplc="0C0A0019">
+      <w:start w:val="1"/>
+      <w:numFmt w:val="lowerLetter"/>
+      <w:lvlText w:val="%2."/>
+      <w:lvlJc w:val="left"/>
+      <w:pPr>
+        <w:ind w:left="1440" w:hanging="360"/>
+      </w:pPr>
+    </w:lvl>
+    <w:lvl w:ilvl="2" w:tplc="0C0A001B" w:tentative="1">
+      <w:start w:val="1"/>
+      <w:numFmt w:val="lowerRoman"/>
+      <w:lvlText w:val="%3."/>
+      <w:lvlJc w:val="right"/>
+      <w:pPr>
+        <w:ind w:left="2160" w:hanging="180"/>
+      </w:pPr>
+    </w:lvl>
+    <w:lvl w:ilvl="3" w:tplc="0C0A000F" w:tentative="1">
+      <w:start w:val="1"/>
+      <w:numFmt w:val="decimal"/>
+      <w:lvlText w:val="%4."/>
+      <w:lvlJc w:val="left"/>
+      <w:pPr>
+        <w:ind w:left="2880" w:hanging="360"/>
+      </w:pPr>
+    </w:lvl>
+    <w:lvl w:ilvl="4" w:tplc="0C0A0019" w:tentative="1">
+      <w:start w:val="1"/>
+      <w:numFmt w:val="lowerLetter"/>
+      <w:lvlText w:val="%5."/>
+      <w:lvlJc w:val="left"/>
+      <w:pPr>
+        <w:ind w:left="3600" w:hanging="360"/>
+      </w:pPr>
+    </w:lvl>
+    <w:lvl w:ilvl="5" w:tplc="0C0A001B" w:tentative="1">
+      <w:start w:val="1"/>
+      <w:numFmt w:val="lowerRoman"/>
+      <w:lvlText w:val="%6."/>
+      <w:lvlJc w:val="right"/>
+      <w:pPr>
+        <w:ind w:left="4320" w:hanging="180"/>
+      </w:pPr>
+    </w:lvl>
+    <w:lvl w:ilvl="6" w:tplc="0C0A000F" w:tentative="1">
+      <w:start w:val="1"/>
+      <w:numFmt w:val="decimal"/>
+      <w:lvlText w:val="%7."/>
+      <w:lvlJc w:val="left"/>
+      <w:pPr>
+        <w:ind w:left="5040" w:hanging="360"/>
+      </w:pPr>
+    </w:lvl>
+    <w:lvl w:ilvl="7" w:tplc="0C0A0019" w:tentative="1">
+      <w:start w:val="1"/>
+      <w:numFmt w:val="lowerLetter"/>
+      <w:lvlText w:val="%8."/>
+      <w:lvlJc w:val="left"/>
+      <w:pPr>
+        <w:ind w:left="5760" w:hanging="360"/>
+      </w:pPr>
+    </w:lvl>
+    <w:lvl w:ilvl="8" w:tplc="0C0A001B" w:tentative="1">
+      <w:start w:val="1"/>
+      <w:numFmt w:val="lowerRoman"/>
+      <w:lvlText w:val="%9."/>
+      <w:lvlJc w:val="right"/>
+      <w:pPr>
+        <w:ind w:left="6480" w:hanging="180"/>
+      </w:pPr>
+    </w:lvl>
+  </w:abstractNum>
+  <w:abstractNum w:abstractNumId="1" w15:restartNumberingAfterBreak="0">
     <w:nsid w:val="0B8F18CB"/>
     <w:multiLevelType w:val="hybridMultilevel"/>
     <w:tmpl w:val="9036D62A"/>
@@ -9836,7 +10702,7 @@
       </w:pPr>
     </w:lvl>
   </w:abstractNum>
-  <w:abstractNum w:abstractNumId="1" w15:restartNumberingAfterBreak="0">
+  <w:abstractNum w:abstractNumId="2" w15:restartNumberingAfterBreak="0">
     <w:nsid w:val="0C861B6B"/>
     <w:multiLevelType w:val="hybridMultilevel"/>
     <w:tmpl w:val="DB306FFA"/>
@@ -9922,7 +10788,7 @@
       </w:pPr>
     </w:lvl>
   </w:abstractNum>
-  <w:abstractNum w:abstractNumId="2" w15:restartNumberingAfterBreak="0">
+  <w:abstractNum w:abstractNumId="3" w15:restartNumberingAfterBreak="0">
     <w:nsid w:val="0CA70BD5"/>
     <w:multiLevelType w:val="hybridMultilevel"/>
     <w:tmpl w:val="54862012"/>
@@ -10008,7 +10874,7 @@
       </w:pPr>
     </w:lvl>
   </w:abstractNum>
-  <w:abstractNum w:abstractNumId="3" w15:restartNumberingAfterBreak="0">
+  <w:abstractNum w:abstractNumId="4" w15:restartNumberingAfterBreak="0">
     <w:nsid w:val="16DF0B3B"/>
     <w:multiLevelType w:val="hybridMultilevel"/>
     <w:tmpl w:val="DB306FFA"/>
@@ -10094,7 +10960,7 @@
       </w:pPr>
     </w:lvl>
   </w:abstractNum>
-  <w:abstractNum w:abstractNumId="4" w15:restartNumberingAfterBreak="0">
+  <w:abstractNum w:abstractNumId="5" w15:restartNumberingAfterBreak="0">
     <w:nsid w:val="1C60363E"/>
     <w:multiLevelType w:val="hybridMultilevel"/>
     <w:tmpl w:val="300812EC"/>
@@ -10180,7 +11046,7 @@
       </w:pPr>
     </w:lvl>
   </w:abstractNum>
-  <w:abstractNum w:abstractNumId="5" w15:restartNumberingAfterBreak="0">
+  <w:abstractNum w:abstractNumId="6" w15:restartNumberingAfterBreak="0">
     <w:nsid w:val="1F8604CC"/>
     <w:multiLevelType w:val="multilevel"/>
     <w:tmpl w:val="667891E0"/>
@@ -10329,7 +11195,7 @@
       </w:rPr>
     </w:lvl>
   </w:abstractNum>
-  <w:abstractNum w:abstractNumId="6" w15:restartNumberingAfterBreak="0">
+  <w:abstractNum w:abstractNumId="7" w15:restartNumberingAfterBreak="0">
     <w:nsid w:val="21DB0875"/>
     <w:multiLevelType w:val="hybridMultilevel"/>
     <w:tmpl w:val="DB306FFA"/>
@@ -10415,7 +11281,7 @@
       </w:pPr>
     </w:lvl>
   </w:abstractNum>
-  <w:abstractNum w:abstractNumId="7" w15:restartNumberingAfterBreak="0">
+  <w:abstractNum w:abstractNumId="8" w15:restartNumberingAfterBreak="0">
     <w:nsid w:val="27187BBC"/>
     <w:multiLevelType w:val="hybridMultilevel"/>
     <w:tmpl w:val="6C6833F4"/>
@@ -10501,7 +11367,7 @@
       </w:pPr>
     </w:lvl>
   </w:abstractNum>
-  <w:abstractNum w:abstractNumId="8" w15:restartNumberingAfterBreak="0">
+  <w:abstractNum w:abstractNumId="9" w15:restartNumberingAfterBreak="0">
     <w:nsid w:val="312170F7"/>
     <w:multiLevelType w:val="multilevel"/>
     <w:tmpl w:val="F3409648"/>
@@ -10614,7 +11480,7 @@
       </w:pPr>
     </w:lvl>
   </w:abstractNum>
-  <w:abstractNum w:abstractNumId="9" w15:restartNumberingAfterBreak="0">
+  <w:abstractNum w:abstractNumId="10" w15:restartNumberingAfterBreak="0">
     <w:nsid w:val="4DE468A9"/>
     <w:multiLevelType w:val="hybridMultilevel"/>
     <w:tmpl w:val="9036D62A"/>
@@ -10700,7 +11566,7 @@
       </w:pPr>
     </w:lvl>
   </w:abstractNum>
-  <w:abstractNum w:abstractNumId="10" w15:restartNumberingAfterBreak="0">
+  <w:abstractNum w:abstractNumId="11" w15:restartNumberingAfterBreak="0">
     <w:nsid w:val="4EC23838"/>
     <w:multiLevelType w:val="hybridMultilevel"/>
     <w:tmpl w:val="DB306FFA"/>
@@ -10786,7 +11652,7 @@
       </w:pPr>
     </w:lvl>
   </w:abstractNum>
-  <w:abstractNum w:abstractNumId="11" w15:restartNumberingAfterBreak="0">
+  <w:abstractNum w:abstractNumId="12" w15:restartNumberingAfterBreak="0">
     <w:nsid w:val="602B19BA"/>
     <w:multiLevelType w:val="hybridMultilevel"/>
     <w:tmpl w:val="2FCCED44"/>
@@ -10872,7 +11738,7 @@
       </w:pPr>
     </w:lvl>
   </w:abstractNum>
-  <w:abstractNum w:abstractNumId="12" w15:restartNumberingAfterBreak="0">
+  <w:abstractNum w:abstractNumId="13" w15:restartNumberingAfterBreak="0">
     <w:nsid w:val="63F33BEF"/>
     <w:multiLevelType w:val="hybridMultilevel"/>
     <w:tmpl w:val="1C788788"/>
@@ -10958,7 +11824,7 @@
       </w:pPr>
     </w:lvl>
   </w:abstractNum>
-  <w:abstractNum w:abstractNumId="13" w15:restartNumberingAfterBreak="0">
+  <w:abstractNum w:abstractNumId="14" w15:restartNumberingAfterBreak="0">
     <w:nsid w:val="647946E5"/>
     <w:multiLevelType w:val="multilevel"/>
     <w:tmpl w:val="E8209432"/>
@@ -11071,7 +11937,7 @@
       </w:pPr>
     </w:lvl>
   </w:abstractNum>
-  <w:abstractNum w:abstractNumId="14" w15:restartNumberingAfterBreak="0">
+  <w:abstractNum w:abstractNumId="15" w15:restartNumberingAfterBreak="0">
     <w:nsid w:val="6EC725F3"/>
     <w:multiLevelType w:val="hybridMultilevel"/>
     <w:tmpl w:val="9036D62A"/>
@@ -11157,7 +12023,7 @@
       </w:pPr>
     </w:lvl>
   </w:abstractNum>
-  <w:abstractNum w:abstractNumId="15" w15:restartNumberingAfterBreak="0">
+  <w:abstractNum w:abstractNumId="16" w15:restartNumberingAfterBreak="0">
     <w:nsid w:val="75823AB2"/>
     <w:multiLevelType w:val="hybridMultilevel"/>
     <w:tmpl w:val="21B21246"/>
@@ -11243,7 +12109,7 @@
       </w:pPr>
     </w:lvl>
   </w:abstractNum>
-  <w:abstractNum w:abstractNumId="16" w15:restartNumberingAfterBreak="0">
+  <w:abstractNum w:abstractNumId="17" w15:restartNumberingAfterBreak="0">
     <w:nsid w:val="7873151D"/>
     <w:multiLevelType w:val="hybridMultilevel"/>
     <w:tmpl w:val="DB306FFA"/>
@@ -11329,7 +12195,7 @@
       </w:pPr>
     </w:lvl>
   </w:abstractNum>
-  <w:abstractNum w:abstractNumId="17" w15:restartNumberingAfterBreak="0">
+  <w:abstractNum w:abstractNumId="18" w15:restartNumberingAfterBreak="0">
     <w:nsid w:val="7B7F790D"/>
     <w:multiLevelType w:val="hybridMultilevel"/>
     <w:tmpl w:val="21B21246"/>
@@ -11416,58 +12282,61 @@
     </w:lvl>
   </w:abstractNum>
   <w:num w:numId="1">
+    <w:abstractNumId w:val="9"/>
+  </w:num>
+  <w:num w:numId="2">
+    <w:abstractNumId w:val="14"/>
+  </w:num>
+  <w:num w:numId="3">
+    <w:abstractNumId w:val="16"/>
+  </w:num>
+  <w:num w:numId="4">
+    <w:abstractNumId w:val="12"/>
+  </w:num>
+  <w:num w:numId="5">
+    <w:abstractNumId w:val="18"/>
+  </w:num>
+  <w:num w:numId="6">
+    <w:abstractNumId w:val="3"/>
+  </w:num>
+  <w:num w:numId="7">
+    <w:abstractNumId w:val="15"/>
+  </w:num>
+  <w:num w:numId="8">
+    <w:abstractNumId w:val="5"/>
+  </w:num>
+  <w:num w:numId="9">
+    <w:abstractNumId w:val="11"/>
+  </w:num>
+  <w:num w:numId="10">
+    <w:abstractNumId w:val="13"/>
+  </w:num>
+  <w:num w:numId="11">
     <w:abstractNumId w:val="8"/>
   </w:num>
-  <w:num w:numId="2">
-    <w:abstractNumId w:val="13"/>
+  <w:num w:numId="12">
+    <w:abstractNumId w:val="2"/>
   </w:num>
-  <w:num w:numId="3">
-    <w:abstractNumId w:val="15"/>
-  </w:num>
-  <w:num w:numId="4">
-    <w:abstractNumId w:val="11"/>
-  </w:num>
-  <w:num w:numId="5">
+  <w:num w:numId="13">
     <w:abstractNumId w:val="17"/>
   </w:num>
-  <w:num w:numId="6">
-    <w:abstractNumId w:val="2"/>
-  </w:num>
-  <w:num w:numId="7">
-    <w:abstractNumId w:val="14"/>
-  </w:num>
-  <w:num w:numId="8">
+  <w:num w:numId="14">
     <w:abstractNumId w:val="4"/>
   </w:num>
-  <w:num w:numId="9">
+  <w:num w:numId="15">
+    <w:abstractNumId w:val="7"/>
+  </w:num>
+  <w:num w:numId="16">
+    <w:abstractNumId w:val="6"/>
+  </w:num>
+  <w:num w:numId="17">
+    <w:abstractNumId w:val="1"/>
+  </w:num>
+  <w:num w:numId="18">
     <w:abstractNumId w:val="10"/>
   </w:num>
-  <w:num w:numId="10">
-    <w:abstractNumId w:val="12"/>
-  </w:num>
-  <w:num w:numId="11">
-    <w:abstractNumId w:val="7"/>
-  </w:num>
-  <w:num w:numId="12">
-    <w:abstractNumId w:val="1"/>
-  </w:num>
-  <w:num w:numId="13">
-    <w:abstractNumId w:val="16"/>
-  </w:num>
-  <w:num w:numId="14">
-    <w:abstractNumId w:val="3"/>
-  </w:num>
-  <w:num w:numId="15">
-    <w:abstractNumId w:val="6"/>
-  </w:num>
-  <w:num w:numId="16">
-    <w:abstractNumId w:val="5"/>
-  </w:num>
-  <w:num w:numId="17">
+  <w:num w:numId="19">
     <w:abstractNumId w:val="0"/>
-  </w:num>
-  <w:num w:numId="18">
-    <w:abstractNumId w:val="9"/>
   </w:num>
 </w:numbering>
 </file>

</xml_diff>